<commit_message>
Created lab5.py. Modified Lab5.docx and LEC_9.ipynb
</commit_message>
<xml_diff>
--- a/PHY 1112/LABS/LAB 05/Lab5.docx
+++ b/PHY 1112/LABS/LAB 05/Lab5.docx
@@ -501,8 +501,6 @@
         </w:rPr>
         <w:t xml:space="preserve">Unit test corner cases and compare with </w:t>
       </w:r>
-      <w:proofErr w:type="spellStart"/>
-      <w:proofErr w:type="gramStart"/>
       <w:r>
         <w:rPr>
           <w:rFonts w:ascii="Liberation Mono" w:eastAsia="Aptos" w:hAnsi="Liberation Mono" w:cs="Aptos"/>
@@ -516,16 +514,7 @@
           <w:rFonts w:ascii="Liberation Mono" w:eastAsia="Aptos" w:hAnsi="Liberation Mono" w:cs="Aptos"/>
           <w:szCs w:val="20"/>
         </w:rPr>
-        <w:t>.factorial</w:t>
-      </w:r>
-      <w:proofErr w:type="spellEnd"/>
-      <w:proofErr w:type="gramEnd"/>
-      <w:r>
-        <w:rPr>
-          <w:rFonts w:ascii="Liberation Mono" w:eastAsia="Aptos" w:hAnsi="Liberation Mono" w:cs="Aptos"/>
-          <w:szCs w:val="20"/>
-        </w:rPr>
-        <w:t>()</w:t>
+        <w:t>.factorial()</w:t>
       </w:r>
       <w:r>
         <w:rPr>
@@ -584,18 +573,8 @@
           <w:sz w:val="32"/>
           <w:szCs w:val="32"/>
         </w:rPr>
-        <w:t xml:space="preserve">Part 1: Recursion and testing – Going down the rabbit hole and figuring out how to get back </w:t>
-      </w:r>
-      <w:proofErr w:type="gramStart"/>
-      <w:r>
-        <w:rPr>
-          <w:rFonts w:eastAsia="Aptos SemiBold" w:cs="Aptos SemiBold"/>
-          <w:sz w:val="32"/>
-          <w:szCs w:val="32"/>
-        </w:rPr>
-        <w:t>up</w:t>
-      </w:r>
-      <w:proofErr w:type="gramEnd"/>
+        <w:t>Part 1: Recursion and testing – Going down the rabbit hole and figuring out how to get back up</w:t>
+      </w:r>
     </w:p>
     <w:p>
       <w:pPr>
@@ -616,39 +595,7 @@
           <w:color w:val="000000"/>
           <w:szCs w:val="20"/>
         </w:rPr>
-        <w:t xml:space="preserve">(5 points) Create a new file named “lab5.py” and create a recursive function named </w:t>
-      </w:r>
-      <w:proofErr w:type="spellStart"/>
-      <w:r>
-        <w:rPr>
-          <w:color w:val="000000"/>
-          <w:szCs w:val="20"/>
-        </w:rPr>
-        <w:t>recursive_</w:t>
-      </w:r>
-      <w:proofErr w:type="gramStart"/>
-      <w:r>
-        <w:rPr>
-          <w:color w:val="000000"/>
-          <w:szCs w:val="20"/>
-        </w:rPr>
-        <w:t>factorial</w:t>
-      </w:r>
-      <w:proofErr w:type="spellEnd"/>
-      <w:r>
-        <w:rPr>
-          <w:color w:val="000000"/>
-          <w:szCs w:val="20"/>
-        </w:rPr>
-        <w:t>(</w:t>
-      </w:r>
-      <w:proofErr w:type="gramEnd"/>
-      <w:r>
-        <w:rPr>
-          <w:color w:val="000000"/>
-          <w:szCs w:val="20"/>
-        </w:rPr>
-        <w:t xml:space="preserve">) </w:t>
+        <w:t xml:space="preserve">(5 points) Create a new file named “lab5.py” and create a recursive function named recursive_factorial() </w:t>
       </w:r>
       <w:r>
         <w:rPr>
@@ -904,80 +851,100 @@
       </w:pPr>
       <w:r>
         <w:rPr>
+          <w:szCs w:val="20"/>
+        </w:rPr>
+        <w:lastRenderedPageBreak/>
+        <w:drawing>
+          <wp:anchor distT="0" distB="0" distL="114300" distR="114300" simplePos="0" relativeHeight="251658240" behindDoc="1" locked="0" layoutInCell="1" allowOverlap="1" wp14:anchorId="250C8437" wp14:editId="5D6FADB4">
+            <wp:simplePos x="0" y="0"/>
+            <wp:positionH relativeFrom="margin">
+              <wp:align>left</wp:align>
+            </wp:positionH>
+            <wp:positionV relativeFrom="paragraph">
+              <wp:posOffset>752475</wp:posOffset>
+            </wp:positionV>
+            <wp:extent cx="2390775" cy="3524250"/>
+            <wp:effectExtent l="0" t="0" r="9525" b="0"/>
+            <wp:wrapTight wrapText="bothSides">
+              <wp:wrapPolygon edited="0">
+                <wp:start x="0" y="0"/>
+                <wp:lineTo x="0" y="21483"/>
+                <wp:lineTo x="21514" y="21483"/>
+                <wp:lineTo x="21514" y="0"/>
+                <wp:lineTo x="0" y="0"/>
+              </wp:wrapPolygon>
+            </wp:wrapTight>
+            <wp:docPr id="523775243" name="Picture 1" descr="A screenshot of a computer&#10;&#10;Description automatically generated"/>
+            <wp:cNvGraphicFramePr>
+              <a:graphicFrameLocks xmlns:a="http://schemas.openxmlformats.org/drawingml/2006/main" noChangeAspect="1"/>
+            </wp:cNvGraphicFramePr>
+            <a:graphic xmlns:a="http://schemas.openxmlformats.org/drawingml/2006/main">
+              <a:graphicData uri="http://schemas.openxmlformats.org/drawingml/2006/picture">
+                <pic:pic xmlns:pic="http://schemas.openxmlformats.org/drawingml/2006/picture">
+                  <pic:nvPicPr>
+                    <pic:cNvPr id="523775243" name="Picture 1" descr="A screenshot of a computer&#10;&#10;Description automatically generated"/>
+                    <pic:cNvPicPr/>
+                  </pic:nvPicPr>
+                  <pic:blipFill>
+                    <a:blip r:embed="rId7">
+                      <a:extLst>
+                        <a:ext uri="{28A0092B-C50C-407E-A947-70E740481C1C}">
+                          <a14:useLocalDpi xmlns:a14="http://schemas.microsoft.com/office/drawing/2010/main" val="0"/>
+                        </a:ext>
+                      </a:extLst>
+                    </a:blip>
+                    <a:stretch>
+                      <a:fillRect/>
+                    </a:stretch>
+                  </pic:blipFill>
+                  <pic:spPr>
+                    <a:xfrm>
+                      <a:off x="0" y="0"/>
+                      <a:ext cx="2396075" cy="3531497"/>
+                    </a:xfrm>
+                    <a:prstGeom prst="rect">
+                      <a:avLst/>
+                    </a:prstGeom>
+                  </pic:spPr>
+                </pic:pic>
+              </a:graphicData>
+            </a:graphic>
+            <wp14:sizeRelH relativeFrom="margin">
+              <wp14:pctWidth>0</wp14:pctWidth>
+            </wp14:sizeRelH>
+            <wp14:sizeRelV relativeFrom="margin">
+              <wp14:pctHeight>0</wp14:pctHeight>
+            </wp14:sizeRelV>
+          </wp:anchor>
+        </w:drawing>
+      </w:r>
+      <w:r>
+        <w:rPr>
           <w:rFonts w:eastAsia="Aptos SemiBold" w:cs="Aptos SemiBold"/>
           <w:szCs w:val="20"/>
         </w:rPr>
-        <w:lastRenderedPageBreak/>
-        <w:t xml:space="preserve">(5 points) Run your </w:t>
-      </w:r>
-      <w:proofErr w:type="spellStart"/>
+        <w:t xml:space="preserve">(5 points) Run your recursive_factorial() function for a suitable set of inputs, </w:t>
+      </w:r>
       <w:r>
         <w:rPr>
           <w:rFonts w:eastAsia="Aptos SemiBold" w:cs="Aptos SemiBold"/>
           <w:szCs w:val="20"/>
         </w:rPr>
-        <w:t>recursive_</w:t>
-      </w:r>
-      <w:proofErr w:type="gramStart"/>
+        <w:t>including edge cases,</w:t>
+      </w:r>
       <w:r>
         <w:rPr>
           <w:rFonts w:eastAsia="Aptos SemiBold" w:cs="Aptos SemiBold"/>
           <w:szCs w:val="20"/>
         </w:rPr>
-        <w:t>factorial</w:t>
-      </w:r>
-      <w:proofErr w:type="spellEnd"/>
+        <w:t xml:space="preserve"> </w:t>
+      </w:r>
       <w:r>
         <w:rPr>
           <w:rFonts w:eastAsia="Aptos SemiBold" w:cs="Aptos SemiBold"/>
           <w:szCs w:val="20"/>
         </w:rPr>
-        <w:t>(</w:t>
-      </w:r>
-      <w:proofErr w:type="gramEnd"/>
-      <w:r>
-        <w:rPr>
-          <w:rFonts w:eastAsia="Aptos SemiBold" w:cs="Aptos SemiBold"/>
-          <w:szCs w:val="20"/>
-        </w:rPr>
-        <w:t xml:space="preserve">) function for a suitable set of inputs, </w:t>
-      </w:r>
-      <w:r>
-        <w:rPr>
-          <w:rFonts w:eastAsia="Aptos SemiBold" w:cs="Aptos SemiBold"/>
-          <w:szCs w:val="20"/>
-        </w:rPr>
-        <w:t>including edge cases,</w:t>
-      </w:r>
-      <w:r>
-        <w:rPr>
-          <w:rFonts w:eastAsia="Aptos SemiBold" w:cs="Aptos SemiBold"/>
-          <w:szCs w:val="20"/>
-        </w:rPr>
-        <w:t xml:space="preserve"> </w:t>
-      </w:r>
-      <w:r>
-        <w:rPr>
-          <w:rFonts w:eastAsia="Aptos SemiBold" w:cs="Aptos SemiBold"/>
-          <w:szCs w:val="20"/>
-        </w:rPr>
-        <w:t xml:space="preserve">and work out the math by hand below to show that your function </w:t>
-      </w:r>
-      <w:proofErr w:type="gramStart"/>
-      <w:r>
-        <w:rPr>
-          <w:rFonts w:eastAsia="Aptos SemiBold" w:cs="Aptos SemiBold"/>
-          <w:szCs w:val="20"/>
-        </w:rPr>
-        <w:t>evaluates to</w:t>
-      </w:r>
-      <w:proofErr w:type="gramEnd"/>
-      <w:r>
-        <w:rPr>
-          <w:rFonts w:eastAsia="Aptos SemiBold" w:cs="Aptos SemiBold"/>
-          <w:szCs w:val="20"/>
-        </w:rPr>
-        <w:t xml:space="preserve"> the correct answer. </w:t>
+        <w:t xml:space="preserve">and work out the math by hand below to show that your function evaluates to the correct answer. </w:t>
       </w:r>
     </w:p>
     <w:p>
@@ -988,6 +955,138 @@
           <w:szCs w:val="20"/>
         </w:rPr>
       </w:pPr>
+      <w:r>
+        <w:rPr>
+          <w:noProof/>
+          <w:szCs w:val="20"/>
+        </w:rPr>
+        <w:drawing>
+          <wp:inline distT="0" distB="0" distL="0" distR="0" wp14:anchorId="4A31BBCC" wp14:editId="6183D38E">
+            <wp:extent cx="2667000" cy="2324100"/>
+            <wp:effectExtent l="0" t="0" r="0" b="0"/>
+            <wp:docPr id="2130715514" name="Picture 1"/>
+            <wp:cNvGraphicFramePr>
+              <a:graphicFrameLocks xmlns:a="http://schemas.openxmlformats.org/drawingml/2006/main" noChangeAspect="1"/>
+            </wp:cNvGraphicFramePr>
+            <a:graphic xmlns:a="http://schemas.openxmlformats.org/drawingml/2006/main">
+              <a:graphicData uri="http://schemas.openxmlformats.org/drawingml/2006/picture">
+                <pic:pic xmlns:pic="http://schemas.openxmlformats.org/drawingml/2006/picture">
+                  <pic:nvPicPr>
+                    <pic:cNvPr id="0" name="Picture 2"/>
+                    <pic:cNvPicPr>
+                      <a:picLocks noChangeAspect="1" noChangeArrowheads="1"/>
+                    </pic:cNvPicPr>
+                  </pic:nvPicPr>
+                  <pic:blipFill>
+                    <a:blip r:embed="rId8">
+                      <a:extLst>
+                        <a:ext uri="{28A0092B-C50C-407E-A947-70E740481C1C}">
+                          <a14:useLocalDpi xmlns:a14="http://schemas.microsoft.com/office/drawing/2010/main" val="0"/>
+                        </a:ext>
+                      </a:extLst>
+                    </a:blip>
+                    <a:srcRect/>
+                    <a:stretch>
+                      <a:fillRect/>
+                    </a:stretch>
+                  </pic:blipFill>
+                  <pic:spPr bwMode="auto">
+                    <a:xfrm>
+                      <a:off x="0" y="0"/>
+                      <a:ext cx="2667000" cy="2324100"/>
+                    </a:xfrm>
+                    <a:prstGeom prst="rect">
+                      <a:avLst/>
+                    </a:prstGeom>
+                    <a:noFill/>
+                  </pic:spPr>
+                </pic:pic>
+              </a:graphicData>
+            </a:graphic>
+          </wp:inline>
+        </w:drawing>
+      </w:r>
+    </w:p>
+    <w:p>
+      <w:pPr>
+        <w:spacing w:after="144"/>
+        <w:ind w:left="720"/>
+        <w:rPr>
+          <w:szCs w:val="20"/>
+        </w:rPr>
+      </w:pPr>
+      <w:r>
+        <w:rPr>
+          <w:szCs w:val="20"/>
+        </w:rPr>
+        <w:t>1! = 1</w:t>
+      </w:r>
+    </w:p>
+    <w:p>
+      <w:pPr>
+        <w:spacing w:after="144"/>
+        <w:ind w:left="720"/>
+        <w:rPr>
+          <w:szCs w:val="20"/>
+        </w:rPr>
+      </w:pPr>
+      <w:r>
+        <w:rPr>
+          <w:szCs w:val="20"/>
+        </w:rPr>
+        <w:t>2! = 2*1 = 2</w:t>
+      </w:r>
+    </w:p>
+    <w:p>
+      <w:pPr>
+        <w:spacing w:after="144"/>
+        <w:ind w:left="720"/>
+        <w:rPr>
+          <w:szCs w:val="20"/>
+        </w:rPr>
+      </w:pPr>
+      <w:r>
+        <w:rPr>
+          <w:szCs w:val="20"/>
+        </w:rPr>
+        <w:t>3! = 3*2*1 = 6</w:t>
+      </w:r>
+    </w:p>
+    <w:p>
+      <w:pPr>
+        <w:spacing w:after="144"/>
+        <w:ind w:left="720"/>
+        <w:rPr>
+          <w:szCs w:val="20"/>
+        </w:rPr>
+      </w:pPr>
+      <w:r>
+        <w:rPr>
+          <w:szCs w:val="20"/>
+        </w:rPr>
+        <w:t>4! = 4*3*2*1 = 24</w:t>
+      </w:r>
+    </w:p>
+    <w:p>
+      <w:pPr>
+        <w:spacing w:after="144"/>
+        <w:ind w:left="720"/>
+        <w:rPr>
+          <w:szCs w:val="20"/>
+        </w:rPr>
+      </w:pPr>
+      <w:r>
+        <w:rPr>
+          <w:szCs w:val="20"/>
+        </w:rPr>
+        <w:t>Edge cases n = 0 results in 1 (</w:t>
+      </w:r>
+      <w:r>
+        <w:rPr>
+          <w:szCs w:val="20"/>
+        </w:rPr>
+        <w:t>product of no values is 1), n &lt; 0 is undefined.</w:t>
+      </w:r>
     </w:p>
     <w:p>
       <w:pPr>
@@ -1005,88 +1104,55 @@
           <w:rFonts w:eastAsia="Aptos SemiBold" w:cs="Aptos SemiBold"/>
           <w:szCs w:val="20"/>
         </w:rPr>
-        <w:t xml:space="preserve">(5 points) Write a unit test for your </w:t>
-      </w:r>
-      <w:proofErr w:type="spellStart"/>
+        <w:t xml:space="preserve">(5 points) Write a unit test for your recursive_factorial() function in a similar format as the example </w:t>
+      </w:r>
       <w:r>
         <w:rPr>
           <w:rFonts w:eastAsia="Aptos SemiBold" w:cs="Aptos SemiBold"/>
           <w:szCs w:val="20"/>
         </w:rPr>
-        <w:t>recursive_</w:t>
-      </w:r>
-      <w:proofErr w:type="gramStart"/>
+        <w:t xml:space="preserve">below for </w:t>
+      </w:r>
       <w:r>
         <w:rPr>
           <w:rFonts w:eastAsia="Aptos SemiBold" w:cs="Aptos SemiBold"/>
           <w:szCs w:val="20"/>
         </w:rPr>
-        <w:t>factorial</w:t>
-      </w:r>
-      <w:proofErr w:type="spellEnd"/>
+        <w:t xml:space="preserve">the function </w:t>
+      </w:r>
       <w:r>
         <w:rPr>
           <w:rFonts w:eastAsia="Aptos SemiBold" w:cs="Aptos SemiBold"/>
           <w:szCs w:val="20"/>
         </w:rPr>
-        <w:t>(</w:t>
-      </w:r>
-      <w:proofErr w:type="gramEnd"/>
+        <w:t>recursive_multiplication</w:t>
+      </w:r>
       <w:r>
         <w:rPr>
           <w:rFonts w:eastAsia="Aptos SemiBold" w:cs="Aptos SemiBold"/>
           <w:szCs w:val="20"/>
         </w:rPr>
-        <w:t xml:space="preserve">) function in a similar format as the example </w:t>
+        <w:t>()</w:t>
       </w:r>
       <w:r>
         <w:rPr>
           <w:rFonts w:eastAsia="Aptos SemiBold" w:cs="Aptos SemiBold"/>
           <w:szCs w:val="20"/>
         </w:rPr>
-        <w:t xml:space="preserve">below for </w:t>
+        <w:t xml:space="preserve">. Make sure to follow the guidelines laid out in </w:t>
       </w:r>
       <w:r>
         <w:rPr>
           <w:rFonts w:eastAsia="Aptos SemiBold" w:cs="Aptos SemiBold"/>
           <w:szCs w:val="20"/>
         </w:rPr>
-        <w:t xml:space="preserve">the function </w:t>
-      </w:r>
-      <w:proofErr w:type="spellStart"/>
-      <w:r>
-        <w:rPr>
-          <w:rFonts w:eastAsia="Aptos SemiBold" w:cs="Aptos SemiBold"/>
-          <w:szCs w:val="20"/>
-        </w:rPr>
-        <w:t>recursive_multiplication</w:t>
-      </w:r>
-      <w:proofErr w:type="spellEnd"/>
-      <w:r>
-        <w:rPr>
-          <w:rFonts w:eastAsia="Aptos SemiBold" w:cs="Aptos SemiBold"/>
-          <w:szCs w:val="20"/>
-        </w:rPr>
-        <w:t>()</w:t>
-      </w:r>
-      <w:r>
-        <w:rPr>
-          <w:rFonts w:eastAsia="Aptos SemiBold" w:cs="Aptos SemiBold"/>
-          <w:szCs w:val="20"/>
-        </w:rPr>
-        <w:t xml:space="preserve">. Make sure to follow the guidelines laid out in </w:t>
-      </w:r>
-      <w:r>
-        <w:rPr>
-          <w:rFonts w:eastAsia="Aptos SemiBold" w:cs="Aptos SemiBold"/>
-          <w:szCs w:val="20"/>
-        </w:rPr>
         <w:t xml:space="preserve">lecture 8. </w:t>
       </w:r>
     </w:p>
     <w:p>
       <w:pPr>
         <w:spacing w:after="144"/>
+        <w:ind w:left="720"/>
         <w:rPr>
           <w:szCs w:val="20"/>
         </w:rPr>
@@ -1095,14 +1161,64 @@
     <w:p>
       <w:pPr>
         <w:spacing w:after="144"/>
-        <w:rPr>
-          <w:szCs w:val="20"/>
-        </w:rPr>
-      </w:pPr>
-      <w:r>
-        <w:rPr>
-          <w:szCs w:val="20"/>
-        </w:rPr>
+        <w:ind w:left="720"/>
+        <w:rPr>
+          <w:szCs w:val="20"/>
+        </w:rPr>
+      </w:pPr>
+      <w:r>
+        <w:rPr>
+          <w:szCs w:val="20"/>
+        </w:rPr>
+        <w:drawing>
+          <wp:inline distT="0" distB="0" distL="0" distR="0" wp14:anchorId="1822096F" wp14:editId="6CD0B912">
+            <wp:extent cx="2896004" cy="2010056"/>
+            <wp:effectExtent l="0" t="0" r="0" b="9525"/>
+            <wp:docPr id="100194899" name="Picture 1" descr="A screenshot of a computer program&#10;&#10;Description automatically generated"/>
+            <wp:cNvGraphicFramePr>
+              <a:graphicFrameLocks xmlns:a="http://schemas.openxmlformats.org/drawingml/2006/main" noChangeAspect="1"/>
+            </wp:cNvGraphicFramePr>
+            <a:graphic xmlns:a="http://schemas.openxmlformats.org/drawingml/2006/main">
+              <a:graphicData uri="http://schemas.openxmlformats.org/drawingml/2006/picture">
+                <pic:pic xmlns:pic="http://schemas.openxmlformats.org/drawingml/2006/picture">
+                  <pic:nvPicPr>
+                    <pic:cNvPr id="100194899" name="Picture 1" descr="A screenshot of a computer program&#10;&#10;Description automatically generated"/>
+                    <pic:cNvPicPr/>
+                  </pic:nvPicPr>
+                  <pic:blipFill>
+                    <a:blip r:embed="rId9"/>
+                    <a:stretch>
+                      <a:fillRect/>
+                    </a:stretch>
+                  </pic:blipFill>
+                  <pic:spPr>
+                    <a:xfrm>
+                      <a:off x="0" y="0"/>
+                      <a:ext cx="2896004" cy="2010056"/>
+                    </a:xfrm>
+                    <a:prstGeom prst="rect">
+                      <a:avLst/>
+                    </a:prstGeom>
+                  </pic:spPr>
+                </pic:pic>
+              </a:graphicData>
+            </a:graphic>
+          </wp:inline>
+        </w:drawing>
+      </w:r>
+    </w:p>
+    <w:p>
+      <w:pPr>
+        <w:spacing w:after="144"/>
+        <w:rPr>
+          <w:szCs w:val="20"/>
+        </w:rPr>
+      </w:pPr>
+      <w:r>
+        <w:rPr>
+          <w:szCs w:val="20"/>
+        </w:rPr>
+        <w:lastRenderedPageBreak/>
         <w:t xml:space="preserve">Here is an example recursive function </w:t>
       </w:r>
       <w:r>
@@ -1146,41 +1262,21 @@
         </w:rPr>
         <w:t xml:space="preserve"> </w:t>
       </w:r>
-      <w:proofErr w:type="spellStart"/>
       <w:r>
         <w:rPr>
           <w:rFonts w:ascii="Courier New" w:hAnsi="Courier New" w:cs="Courier New"/>
           <w:color w:val="2A6099"/>
           <w:szCs w:val="20"/>
         </w:rPr>
-        <w:t>recursive_</w:t>
-      </w:r>
-      <w:proofErr w:type="gramStart"/>
-      <w:r>
-        <w:rPr>
-          <w:rFonts w:ascii="Courier New" w:hAnsi="Courier New" w:cs="Courier New"/>
-          <w:color w:val="2A6099"/>
-          <w:szCs w:val="20"/>
-        </w:rPr>
-        <w:t>multiplication</w:t>
-      </w:r>
-      <w:proofErr w:type="spellEnd"/>
+        <w:t>recursive_multiplication</w:t>
+      </w:r>
       <w:r>
         <w:rPr>
           <w:rFonts w:ascii="Courier New" w:hAnsi="Courier New" w:cs="Courier New"/>
           <w:color w:val="000000"/>
           <w:szCs w:val="20"/>
         </w:rPr>
-        <w:t>(</w:t>
-      </w:r>
-      <w:proofErr w:type="gramEnd"/>
-      <w:r>
-        <w:rPr>
-          <w:rFonts w:ascii="Courier New" w:hAnsi="Courier New" w:cs="Courier New"/>
-          <w:color w:val="000000"/>
-          <w:szCs w:val="20"/>
-        </w:rPr>
-        <w:t>a, b):</w:t>
+        <w:t>(a, b):</w:t>
       </w:r>
     </w:p>
     <w:p>
@@ -1309,72 +1405,52 @@
         </w:rPr>
         <w:t xml:space="preserve"> a + </w:t>
       </w:r>
-      <w:proofErr w:type="spellStart"/>
       <w:r>
         <w:rPr>
           <w:rFonts w:ascii="Courier New" w:hAnsi="Courier New" w:cs="Courier New"/>
           <w:color w:val="2A6099"/>
           <w:szCs w:val="20"/>
         </w:rPr>
-        <w:t>recursive_</w:t>
-      </w:r>
-      <w:proofErr w:type="gramStart"/>
-      <w:r>
-        <w:rPr>
-          <w:rFonts w:ascii="Courier New" w:hAnsi="Courier New" w:cs="Courier New"/>
-          <w:color w:val="2A6099"/>
-          <w:szCs w:val="20"/>
-        </w:rPr>
-        <w:t>multiplication</w:t>
-      </w:r>
-      <w:proofErr w:type="spellEnd"/>
+        <w:t>recursive_multiplication</w:t>
+      </w:r>
       <w:r>
         <w:rPr>
           <w:rFonts w:ascii="Courier New" w:hAnsi="Courier New" w:cs="Courier New"/>
           <w:color w:val="000000"/>
           <w:szCs w:val="20"/>
         </w:rPr>
-        <w:t>(</w:t>
-      </w:r>
-      <w:proofErr w:type="gramEnd"/>
+        <w:t xml:space="preserve">(a, b - </w:t>
+      </w:r>
+      <w:r>
+        <w:rPr>
+          <w:rFonts w:ascii="Courier New" w:hAnsi="Courier New" w:cs="Courier New"/>
+          <w:color w:val="808080"/>
+          <w:szCs w:val="20"/>
+        </w:rPr>
+        <w:t>1</w:t>
+      </w:r>
       <w:r>
         <w:rPr>
           <w:rFonts w:ascii="Courier New" w:hAnsi="Courier New" w:cs="Courier New"/>
           <w:color w:val="000000"/>
           <w:szCs w:val="20"/>
         </w:rPr>
-        <w:t xml:space="preserve">a, b - </w:t>
-      </w:r>
-      <w:r>
-        <w:rPr>
-          <w:rFonts w:ascii="Courier New" w:hAnsi="Courier New" w:cs="Courier New"/>
-          <w:color w:val="808080"/>
-          <w:szCs w:val="20"/>
-        </w:rPr>
-        <w:t>1</w:t>
-      </w:r>
-      <w:r>
-        <w:rPr>
-          <w:rFonts w:ascii="Courier New" w:hAnsi="Courier New" w:cs="Courier New"/>
+        <w:t>)</w:t>
+      </w:r>
+    </w:p>
+    <w:p>
+      <w:pPr>
+        <w:spacing w:after="144"/>
+        <w:rPr>
           <w:color w:val="000000"/>
           <w:szCs w:val="20"/>
         </w:rPr>
-        <w:t>)</w:t>
-      </w:r>
+      </w:pPr>
     </w:p>
     <w:p>
       <w:pPr>
         <w:spacing w:after="144"/>
         <w:rPr>
-          <w:color w:val="000000"/>
-          <w:szCs w:val="20"/>
-        </w:rPr>
-      </w:pPr>
-    </w:p>
-    <w:p>
-      <w:pPr>
-        <w:spacing w:after="144"/>
-        <w:rPr>
           <w:rFonts w:ascii="Courier New" w:hAnsi="Courier New" w:cs="Courier New"/>
           <w:color w:val="A6A6A6" w:themeColor="background1" w:themeShade="A6"/>
           <w:szCs w:val="20"/>
@@ -1402,43 +1478,7 @@
           <w:color w:val="A6A6A6" w:themeColor="background1" w:themeShade="A6"/>
           <w:szCs w:val="20"/>
         </w:rPr>
-        <w:t xml:space="preserve"> to test </w:t>
-      </w:r>
-      <w:proofErr w:type="spellStart"/>
-      <w:r>
-        <w:rPr>
-          <w:rFonts w:ascii="Courier New" w:hAnsi="Courier New" w:cs="Courier New"/>
-          <w:color w:val="A6A6A6" w:themeColor="background1" w:themeShade="A6"/>
-          <w:szCs w:val="20"/>
-        </w:rPr>
-        <w:t>recursive_</w:t>
-      </w:r>
-      <w:proofErr w:type="gramStart"/>
-      <w:r>
-        <w:rPr>
-          <w:rFonts w:ascii="Courier New" w:hAnsi="Courier New" w:cs="Courier New"/>
-          <w:color w:val="A6A6A6" w:themeColor="background1" w:themeShade="A6"/>
-          <w:szCs w:val="20"/>
-        </w:rPr>
-        <w:t>multiplication</w:t>
-      </w:r>
-      <w:proofErr w:type="spellEnd"/>
-      <w:r>
-        <w:rPr>
-          <w:rFonts w:ascii="Courier New" w:hAnsi="Courier New" w:cs="Courier New"/>
-          <w:color w:val="A6A6A6" w:themeColor="background1" w:themeShade="A6"/>
-          <w:szCs w:val="20"/>
-        </w:rPr>
-        <w:t>(</w:t>
-      </w:r>
-      <w:proofErr w:type="gramEnd"/>
-      <w:r>
-        <w:rPr>
-          <w:rFonts w:ascii="Courier New" w:hAnsi="Courier New" w:cs="Courier New"/>
-          <w:color w:val="A6A6A6" w:themeColor="background1" w:themeShade="A6"/>
-          <w:szCs w:val="20"/>
-        </w:rPr>
-        <w:t>)</w:t>
+        <w:t xml:space="preserve"> to test recursive_multiplication()</w:t>
       </w:r>
     </w:p>
     <w:p>
@@ -1830,7 +1870,6 @@
         </w:rPr>
         <w:t>(</w:t>
       </w:r>
-      <w:proofErr w:type="spellStart"/>
       <w:r>
         <w:rPr>
           <w:rFonts w:ascii="Courier New" w:hAnsi="Courier New" w:cs="Courier New"/>
@@ -1839,7 +1878,6 @@
         </w:rPr>
         <w:t>len</w:t>
       </w:r>
-      <w:proofErr w:type="spellEnd"/>
       <w:r>
         <w:rPr>
           <w:rFonts w:ascii="Courier New" w:hAnsi="Courier New" w:cs="Courier New"/>
@@ -1865,57 +1903,29 @@
         </w:rPr>
         <w:t xml:space="preserve">    </w:t>
       </w:r>
-      <w:proofErr w:type="spellStart"/>
       <w:r>
         <w:rPr>
           <w:rFonts w:ascii="Courier New" w:hAnsi="Courier New" w:cs="Courier New"/>
           <w:color w:val="000000"/>
           <w:szCs w:val="20"/>
         </w:rPr>
-        <w:t>check_string</w:t>
-      </w:r>
-      <w:proofErr w:type="spellEnd"/>
+        <w:t xml:space="preserve">check_string = </w:t>
+      </w:r>
+      <w:r>
+        <w:rPr>
+          <w:rFonts w:ascii="Courier New" w:hAnsi="Courier New" w:cs="Courier New"/>
+          <w:color w:val="C9211E"/>
+          <w:szCs w:val="20"/>
+        </w:rPr>
+        <w:t>“(“</w:t>
+      </w:r>
       <w:r>
         <w:rPr>
           <w:rFonts w:ascii="Courier New" w:hAnsi="Courier New" w:cs="Courier New"/>
           <w:color w:val="000000"/>
           <w:szCs w:val="20"/>
         </w:rPr>
-        <w:t xml:space="preserve"> = </w:t>
-      </w:r>
-      <w:r>
-        <w:rPr>
-          <w:rFonts w:ascii="Courier New" w:hAnsi="Courier New" w:cs="Courier New"/>
-          <w:color w:val="C9211E"/>
-          <w:szCs w:val="20"/>
-        </w:rPr>
-        <w:t>“</w:t>
-      </w:r>
-      <w:proofErr w:type="gramStart"/>
-      <w:r>
-        <w:rPr>
-          <w:rFonts w:ascii="Courier New" w:hAnsi="Courier New" w:cs="Courier New"/>
-          <w:color w:val="C9211E"/>
-          <w:szCs w:val="20"/>
-        </w:rPr>
-        <w:t>(“</w:t>
-      </w:r>
-      <w:r>
-        <w:rPr>
-          <w:rFonts w:ascii="Courier New" w:hAnsi="Courier New" w:cs="Courier New"/>
-          <w:color w:val="000000"/>
-          <w:szCs w:val="20"/>
-        </w:rPr>
-        <w:t xml:space="preserve"> +</w:t>
-      </w:r>
-      <w:proofErr w:type="gramEnd"/>
-      <w:r>
-        <w:rPr>
-          <w:rFonts w:ascii="Courier New" w:hAnsi="Courier New" w:cs="Courier New"/>
-          <w:color w:val="000000"/>
-          <w:szCs w:val="20"/>
-        </w:rPr>
-        <w:t xml:space="preserve"> </w:t>
+        <w:t xml:space="preserve"> + </w:t>
       </w:r>
       <w:r>
         <w:rPr>
@@ -2022,67 +2032,45 @@
         </w:rPr>
         <w:t xml:space="preserve">    </w:t>
       </w:r>
-      <w:proofErr w:type="spellStart"/>
       <w:r>
         <w:rPr>
           <w:rFonts w:ascii="Courier New" w:hAnsi="Courier New" w:cs="Courier New"/>
           <w:color w:val="000000"/>
           <w:szCs w:val="20"/>
         </w:rPr>
-        <w:t>check_value</w:t>
-      </w:r>
-      <w:proofErr w:type="spellEnd"/>
+        <w:t xml:space="preserve">check_value = </w:t>
+      </w:r>
+      <w:r>
+        <w:rPr>
+          <w:rFonts w:ascii="Courier New" w:hAnsi="Courier New" w:cs="Courier New"/>
+          <w:color w:val="2A6099"/>
+          <w:szCs w:val="20"/>
+        </w:rPr>
+        <w:t>recursive_multiplication</w:t>
+      </w:r>
       <w:r>
         <w:rPr>
           <w:rFonts w:ascii="Courier New" w:hAnsi="Courier New" w:cs="Courier New"/>
           <w:color w:val="000000"/>
           <w:szCs w:val="20"/>
         </w:rPr>
-        <w:t xml:space="preserve"> = </w:t>
-      </w:r>
-      <w:proofErr w:type="spellStart"/>
-      <w:r>
-        <w:rPr>
-          <w:rFonts w:ascii="Courier New" w:hAnsi="Courier New" w:cs="Courier New"/>
-          <w:color w:val="2A6099"/>
-          <w:szCs w:val="20"/>
-        </w:rPr>
-        <w:t>recursive_multiplication</w:t>
-      </w:r>
-      <w:proofErr w:type="spellEnd"/>
+        <w:t>(inputs[i][</w:t>
+      </w:r>
+      <w:r>
+        <w:rPr>
+          <w:rFonts w:ascii="Courier New" w:hAnsi="Courier New" w:cs="Courier New"/>
+          <w:color w:val="808080"/>
+          <w:szCs w:val="20"/>
+        </w:rPr>
+        <w:t>0</w:t>
+      </w:r>
       <w:r>
         <w:rPr>
           <w:rFonts w:ascii="Courier New" w:hAnsi="Courier New" w:cs="Courier New"/>
           <w:color w:val="000000"/>
           <w:szCs w:val="20"/>
         </w:rPr>
-        <w:t>(inputs[i][</w:t>
-      </w:r>
-      <w:r>
-        <w:rPr>
-          <w:rFonts w:ascii="Courier New" w:hAnsi="Courier New" w:cs="Courier New"/>
-          <w:color w:val="808080"/>
-          <w:szCs w:val="20"/>
-        </w:rPr>
-        <w:t>0</w:t>
-      </w:r>
-      <w:proofErr w:type="gramStart"/>
-      <w:r>
-        <w:rPr>
-          <w:rFonts w:ascii="Courier New" w:hAnsi="Courier New" w:cs="Courier New"/>
-          <w:color w:val="000000"/>
-          <w:szCs w:val="20"/>
-        </w:rPr>
-        <w:t>],inputs</w:t>
-      </w:r>
-      <w:proofErr w:type="gramEnd"/>
-      <w:r>
-        <w:rPr>
-          <w:rFonts w:ascii="Courier New" w:hAnsi="Courier New" w:cs="Courier New"/>
-          <w:color w:val="000000"/>
-          <w:szCs w:val="20"/>
-        </w:rPr>
-        <w:t>[i][</w:t>
+        <w:t>],inputs[i][</w:t>
       </w:r>
       <w:r>
         <w:rPr>
@@ -2117,41 +2105,13 @@
         </w:rPr>
         <w:t xml:space="preserve">    </w:t>
       </w:r>
-      <w:proofErr w:type="spellStart"/>
       <w:r>
         <w:rPr>
           <w:rFonts w:ascii="Courier New" w:hAnsi="Courier New" w:cs="Courier New"/>
           <w:color w:val="000000"/>
           <w:szCs w:val="20"/>
         </w:rPr>
-        <w:t>check_result</w:t>
-      </w:r>
-      <w:proofErr w:type="spellEnd"/>
-      <w:r>
-        <w:rPr>
-          <w:rFonts w:ascii="Courier New" w:hAnsi="Courier New" w:cs="Courier New"/>
-          <w:color w:val="000000"/>
-          <w:szCs w:val="20"/>
-        </w:rPr>
-        <w:t xml:space="preserve"> = (</w:t>
-      </w:r>
-      <w:proofErr w:type="spellStart"/>
-      <w:r>
-        <w:rPr>
-          <w:rFonts w:ascii="Courier New" w:hAnsi="Courier New" w:cs="Courier New"/>
-          <w:color w:val="000000"/>
-          <w:szCs w:val="20"/>
-        </w:rPr>
-        <w:t>check_value</w:t>
-      </w:r>
-      <w:proofErr w:type="spellEnd"/>
-      <w:r>
-        <w:rPr>
-          <w:rFonts w:ascii="Courier New" w:hAnsi="Courier New" w:cs="Courier New"/>
-          <w:color w:val="000000"/>
-          <w:szCs w:val="20"/>
-        </w:rPr>
-        <w:t xml:space="preserve"> == outputs[i])</w:t>
+        <w:t>check_result = (check_value == outputs[i])</w:t>
       </w:r>
     </w:p>
     <w:p>
@@ -2170,7 +2130,6 @@
         </w:rPr>
         <w:t xml:space="preserve">    </w:t>
       </w:r>
-      <w:proofErr w:type="gramStart"/>
       <w:r>
         <w:rPr>
           <w:rFonts w:ascii="Courier New" w:hAnsi="Courier New" w:cs="Courier New"/>
@@ -2185,26 +2144,39 @@
           <w:color w:val="000000"/>
           <w:szCs w:val="20"/>
         </w:rPr>
-        <w:t>(</w:t>
-      </w:r>
-      <w:proofErr w:type="spellStart"/>
-      <w:proofErr w:type="gramEnd"/>
+        <w:t xml:space="preserve">(check_string, </w:t>
+      </w:r>
+      <w:r>
+        <w:rPr>
+          <w:rFonts w:ascii="Courier New" w:hAnsi="Courier New" w:cs="Courier New"/>
+          <w:color w:val="C9211E"/>
+          <w:szCs w:val="20"/>
+        </w:rPr>
+        <w:t>“ == ”</w:t>
+      </w:r>
       <w:r>
         <w:rPr>
           <w:rFonts w:ascii="Courier New" w:hAnsi="Courier New" w:cs="Courier New"/>
           <w:color w:val="000000"/>
           <w:szCs w:val="20"/>
         </w:rPr>
-        <w:t>check_string</w:t>
-      </w:r>
-      <w:proofErr w:type="spellEnd"/>
+        <w:t xml:space="preserve">, </w:t>
+      </w:r>
+      <w:r>
+        <w:rPr>
+          <w:rFonts w:ascii="Courier New" w:hAnsi="Courier New" w:cs="Courier New"/>
+          <w:color w:val="00A933"/>
+          <w:szCs w:val="20"/>
+        </w:rPr>
+        <w:t>str</w:t>
+      </w:r>
       <w:r>
         <w:rPr>
           <w:rFonts w:ascii="Courier New" w:hAnsi="Courier New" w:cs="Courier New"/>
           <w:color w:val="000000"/>
           <w:szCs w:val="20"/>
         </w:rPr>
-        <w:t xml:space="preserve">, </w:t>
+        <w:t xml:space="preserve">(outputs[i]), </w:t>
       </w:r>
       <w:r>
         <w:rPr>
@@ -2212,7 +2184,7 @@
           <w:color w:val="C9211E"/>
           <w:szCs w:val="20"/>
         </w:rPr>
-        <w:t>“ == ”</w:t>
+        <w:t>“? ”</w:t>
       </w:r>
       <w:r>
         <w:rPr>
@@ -2220,15 +2192,7 @@
           <w:color w:val="000000"/>
           <w:szCs w:val="20"/>
         </w:rPr>
-        <w:t xml:space="preserve">, </w:t>
-      </w:r>
-      <w:r>
-        <w:rPr>
-          <w:rFonts w:ascii="Courier New" w:hAnsi="Courier New" w:cs="Courier New"/>
-          <w:color w:val="00A933"/>
-          <w:szCs w:val="20"/>
-        </w:rPr>
-        <w:t>str</w:t>
+        <w:t>, check_result,</w:t>
       </w:r>
       <w:r>
         <w:rPr>
@@ -2236,7 +2200,15 @@
           <w:color w:val="000000"/>
           <w:szCs w:val="20"/>
         </w:rPr>
-        <w:t xml:space="preserve">(outputs[i]), </w:t>
+        <w:t xml:space="preserve"> </w:t>
+      </w:r>
+      <w:r>
+        <w:rPr>
+          <w:rFonts w:ascii="Courier New" w:hAnsi="Courier New" w:cs="Courier New"/>
+          <w:color w:val="000000"/>
+          <w:szCs w:val="20"/>
+        </w:rPr>
+        <w:t>sep=</w:t>
       </w:r>
       <w:r>
         <w:rPr>
@@ -2244,7 +2216,7 @@
           <w:color w:val="C9211E"/>
           <w:szCs w:val="20"/>
         </w:rPr>
-        <w:t>“? ”</w:t>
+        <w:t>’’</w:t>
       </w:r>
       <w:r>
         <w:rPr>
@@ -2252,66 +2224,6 @@
           <w:color w:val="000000"/>
           <w:szCs w:val="20"/>
         </w:rPr>
-        <w:t xml:space="preserve">, </w:t>
-      </w:r>
-      <w:proofErr w:type="spellStart"/>
-      <w:r>
-        <w:rPr>
-          <w:rFonts w:ascii="Courier New" w:hAnsi="Courier New" w:cs="Courier New"/>
-          <w:color w:val="000000"/>
-          <w:szCs w:val="20"/>
-        </w:rPr>
-        <w:t>check_result</w:t>
-      </w:r>
-      <w:proofErr w:type="spellEnd"/>
-      <w:r>
-        <w:rPr>
-          <w:rFonts w:ascii="Courier New" w:hAnsi="Courier New" w:cs="Courier New"/>
-          <w:color w:val="000000"/>
-          <w:szCs w:val="20"/>
-        </w:rPr>
-        <w:t>,</w:t>
-      </w:r>
-      <w:r>
-        <w:rPr>
-          <w:rFonts w:ascii="Courier New" w:hAnsi="Courier New" w:cs="Courier New"/>
-          <w:color w:val="000000"/>
-          <w:szCs w:val="20"/>
-        </w:rPr>
-        <w:t xml:space="preserve"> </w:t>
-      </w:r>
-      <w:proofErr w:type="spellStart"/>
-      <w:r>
-        <w:rPr>
-          <w:rFonts w:ascii="Courier New" w:hAnsi="Courier New" w:cs="Courier New"/>
-          <w:color w:val="000000"/>
-          <w:szCs w:val="20"/>
-        </w:rPr>
-        <w:t>sep</w:t>
-      </w:r>
-      <w:proofErr w:type="spellEnd"/>
-      <w:r>
-        <w:rPr>
-          <w:rFonts w:ascii="Courier New" w:hAnsi="Courier New" w:cs="Courier New"/>
-          <w:color w:val="000000"/>
-          <w:szCs w:val="20"/>
-        </w:rPr>
-        <w:t>=</w:t>
-      </w:r>
-      <w:r>
-        <w:rPr>
-          <w:rFonts w:ascii="Courier New" w:hAnsi="Courier New" w:cs="Courier New"/>
-          <w:color w:val="C9211E"/>
-          <w:szCs w:val="20"/>
-        </w:rPr>
-        <w:t>’’</w:t>
-      </w:r>
-      <w:r>
-        <w:rPr>
-          <w:rFonts w:ascii="Courier New" w:hAnsi="Courier New" w:cs="Courier New"/>
-          <w:color w:val="000000"/>
-          <w:szCs w:val="20"/>
-        </w:rPr>
         <w:t>)</w:t>
       </w:r>
     </w:p>
@@ -2334,21 +2246,7 @@
         <w:rPr>
           <w:szCs w:val="20"/>
         </w:rPr>
-        <w:t xml:space="preserve">Here is what would be printed </w:t>
-      </w:r>
-      <w:proofErr w:type="gramStart"/>
-      <w:r>
-        <w:rPr>
-          <w:szCs w:val="20"/>
-        </w:rPr>
-        <w:t>to</w:t>
-      </w:r>
-      <w:proofErr w:type="gramEnd"/>
-      <w:r>
-        <w:rPr>
-          <w:szCs w:val="20"/>
-        </w:rPr>
-        <w:t xml:space="preserve"> the screen</w:t>
+        <w:t>Here is what would be printed to the screen</w:t>
       </w:r>
       <w:r>
         <w:rPr>
@@ -2522,8 +2420,6 @@
         </w:rPr>
         <w:t xml:space="preserve">(5 points) Read in the daily high temperature and daily low temperature data in Ottawa during the year 2022 from the file “weather_data_lab5.csv” (found on Brightspace) using </w:t>
       </w:r>
-      <w:proofErr w:type="spellStart"/>
-      <w:proofErr w:type="gramStart"/>
       <w:r>
         <w:rPr>
           <w:rFonts w:ascii="Liberation Mono" w:hAnsi="Liberation Mono"/>
@@ -2539,8 +2435,6 @@
         </w:rPr>
         <w:t>genfromtext</w:t>
       </w:r>
-      <w:proofErr w:type="spellEnd"/>
-      <w:proofErr w:type="gramEnd"/>
       <w:r>
         <w:rPr>
           <w:rFonts w:ascii="Liberation Mono" w:hAnsi="Liberation Mono"/>
@@ -2569,7 +2463,6 @@
         </w:rPr>
         <w:t xml:space="preserve">The </w:t>
       </w:r>
-      <w:proofErr w:type="spellStart"/>
       <w:r>
         <w:rPr>
           <w:rFonts w:ascii="Liberation Mono" w:hAnsi="Liberation Mono"/>
@@ -2577,7 +2470,6 @@
         </w:rPr>
         <w:t>usecols</w:t>
       </w:r>
-      <w:proofErr w:type="spellEnd"/>
       <w:r>
         <w:rPr>
           <w:szCs w:val="20"/>
@@ -2614,21 +2506,7 @@
         <w:rPr>
           <w:szCs w:val="20"/>
         </w:rPr>
-        <w:t xml:space="preserve">which day they occurred (between day 0 and 364). Further, determine the largest difference between the daily high and low in any one day, </w:t>
-      </w:r>
-      <w:proofErr w:type="gramStart"/>
-      <w:r>
-        <w:rPr>
-          <w:szCs w:val="20"/>
-        </w:rPr>
-        <w:t>and also</w:t>
-      </w:r>
-      <w:proofErr w:type="gramEnd"/>
-      <w:r>
-        <w:rPr>
-          <w:szCs w:val="20"/>
-        </w:rPr>
-        <w:t xml:space="preserve"> </w:t>
+        <w:t xml:space="preserve">which day they occurred (between day 0 and 364). Further, determine the largest difference between the daily high and low in any one day, and also </w:t>
       </w:r>
       <w:r>
         <w:rPr>
@@ -2655,24 +2533,8 @@
         <w:rPr>
           <w:szCs w:val="20"/>
         </w:rPr>
-        <w:t xml:space="preserve">Note that there are some skipped entries in the data. These skipped entries will have values of </w:t>
-      </w:r>
-      <w:proofErr w:type="spellStart"/>
-      <w:r>
-        <w:rPr>
-          <w:szCs w:val="20"/>
-        </w:rPr>
-        <w:t>NaN</w:t>
-      </w:r>
-      <w:proofErr w:type="spellEnd"/>
-      <w:r>
-        <w:rPr>
-          <w:szCs w:val="20"/>
-        </w:rPr>
-        <w:t xml:space="preserve">, and as such we would want to skip them in our statistics. To skip them, use the </w:t>
-      </w:r>
-      <w:proofErr w:type="spellStart"/>
-      <w:proofErr w:type="gramStart"/>
+        <w:t xml:space="preserve">Note that there are some skipped entries in the data. These skipped entries will have values of NaN, and as such we would want to skip them in our statistics. To skip them, use the </w:t>
+      </w:r>
       <w:r>
         <w:rPr>
           <w:rFonts w:ascii="Liberation Mono" w:hAnsi="Liberation Mono"/>
@@ -2688,8 +2550,6 @@
         </w:rPr>
         <w:t>nanmax</w:t>
       </w:r>
-      <w:proofErr w:type="spellEnd"/>
-      <w:proofErr w:type="gramEnd"/>
       <w:r>
         <w:rPr>
           <w:rFonts w:ascii="Liberation Mono" w:hAnsi="Liberation Mono"/>
@@ -2703,7 +2563,6 @@
         </w:rPr>
         <w:t xml:space="preserve">, </w:t>
       </w:r>
-      <w:proofErr w:type="spellStart"/>
       <w:r>
         <w:rPr>
           <w:rFonts w:ascii="Liberation Mono" w:hAnsi="Liberation Mono"/>
@@ -2719,7 +2578,6 @@
         </w:rPr>
         <w:t>nanmin</w:t>
       </w:r>
-      <w:proofErr w:type="spellEnd"/>
       <w:r>
         <w:rPr>
           <w:rFonts w:ascii="Liberation Mono" w:hAnsi="Liberation Mono"/>
@@ -2733,7 +2591,6 @@
         </w:rPr>
         <w:t xml:space="preserve">, </w:t>
       </w:r>
-      <w:proofErr w:type="spellStart"/>
       <w:r>
         <w:rPr>
           <w:rFonts w:ascii="Liberation Mono" w:hAnsi="Liberation Mono"/>
@@ -2749,7 +2606,6 @@
         </w:rPr>
         <w:t>nanargmax</w:t>
       </w:r>
-      <w:proofErr w:type="spellEnd"/>
       <w:r>
         <w:rPr>
           <w:rFonts w:ascii="Liberation Mono" w:hAnsi="Liberation Mono"/>
@@ -2763,7 +2619,6 @@
         </w:rPr>
         <w:t xml:space="preserve">, and </w:t>
       </w:r>
-      <w:proofErr w:type="spellStart"/>
       <w:r>
         <w:rPr>
           <w:rFonts w:ascii="Liberation Mono" w:hAnsi="Liberation Mono"/>
@@ -2779,7 +2634,6 @@
         </w:rPr>
         <w:t>nanargmin</w:t>
       </w:r>
-      <w:proofErr w:type="spellEnd"/>
       <w:r>
         <w:rPr>
           <w:rFonts w:ascii="Liberation Mono" w:hAnsi="Liberation Mono"/>
@@ -2797,6 +2651,7 @@
     <w:p>
       <w:pPr>
         <w:pStyle w:val="BodyText"/>
+        <w:ind w:left="720"/>
         <w:rPr>
           <w:szCs w:val="20"/>
         </w:rPr>
@@ -2805,19 +2660,3663 @@
     <w:p>
       <w:pPr>
         <w:pStyle w:val="BodyText"/>
-      </w:pPr>
-      <w:r>
+        <w:ind w:left="1080"/>
+        <w:rPr>
+          <w:szCs w:val="20"/>
+        </w:rPr>
+      </w:pPr>
+      <w:r>
+        <w:rPr>
+          <w:szCs w:val="20"/>
+        </w:rPr>
+        <w:drawing>
+          <wp:inline distT="0" distB="0" distL="0" distR="0" wp14:anchorId="7BA8D943" wp14:editId="5BDD304B">
+            <wp:extent cx="5943600" cy="1524000"/>
+            <wp:effectExtent l="0" t="0" r="0" b="0"/>
+            <wp:docPr id="2130382458" name="Picture 1" descr="A screen shot of a computer&#10;&#10;Description automatically generated"/>
+            <wp:cNvGraphicFramePr>
+              <a:graphicFrameLocks xmlns:a="http://schemas.openxmlformats.org/drawingml/2006/main" noChangeAspect="1"/>
+            </wp:cNvGraphicFramePr>
+            <a:graphic xmlns:a="http://schemas.openxmlformats.org/drawingml/2006/main">
+              <a:graphicData uri="http://schemas.openxmlformats.org/drawingml/2006/picture">
+                <pic:pic xmlns:pic="http://schemas.openxmlformats.org/drawingml/2006/picture">
+                  <pic:nvPicPr>
+                    <pic:cNvPr id="2130382458" name="Picture 1" descr="A screen shot of a computer&#10;&#10;Description automatically generated"/>
+                    <pic:cNvPicPr/>
+                  </pic:nvPicPr>
+                  <pic:blipFill>
+                    <a:blip r:embed="rId10"/>
+                    <a:stretch>
+                      <a:fillRect/>
+                    </a:stretch>
+                  </pic:blipFill>
+                  <pic:spPr>
+                    <a:xfrm>
+                      <a:off x="0" y="0"/>
+                      <a:ext cx="5943600" cy="1524000"/>
+                    </a:xfrm>
+                    <a:prstGeom prst="rect">
+                      <a:avLst/>
+                    </a:prstGeom>
+                  </pic:spPr>
+                </pic:pic>
+              </a:graphicData>
+            </a:graphic>
+          </wp:inline>
+        </w:drawing>
+      </w:r>
+    </w:p>
+    <w:p>
+      <w:pPr>
+        <w:pStyle w:val="BodyText"/>
         <w:rPr>
           <w:b/>
           <w:bCs/>
           <w:szCs w:val="20"/>
         </w:rPr>
+      </w:pPr>
+      <w:r>
+        <w:rPr>
+          <w:b/>
+          <w:bCs/>
+          <w:szCs w:val="20"/>
+        </w:rPr>
         <w:t>Remember to submit this document filled out, along with your python file on Brightspace!</w:t>
       </w:r>
     </w:p>
+    <w:p>
+      <w:pPr>
+        <w:pStyle w:val="BodyText"/>
+        <w:rPr>
+          <w:b/>
+          <w:bCs/>
+          <w:szCs w:val="20"/>
+        </w:rPr>
+      </w:pPr>
+    </w:p>
+    <w:p>
+      <w:pPr>
+        <w:pStyle w:val="BodyText"/>
+        <w:rPr>
+          <w:b/>
+          <w:bCs/>
+          <w:szCs w:val="20"/>
+        </w:rPr>
+      </w:pPr>
+    </w:p>
+    <w:p>
+      <w:pPr>
+        <w:pStyle w:val="BodyText"/>
+        <w:rPr>
+          <w:b/>
+          <w:bCs/>
+          <w:szCs w:val="20"/>
+        </w:rPr>
+      </w:pPr>
+    </w:p>
+    <w:p>
+      <w:pPr>
+        <w:pStyle w:val="BodyText"/>
+        <w:rPr>
+          <w:szCs w:val="20"/>
+        </w:rPr>
+      </w:pPr>
+      <w:r>
+        <w:rPr>
+          <w:szCs w:val="20"/>
+        </w:rPr>
+        <w:lastRenderedPageBreak/>
+        <w:t>CODE:</w:t>
+      </w:r>
+    </w:p>
+    <w:p>
+      <w:pPr>
+        <w:shd w:val="clear" w:color="auto" w:fill="1F1F1F"/>
+        <w:suppressAutoHyphens w:val="0"/>
+        <w:spacing w:after="0" w:line="285" w:lineRule="atLeast"/>
+        <w:rPr>
+          <w:rFonts w:ascii="Consolas" w:eastAsia="Times New Roman" w:hAnsi="Consolas" w:cs="Times New Roman"/>
+          <w:color w:val="DDDDDD"/>
+          <w:sz w:val="21"/>
+          <w:szCs w:val="21"/>
+        </w:rPr>
+      </w:pPr>
+      <w:r>
+        <w:rPr>
+          <w:rFonts w:ascii="Consolas" w:eastAsia="Times New Roman" w:hAnsi="Consolas" w:cs="Times New Roman"/>
+          <w:color w:val="E6DB74"/>
+          <w:sz w:val="21"/>
+          <w:szCs w:val="21"/>
+        </w:rPr>
+        <w:t>'''</w:t>
+      </w:r>
+    </w:p>
+    <w:p>
+      <w:pPr>
+        <w:shd w:val="clear" w:color="auto" w:fill="1F1F1F"/>
+        <w:suppressAutoHyphens w:val="0"/>
+        <w:spacing w:after="0" w:line="285" w:lineRule="atLeast"/>
+        <w:rPr>
+          <w:rFonts w:ascii="Consolas" w:eastAsia="Times New Roman" w:hAnsi="Consolas" w:cs="Times New Roman"/>
+          <w:color w:val="DDDDDD"/>
+          <w:sz w:val="21"/>
+          <w:szCs w:val="21"/>
+        </w:rPr>
+      </w:pPr>
+      <w:r>
+        <w:rPr>
+          <w:rFonts w:ascii="Consolas" w:eastAsia="Times New Roman" w:hAnsi="Consolas" w:cs="Times New Roman"/>
+          <w:color w:val="E6DB74"/>
+          <w:sz w:val="21"/>
+          <w:szCs w:val="21"/>
+        </w:rPr>
+        <w:t>Filename:       lab5.py</w:t>
+      </w:r>
+    </w:p>
+    <w:p>
+      <w:pPr>
+        <w:shd w:val="clear" w:color="auto" w:fill="1F1F1F"/>
+        <w:suppressAutoHyphens w:val="0"/>
+        <w:spacing w:after="0" w:line="285" w:lineRule="atLeast"/>
+        <w:rPr>
+          <w:rFonts w:ascii="Consolas" w:eastAsia="Times New Roman" w:hAnsi="Consolas" w:cs="Times New Roman"/>
+          <w:color w:val="DDDDDD"/>
+          <w:sz w:val="21"/>
+          <w:szCs w:val="21"/>
+        </w:rPr>
+      </w:pPr>
+      <w:r>
+        <w:rPr>
+          <w:rFonts w:ascii="Consolas" w:eastAsia="Times New Roman" w:hAnsi="Consolas" w:cs="Times New Roman"/>
+          <w:color w:val="E6DB74"/>
+          <w:sz w:val="21"/>
+          <w:szCs w:val="21"/>
+        </w:rPr>
+        <w:t>Author:         Patrick Geraghty</w:t>
+      </w:r>
+    </w:p>
+    <w:p>
+      <w:pPr>
+        <w:shd w:val="clear" w:color="auto" w:fill="1F1F1F"/>
+        <w:suppressAutoHyphens w:val="0"/>
+        <w:spacing w:after="0" w:line="285" w:lineRule="atLeast"/>
+        <w:rPr>
+          <w:rFonts w:ascii="Consolas" w:eastAsia="Times New Roman" w:hAnsi="Consolas" w:cs="Times New Roman"/>
+          <w:color w:val="DDDDDD"/>
+          <w:sz w:val="21"/>
+          <w:szCs w:val="21"/>
+        </w:rPr>
+      </w:pPr>
+      <w:r>
+        <w:rPr>
+          <w:rFonts w:ascii="Consolas" w:eastAsia="Times New Roman" w:hAnsi="Consolas" w:cs="Times New Roman"/>
+          <w:color w:val="E6DB74"/>
+          <w:sz w:val="21"/>
+          <w:szCs w:val="21"/>
+        </w:rPr>
+        <w:t>Date Created:   2024/02/06</w:t>
+      </w:r>
+    </w:p>
+    <w:p>
+      <w:pPr>
+        <w:shd w:val="clear" w:color="auto" w:fill="1F1F1F"/>
+        <w:suppressAutoHyphens w:val="0"/>
+        <w:spacing w:after="0" w:line="285" w:lineRule="atLeast"/>
+        <w:rPr>
+          <w:rFonts w:ascii="Consolas" w:eastAsia="Times New Roman" w:hAnsi="Consolas" w:cs="Times New Roman"/>
+          <w:color w:val="DDDDDD"/>
+          <w:sz w:val="21"/>
+          <w:szCs w:val="21"/>
+        </w:rPr>
+      </w:pPr>
+      <w:r>
+        <w:rPr>
+          <w:rFonts w:ascii="Consolas" w:eastAsia="Times New Roman" w:hAnsi="Consolas" w:cs="Times New Roman"/>
+          <w:color w:val="E6DB74"/>
+          <w:sz w:val="21"/>
+          <w:szCs w:val="21"/>
+        </w:rPr>
+        <w:t>Date Modified:  2024/02/06</w:t>
+      </w:r>
+    </w:p>
+    <w:p>
+      <w:pPr>
+        <w:shd w:val="clear" w:color="auto" w:fill="1F1F1F"/>
+        <w:suppressAutoHyphens w:val="0"/>
+        <w:spacing w:after="0" w:line="285" w:lineRule="atLeast"/>
+        <w:rPr>
+          <w:rFonts w:ascii="Consolas" w:eastAsia="Times New Roman" w:hAnsi="Consolas" w:cs="Times New Roman"/>
+          <w:color w:val="DDDDDD"/>
+          <w:sz w:val="21"/>
+          <w:szCs w:val="21"/>
+        </w:rPr>
+      </w:pPr>
+      <w:r>
+        <w:rPr>
+          <w:rFonts w:ascii="Consolas" w:eastAsia="Times New Roman" w:hAnsi="Consolas" w:cs="Times New Roman"/>
+          <w:color w:val="E6DB74"/>
+          <w:sz w:val="21"/>
+          <w:szCs w:val="21"/>
+        </w:rPr>
+        <w:t>Description:    </w:t>
+      </w:r>
+    </w:p>
+    <w:p>
+      <w:pPr>
+        <w:shd w:val="clear" w:color="auto" w:fill="1F1F1F"/>
+        <w:suppressAutoHyphens w:val="0"/>
+        <w:spacing w:after="0" w:line="285" w:lineRule="atLeast"/>
+        <w:rPr>
+          <w:rFonts w:ascii="Consolas" w:eastAsia="Times New Roman" w:hAnsi="Consolas" w:cs="Times New Roman"/>
+          <w:color w:val="DDDDDD"/>
+          <w:sz w:val="21"/>
+          <w:szCs w:val="21"/>
+        </w:rPr>
+      </w:pPr>
+      <w:r>
+        <w:rPr>
+          <w:rFonts w:ascii="Consolas" w:eastAsia="Times New Roman" w:hAnsi="Consolas" w:cs="Times New Roman"/>
+          <w:color w:val="E6DB74"/>
+          <w:sz w:val="21"/>
+          <w:szCs w:val="21"/>
+        </w:rPr>
+        <w:t>'''</w:t>
+      </w:r>
+    </w:p>
+    <w:p>
+      <w:pPr>
+        <w:shd w:val="clear" w:color="auto" w:fill="1F1F1F"/>
+        <w:suppressAutoHyphens w:val="0"/>
+        <w:spacing w:after="0" w:line="285" w:lineRule="atLeast"/>
+        <w:rPr>
+          <w:rFonts w:ascii="Consolas" w:eastAsia="Times New Roman" w:hAnsi="Consolas" w:cs="Times New Roman"/>
+          <w:color w:val="DDDDDD"/>
+          <w:sz w:val="21"/>
+          <w:szCs w:val="21"/>
+        </w:rPr>
+      </w:pPr>
+      <w:r>
+        <w:rPr>
+          <w:rFonts w:ascii="Consolas" w:eastAsia="Times New Roman" w:hAnsi="Consolas" w:cs="Times New Roman"/>
+          <w:color w:val="75715E"/>
+          <w:sz w:val="21"/>
+          <w:szCs w:val="21"/>
+        </w:rPr>
+        <w:t># Part 1: Factorials</w:t>
+      </w:r>
+    </w:p>
+    <w:p>
+      <w:pPr>
+        <w:shd w:val="clear" w:color="auto" w:fill="1F1F1F"/>
+        <w:suppressAutoHyphens w:val="0"/>
+        <w:spacing w:after="0" w:line="285" w:lineRule="atLeast"/>
+        <w:rPr>
+          <w:rFonts w:ascii="Consolas" w:eastAsia="Times New Roman" w:hAnsi="Consolas" w:cs="Times New Roman"/>
+          <w:color w:val="DDDDDD"/>
+          <w:sz w:val="21"/>
+          <w:szCs w:val="21"/>
+        </w:rPr>
+      </w:pPr>
+    </w:p>
+    <w:p>
+      <w:pPr>
+        <w:shd w:val="clear" w:color="auto" w:fill="1F1F1F"/>
+        <w:suppressAutoHyphens w:val="0"/>
+        <w:spacing w:after="0" w:line="285" w:lineRule="atLeast"/>
+        <w:rPr>
+          <w:rFonts w:ascii="Consolas" w:eastAsia="Times New Roman" w:hAnsi="Consolas" w:cs="Times New Roman"/>
+          <w:color w:val="DDDDDD"/>
+          <w:sz w:val="21"/>
+          <w:szCs w:val="21"/>
+        </w:rPr>
+      </w:pPr>
+      <w:r>
+        <w:rPr>
+          <w:rFonts w:ascii="Consolas" w:eastAsia="Times New Roman" w:hAnsi="Consolas" w:cs="Times New Roman"/>
+          <w:color w:val="75715E"/>
+          <w:sz w:val="21"/>
+          <w:szCs w:val="21"/>
+        </w:rPr>
+        <w:t># define a function 'recursive_factorial'</w:t>
+      </w:r>
+    </w:p>
+    <w:p>
+      <w:pPr>
+        <w:shd w:val="clear" w:color="auto" w:fill="1F1F1F"/>
+        <w:suppressAutoHyphens w:val="0"/>
+        <w:spacing w:after="0" w:line="285" w:lineRule="atLeast"/>
+        <w:rPr>
+          <w:rFonts w:ascii="Consolas" w:eastAsia="Times New Roman" w:hAnsi="Consolas" w:cs="Times New Roman"/>
+          <w:color w:val="DDDDDD"/>
+          <w:sz w:val="21"/>
+          <w:szCs w:val="21"/>
+        </w:rPr>
+      </w:pPr>
+      <w:r>
+        <w:rPr>
+          <w:rFonts w:ascii="Consolas" w:eastAsia="Times New Roman" w:hAnsi="Consolas" w:cs="Times New Roman"/>
+          <w:i/>
+          <w:iCs/>
+          <w:color w:val="66D9EF"/>
+          <w:sz w:val="21"/>
+          <w:szCs w:val="21"/>
+        </w:rPr>
+        <w:t>def</w:t>
+      </w:r>
+      <w:r>
+        <w:rPr>
+          <w:rFonts w:ascii="Consolas" w:eastAsia="Times New Roman" w:hAnsi="Consolas" w:cs="Times New Roman"/>
+          <w:color w:val="DDDDDD"/>
+          <w:sz w:val="21"/>
+          <w:szCs w:val="21"/>
+        </w:rPr>
+        <w:t xml:space="preserve"> </w:t>
+      </w:r>
+      <w:r>
+        <w:rPr>
+          <w:rFonts w:ascii="Consolas" w:eastAsia="Times New Roman" w:hAnsi="Consolas" w:cs="Times New Roman"/>
+          <w:color w:val="A6E22E"/>
+          <w:sz w:val="21"/>
+          <w:szCs w:val="21"/>
+        </w:rPr>
+        <w:t>recursive_factorial</w:t>
+      </w:r>
+      <w:r>
+        <w:rPr>
+          <w:rFonts w:ascii="Consolas" w:eastAsia="Times New Roman" w:hAnsi="Consolas" w:cs="Times New Roman"/>
+          <w:color w:val="DDDDDD"/>
+          <w:sz w:val="21"/>
+          <w:szCs w:val="21"/>
+        </w:rPr>
+        <w:t>(</w:t>
+      </w:r>
+      <w:r>
+        <w:rPr>
+          <w:rFonts w:ascii="Consolas" w:eastAsia="Times New Roman" w:hAnsi="Consolas" w:cs="Times New Roman"/>
+          <w:i/>
+          <w:iCs/>
+          <w:color w:val="FD971F"/>
+          <w:sz w:val="21"/>
+          <w:szCs w:val="21"/>
+        </w:rPr>
+        <w:t>n</w:t>
+      </w:r>
+      <w:r>
+        <w:rPr>
+          <w:rFonts w:ascii="Consolas" w:eastAsia="Times New Roman" w:hAnsi="Consolas" w:cs="Times New Roman"/>
+          <w:color w:val="DDDDDD"/>
+          <w:sz w:val="21"/>
+          <w:szCs w:val="21"/>
+        </w:rPr>
+        <w:t>):</w:t>
+      </w:r>
+    </w:p>
+    <w:p>
+      <w:pPr>
+        <w:shd w:val="clear" w:color="auto" w:fill="1F1F1F"/>
+        <w:suppressAutoHyphens w:val="0"/>
+        <w:spacing w:after="0" w:line="285" w:lineRule="atLeast"/>
+        <w:rPr>
+          <w:rFonts w:ascii="Consolas" w:eastAsia="Times New Roman" w:hAnsi="Consolas" w:cs="Times New Roman"/>
+          <w:color w:val="DDDDDD"/>
+          <w:sz w:val="21"/>
+          <w:szCs w:val="21"/>
+        </w:rPr>
+      </w:pPr>
+      <w:r>
+        <w:rPr>
+          <w:rFonts w:ascii="Consolas" w:eastAsia="Times New Roman" w:hAnsi="Consolas" w:cs="Times New Roman"/>
+          <w:color w:val="DDDDDD"/>
+          <w:sz w:val="21"/>
+          <w:szCs w:val="21"/>
+        </w:rPr>
+        <w:t xml:space="preserve">    </w:t>
+      </w:r>
+      <w:r>
+        <w:rPr>
+          <w:rFonts w:ascii="Consolas" w:eastAsia="Times New Roman" w:hAnsi="Consolas" w:cs="Times New Roman"/>
+          <w:color w:val="E6DB74"/>
+          <w:sz w:val="21"/>
+          <w:szCs w:val="21"/>
+        </w:rPr>
+        <w:t>'''</w:t>
+      </w:r>
+    </w:p>
+    <w:p>
+      <w:pPr>
+        <w:shd w:val="clear" w:color="auto" w:fill="1F1F1F"/>
+        <w:suppressAutoHyphens w:val="0"/>
+        <w:spacing w:after="0" w:line="285" w:lineRule="atLeast"/>
+        <w:rPr>
+          <w:rFonts w:ascii="Consolas" w:eastAsia="Times New Roman" w:hAnsi="Consolas" w:cs="Times New Roman"/>
+          <w:color w:val="DDDDDD"/>
+          <w:sz w:val="21"/>
+          <w:szCs w:val="21"/>
+        </w:rPr>
+      </w:pPr>
+      <w:r>
+        <w:rPr>
+          <w:rFonts w:ascii="Consolas" w:eastAsia="Times New Roman" w:hAnsi="Consolas" w:cs="Times New Roman"/>
+          <w:color w:val="E6DB74"/>
+          <w:sz w:val="21"/>
+          <w:szCs w:val="21"/>
+        </w:rPr>
+        <w:t>    (int) -&gt; int</w:t>
+      </w:r>
+    </w:p>
+    <w:p>
+      <w:pPr>
+        <w:shd w:val="clear" w:color="auto" w:fill="1F1F1F"/>
+        <w:suppressAutoHyphens w:val="0"/>
+        <w:spacing w:after="0" w:line="285" w:lineRule="atLeast"/>
+        <w:rPr>
+          <w:rFonts w:ascii="Consolas" w:eastAsia="Times New Roman" w:hAnsi="Consolas" w:cs="Times New Roman"/>
+          <w:color w:val="DDDDDD"/>
+          <w:sz w:val="21"/>
+          <w:szCs w:val="21"/>
+        </w:rPr>
+      </w:pPr>
+      <w:r>
+        <w:rPr>
+          <w:rFonts w:ascii="Consolas" w:eastAsia="Times New Roman" w:hAnsi="Consolas" w:cs="Times New Roman"/>
+          <w:color w:val="E6DB74"/>
+          <w:sz w:val="21"/>
+          <w:szCs w:val="21"/>
+        </w:rPr>
+        <w:t>    This function takes an integer n and returns the factorial of n. The function uses recursion to calculate the factorial of n.</w:t>
+      </w:r>
+    </w:p>
+    <w:p>
+      <w:pPr>
+        <w:shd w:val="clear" w:color="auto" w:fill="1F1F1F"/>
+        <w:suppressAutoHyphens w:val="0"/>
+        <w:spacing w:after="0" w:line="285" w:lineRule="atLeast"/>
+        <w:rPr>
+          <w:rFonts w:ascii="Consolas" w:eastAsia="Times New Roman" w:hAnsi="Consolas" w:cs="Times New Roman"/>
+          <w:color w:val="DDDDDD"/>
+          <w:sz w:val="21"/>
+          <w:szCs w:val="21"/>
+        </w:rPr>
+      </w:pPr>
+      <w:r>
+        <w:rPr>
+          <w:rFonts w:ascii="Consolas" w:eastAsia="Times New Roman" w:hAnsi="Consolas" w:cs="Times New Roman"/>
+          <w:color w:val="E6DB74"/>
+          <w:sz w:val="21"/>
+          <w:szCs w:val="21"/>
+        </w:rPr>
+        <w:t>    Preconditions: n is an integer</w:t>
+      </w:r>
+    </w:p>
+    <w:p>
+      <w:pPr>
+        <w:shd w:val="clear" w:color="auto" w:fill="1F1F1F"/>
+        <w:suppressAutoHyphens w:val="0"/>
+        <w:spacing w:after="0" w:line="285" w:lineRule="atLeast"/>
+        <w:rPr>
+          <w:rFonts w:ascii="Consolas" w:eastAsia="Times New Roman" w:hAnsi="Consolas" w:cs="Times New Roman"/>
+          <w:color w:val="DDDDDD"/>
+          <w:sz w:val="21"/>
+          <w:szCs w:val="21"/>
+        </w:rPr>
+      </w:pPr>
+      <w:r>
+        <w:rPr>
+          <w:rFonts w:ascii="Consolas" w:eastAsia="Times New Roman" w:hAnsi="Consolas" w:cs="Times New Roman"/>
+          <w:color w:val="E6DB74"/>
+          <w:sz w:val="21"/>
+          <w:szCs w:val="21"/>
+        </w:rPr>
+        <w:t>    '''</w:t>
+      </w:r>
+    </w:p>
+    <w:p>
+      <w:pPr>
+        <w:shd w:val="clear" w:color="auto" w:fill="1F1F1F"/>
+        <w:suppressAutoHyphens w:val="0"/>
+        <w:spacing w:after="0" w:line="285" w:lineRule="atLeast"/>
+        <w:rPr>
+          <w:rFonts w:ascii="Consolas" w:eastAsia="Times New Roman" w:hAnsi="Consolas" w:cs="Times New Roman"/>
+          <w:color w:val="DDDDDD"/>
+          <w:sz w:val="21"/>
+          <w:szCs w:val="21"/>
+        </w:rPr>
+      </w:pPr>
+      <w:r>
+        <w:rPr>
+          <w:rFonts w:ascii="Consolas" w:eastAsia="Times New Roman" w:hAnsi="Consolas" w:cs="Times New Roman"/>
+          <w:color w:val="DDDDDD"/>
+          <w:sz w:val="21"/>
+          <w:szCs w:val="21"/>
+        </w:rPr>
+        <w:t xml:space="preserve">    </w:t>
+      </w:r>
+      <w:r>
+        <w:rPr>
+          <w:rFonts w:ascii="Consolas" w:eastAsia="Times New Roman" w:hAnsi="Consolas" w:cs="Times New Roman"/>
+          <w:color w:val="75715E"/>
+          <w:sz w:val="21"/>
+          <w:szCs w:val="21"/>
+        </w:rPr>
+        <w:t># base cases</w:t>
+      </w:r>
+    </w:p>
+    <w:p>
+      <w:pPr>
+        <w:shd w:val="clear" w:color="auto" w:fill="1F1F1F"/>
+        <w:suppressAutoHyphens w:val="0"/>
+        <w:spacing w:after="0" w:line="285" w:lineRule="atLeast"/>
+        <w:rPr>
+          <w:rFonts w:ascii="Consolas" w:eastAsia="Times New Roman" w:hAnsi="Consolas" w:cs="Times New Roman"/>
+          <w:color w:val="DDDDDD"/>
+          <w:sz w:val="21"/>
+          <w:szCs w:val="21"/>
+        </w:rPr>
+      </w:pPr>
+      <w:r>
+        <w:rPr>
+          <w:rFonts w:ascii="Consolas" w:eastAsia="Times New Roman" w:hAnsi="Consolas" w:cs="Times New Roman"/>
+          <w:color w:val="DDDDDD"/>
+          <w:sz w:val="21"/>
+          <w:szCs w:val="21"/>
+        </w:rPr>
+        <w:t xml:space="preserve">    </w:t>
+      </w:r>
+      <w:r>
+        <w:rPr>
+          <w:rFonts w:ascii="Consolas" w:eastAsia="Times New Roman" w:hAnsi="Consolas" w:cs="Times New Roman"/>
+          <w:color w:val="75715E"/>
+          <w:sz w:val="21"/>
+          <w:szCs w:val="21"/>
+        </w:rPr>
+        <w:t># if n is 1, return 1</w:t>
+      </w:r>
+    </w:p>
+    <w:p>
+      <w:pPr>
+        <w:shd w:val="clear" w:color="auto" w:fill="1F1F1F"/>
+        <w:suppressAutoHyphens w:val="0"/>
+        <w:spacing w:after="0" w:line="285" w:lineRule="atLeast"/>
+        <w:rPr>
+          <w:rFonts w:ascii="Consolas" w:eastAsia="Times New Roman" w:hAnsi="Consolas" w:cs="Times New Roman"/>
+          <w:color w:val="DDDDDD"/>
+          <w:sz w:val="21"/>
+          <w:szCs w:val="21"/>
+        </w:rPr>
+      </w:pPr>
+      <w:r>
+        <w:rPr>
+          <w:rFonts w:ascii="Consolas" w:eastAsia="Times New Roman" w:hAnsi="Consolas" w:cs="Times New Roman"/>
+          <w:color w:val="DDDDDD"/>
+          <w:sz w:val="21"/>
+          <w:szCs w:val="21"/>
+        </w:rPr>
+        <w:t xml:space="preserve">    </w:t>
+      </w:r>
+      <w:r>
+        <w:rPr>
+          <w:rFonts w:ascii="Consolas" w:eastAsia="Times New Roman" w:hAnsi="Consolas" w:cs="Times New Roman"/>
+          <w:color w:val="F92672"/>
+          <w:sz w:val="21"/>
+          <w:szCs w:val="21"/>
+        </w:rPr>
+        <w:t>if</w:t>
+      </w:r>
+      <w:r>
+        <w:rPr>
+          <w:rFonts w:ascii="Consolas" w:eastAsia="Times New Roman" w:hAnsi="Consolas" w:cs="Times New Roman"/>
+          <w:color w:val="DDDDDD"/>
+          <w:sz w:val="21"/>
+          <w:szCs w:val="21"/>
+        </w:rPr>
+        <w:t xml:space="preserve"> n </w:t>
+      </w:r>
+      <w:r>
+        <w:rPr>
+          <w:rFonts w:ascii="Consolas" w:eastAsia="Times New Roman" w:hAnsi="Consolas" w:cs="Times New Roman"/>
+          <w:color w:val="F92672"/>
+          <w:sz w:val="21"/>
+          <w:szCs w:val="21"/>
+        </w:rPr>
+        <w:t>==</w:t>
+      </w:r>
+      <w:r>
+        <w:rPr>
+          <w:rFonts w:ascii="Consolas" w:eastAsia="Times New Roman" w:hAnsi="Consolas" w:cs="Times New Roman"/>
+          <w:color w:val="DDDDDD"/>
+          <w:sz w:val="21"/>
+          <w:szCs w:val="21"/>
+        </w:rPr>
+        <w:t xml:space="preserve"> </w:t>
+      </w:r>
+      <w:r>
+        <w:rPr>
+          <w:rFonts w:ascii="Consolas" w:eastAsia="Times New Roman" w:hAnsi="Consolas" w:cs="Times New Roman"/>
+          <w:color w:val="AE81FF"/>
+          <w:sz w:val="21"/>
+          <w:szCs w:val="21"/>
+        </w:rPr>
+        <w:t>1</w:t>
+      </w:r>
+      <w:r>
+        <w:rPr>
+          <w:rFonts w:ascii="Consolas" w:eastAsia="Times New Roman" w:hAnsi="Consolas" w:cs="Times New Roman"/>
+          <w:color w:val="DDDDDD"/>
+          <w:sz w:val="21"/>
+          <w:szCs w:val="21"/>
+        </w:rPr>
+        <w:t>:</w:t>
+      </w:r>
+    </w:p>
+    <w:p>
+      <w:pPr>
+        <w:shd w:val="clear" w:color="auto" w:fill="1F1F1F"/>
+        <w:suppressAutoHyphens w:val="0"/>
+        <w:spacing w:after="0" w:line="285" w:lineRule="atLeast"/>
+        <w:rPr>
+          <w:rFonts w:ascii="Consolas" w:eastAsia="Times New Roman" w:hAnsi="Consolas" w:cs="Times New Roman"/>
+          <w:color w:val="DDDDDD"/>
+          <w:sz w:val="21"/>
+          <w:szCs w:val="21"/>
+        </w:rPr>
+      </w:pPr>
+      <w:r>
+        <w:rPr>
+          <w:rFonts w:ascii="Consolas" w:eastAsia="Times New Roman" w:hAnsi="Consolas" w:cs="Times New Roman"/>
+          <w:color w:val="DDDDDD"/>
+          <w:sz w:val="21"/>
+          <w:szCs w:val="21"/>
+        </w:rPr>
+        <w:t xml:space="preserve">        </w:t>
+      </w:r>
+      <w:r>
+        <w:rPr>
+          <w:rFonts w:ascii="Consolas" w:eastAsia="Times New Roman" w:hAnsi="Consolas" w:cs="Times New Roman"/>
+          <w:color w:val="F92672"/>
+          <w:sz w:val="21"/>
+          <w:szCs w:val="21"/>
+        </w:rPr>
+        <w:t>return</w:t>
+      </w:r>
+      <w:r>
+        <w:rPr>
+          <w:rFonts w:ascii="Consolas" w:eastAsia="Times New Roman" w:hAnsi="Consolas" w:cs="Times New Roman"/>
+          <w:color w:val="DDDDDD"/>
+          <w:sz w:val="21"/>
+          <w:szCs w:val="21"/>
+        </w:rPr>
+        <w:t xml:space="preserve"> </w:t>
+      </w:r>
+      <w:r>
+        <w:rPr>
+          <w:rFonts w:ascii="Consolas" w:eastAsia="Times New Roman" w:hAnsi="Consolas" w:cs="Times New Roman"/>
+          <w:color w:val="AE81FF"/>
+          <w:sz w:val="21"/>
+          <w:szCs w:val="21"/>
+        </w:rPr>
+        <w:t>1</w:t>
+      </w:r>
+    </w:p>
+    <w:p>
+      <w:pPr>
+        <w:shd w:val="clear" w:color="auto" w:fill="1F1F1F"/>
+        <w:suppressAutoHyphens w:val="0"/>
+        <w:spacing w:after="0" w:line="285" w:lineRule="atLeast"/>
+        <w:rPr>
+          <w:rFonts w:ascii="Consolas" w:eastAsia="Times New Roman" w:hAnsi="Consolas" w:cs="Times New Roman"/>
+          <w:color w:val="DDDDDD"/>
+          <w:sz w:val="21"/>
+          <w:szCs w:val="21"/>
+        </w:rPr>
+      </w:pPr>
+      <w:r>
+        <w:rPr>
+          <w:rFonts w:ascii="Consolas" w:eastAsia="Times New Roman" w:hAnsi="Consolas" w:cs="Times New Roman"/>
+          <w:color w:val="DDDDDD"/>
+          <w:sz w:val="21"/>
+          <w:szCs w:val="21"/>
+        </w:rPr>
+        <w:t xml:space="preserve">    </w:t>
+      </w:r>
+      <w:r>
+        <w:rPr>
+          <w:rFonts w:ascii="Consolas" w:eastAsia="Times New Roman" w:hAnsi="Consolas" w:cs="Times New Roman"/>
+          <w:color w:val="75715E"/>
+          <w:sz w:val="21"/>
+          <w:szCs w:val="21"/>
+        </w:rPr>
+        <w:t># if n is 0, return 1 (product of no values)</w:t>
+      </w:r>
+    </w:p>
+    <w:p>
+      <w:pPr>
+        <w:shd w:val="clear" w:color="auto" w:fill="1F1F1F"/>
+        <w:suppressAutoHyphens w:val="0"/>
+        <w:spacing w:after="0" w:line="285" w:lineRule="atLeast"/>
+        <w:rPr>
+          <w:rFonts w:ascii="Consolas" w:eastAsia="Times New Roman" w:hAnsi="Consolas" w:cs="Times New Roman"/>
+          <w:color w:val="DDDDDD"/>
+          <w:sz w:val="21"/>
+          <w:szCs w:val="21"/>
+        </w:rPr>
+      </w:pPr>
+      <w:r>
+        <w:rPr>
+          <w:rFonts w:ascii="Consolas" w:eastAsia="Times New Roman" w:hAnsi="Consolas" w:cs="Times New Roman"/>
+          <w:color w:val="DDDDDD"/>
+          <w:sz w:val="21"/>
+          <w:szCs w:val="21"/>
+        </w:rPr>
+        <w:t xml:space="preserve">    </w:t>
+      </w:r>
+      <w:r>
+        <w:rPr>
+          <w:rFonts w:ascii="Consolas" w:eastAsia="Times New Roman" w:hAnsi="Consolas" w:cs="Times New Roman"/>
+          <w:color w:val="F92672"/>
+          <w:sz w:val="21"/>
+          <w:szCs w:val="21"/>
+        </w:rPr>
+        <w:t>elif</w:t>
+      </w:r>
+      <w:r>
+        <w:rPr>
+          <w:rFonts w:ascii="Consolas" w:eastAsia="Times New Roman" w:hAnsi="Consolas" w:cs="Times New Roman"/>
+          <w:color w:val="DDDDDD"/>
+          <w:sz w:val="21"/>
+          <w:szCs w:val="21"/>
+        </w:rPr>
+        <w:t xml:space="preserve"> n </w:t>
+      </w:r>
+      <w:r>
+        <w:rPr>
+          <w:rFonts w:ascii="Consolas" w:eastAsia="Times New Roman" w:hAnsi="Consolas" w:cs="Times New Roman"/>
+          <w:color w:val="F92672"/>
+          <w:sz w:val="21"/>
+          <w:szCs w:val="21"/>
+        </w:rPr>
+        <w:t>==</w:t>
+      </w:r>
+      <w:r>
+        <w:rPr>
+          <w:rFonts w:ascii="Consolas" w:eastAsia="Times New Roman" w:hAnsi="Consolas" w:cs="Times New Roman"/>
+          <w:color w:val="DDDDDD"/>
+          <w:sz w:val="21"/>
+          <w:szCs w:val="21"/>
+        </w:rPr>
+        <w:t xml:space="preserve"> </w:t>
+      </w:r>
+      <w:r>
+        <w:rPr>
+          <w:rFonts w:ascii="Consolas" w:eastAsia="Times New Roman" w:hAnsi="Consolas" w:cs="Times New Roman"/>
+          <w:color w:val="AE81FF"/>
+          <w:sz w:val="21"/>
+          <w:szCs w:val="21"/>
+        </w:rPr>
+        <w:t>0</w:t>
+      </w:r>
+      <w:r>
+        <w:rPr>
+          <w:rFonts w:ascii="Consolas" w:eastAsia="Times New Roman" w:hAnsi="Consolas" w:cs="Times New Roman"/>
+          <w:color w:val="DDDDDD"/>
+          <w:sz w:val="21"/>
+          <w:szCs w:val="21"/>
+        </w:rPr>
+        <w:t>:</w:t>
+      </w:r>
+    </w:p>
+    <w:p>
+      <w:pPr>
+        <w:shd w:val="clear" w:color="auto" w:fill="1F1F1F"/>
+        <w:suppressAutoHyphens w:val="0"/>
+        <w:spacing w:after="0" w:line="285" w:lineRule="atLeast"/>
+        <w:rPr>
+          <w:rFonts w:ascii="Consolas" w:eastAsia="Times New Roman" w:hAnsi="Consolas" w:cs="Times New Roman"/>
+          <w:color w:val="DDDDDD"/>
+          <w:sz w:val="21"/>
+          <w:szCs w:val="21"/>
+        </w:rPr>
+      </w:pPr>
+      <w:r>
+        <w:rPr>
+          <w:rFonts w:ascii="Consolas" w:eastAsia="Times New Roman" w:hAnsi="Consolas" w:cs="Times New Roman"/>
+          <w:color w:val="DDDDDD"/>
+          <w:sz w:val="21"/>
+          <w:szCs w:val="21"/>
+        </w:rPr>
+        <w:t xml:space="preserve">        </w:t>
+      </w:r>
+      <w:r>
+        <w:rPr>
+          <w:rFonts w:ascii="Consolas" w:eastAsia="Times New Roman" w:hAnsi="Consolas" w:cs="Times New Roman"/>
+          <w:color w:val="F92672"/>
+          <w:sz w:val="21"/>
+          <w:szCs w:val="21"/>
+        </w:rPr>
+        <w:t>return</w:t>
+      </w:r>
+      <w:r>
+        <w:rPr>
+          <w:rFonts w:ascii="Consolas" w:eastAsia="Times New Roman" w:hAnsi="Consolas" w:cs="Times New Roman"/>
+          <w:color w:val="DDDDDD"/>
+          <w:sz w:val="21"/>
+          <w:szCs w:val="21"/>
+        </w:rPr>
+        <w:t xml:space="preserve"> </w:t>
+      </w:r>
+      <w:r>
+        <w:rPr>
+          <w:rFonts w:ascii="Consolas" w:eastAsia="Times New Roman" w:hAnsi="Consolas" w:cs="Times New Roman"/>
+          <w:color w:val="AE81FF"/>
+          <w:sz w:val="21"/>
+          <w:szCs w:val="21"/>
+        </w:rPr>
+        <w:t>1</w:t>
+      </w:r>
+    </w:p>
+    <w:p>
+      <w:pPr>
+        <w:shd w:val="clear" w:color="auto" w:fill="1F1F1F"/>
+        <w:suppressAutoHyphens w:val="0"/>
+        <w:spacing w:after="0" w:line="285" w:lineRule="atLeast"/>
+        <w:rPr>
+          <w:rFonts w:ascii="Consolas" w:eastAsia="Times New Roman" w:hAnsi="Consolas" w:cs="Times New Roman"/>
+          <w:color w:val="DDDDDD"/>
+          <w:sz w:val="21"/>
+          <w:szCs w:val="21"/>
+        </w:rPr>
+      </w:pPr>
+      <w:r>
+        <w:rPr>
+          <w:rFonts w:ascii="Consolas" w:eastAsia="Times New Roman" w:hAnsi="Consolas" w:cs="Times New Roman"/>
+          <w:color w:val="DDDDDD"/>
+          <w:sz w:val="21"/>
+          <w:szCs w:val="21"/>
+        </w:rPr>
+        <w:t xml:space="preserve">    </w:t>
+      </w:r>
+      <w:r>
+        <w:rPr>
+          <w:rFonts w:ascii="Consolas" w:eastAsia="Times New Roman" w:hAnsi="Consolas" w:cs="Times New Roman"/>
+          <w:color w:val="75715E"/>
+          <w:sz w:val="21"/>
+          <w:szCs w:val="21"/>
+        </w:rPr>
+        <w:t># if n is negative, return an error message</w:t>
+      </w:r>
+    </w:p>
+    <w:p>
+      <w:pPr>
+        <w:shd w:val="clear" w:color="auto" w:fill="1F1F1F"/>
+        <w:suppressAutoHyphens w:val="0"/>
+        <w:spacing w:after="0" w:line="285" w:lineRule="atLeast"/>
+        <w:rPr>
+          <w:rFonts w:ascii="Consolas" w:eastAsia="Times New Roman" w:hAnsi="Consolas" w:cs="Times New Roman"/>
+          <w:color w:val="DDDDDD"/>
+          <w:sz w:val="21"/>
+          <w:szCs w:val="21"/>
+        </w:rPr>
+      </w:pPr>
+      <w:r>
+        <w:rPr>
+          <w:rFonts w:ascii="Consolas" w:eastAsia="Times New Roman" w:hAnsi="Consolas" w:cs="Times New Roman"/>
+          <w:color w:val="DDDDDD"/>
+          <w:sz w:val="21"/>
+          <w:szCs w:val="21"/>
+        </w:rPr>
+        <w:t xml:space="preserve">    </w:t>
+      </w:r>
+      <w:r>
+        <w:rPr>
+          <w:rFonts w:ascii="Consolas" w:eastAsia="Times New Roman" w:hAnsi="Consolas" w:cs="Times New Roman"/>
+          <w:color w:val="F92672"/>
+          <w:sz w:val="21"/>
+          <w:szCs w:val="21"/>
+        </w:rPr>
+        <w:t>elif</w:t>
+      </w:r>
+      <w:r>
+        <w:rPr>
+          <w:rFonts w:ascii="Consolas" w:eastAsia="Times New Roman" w:hAnsi="Consolas" w:cs="Times New Roman"/>
+          <w:color w:val="DDDDDD"/>
+          <w:sz w:val="21"/>
+          <w:szCs w:val="21"/>
+        </w:rPr>
+        <w:t xml:space="preserve"> n </w:t>
+      </w:r>
+      <w:r>
+        <w:rPr>
+          <w:rFonts w:ascii="Consolas" w:eastAsia="Times New Roman" w:hAnsi="Consolas" w:cs="Times New Roman"/>
+          <w:color w:val="F92672"/>
+          <w:sz w:val="21"/>
+          <w:szCs w:val="21"/>
+        </w:rPr>
+        <w:t>&lt;</w:t>
+      </w:r>
+      <w:r>
+        <w:rPr>
+          <w:rFonts w:ascii="Consolas" w:eastAsia="Times New Roman" w:hAnsi="Consolas" w:cs="Times New Roman"/>
+          <w:color w:val="DDDDDD"/>
+          <w:sz w:val="21"/>
+          <w:szCs w:val="21"/>
+        </w:rPr>
+        <w:t xml:space="preserve"> </w:t>
+      </w:r>
+      <w:r>
+        <w:rPr>
+          <w:rFonts w:ascii="Consolas" w:eastAsia="Times New Roman" w:hAnsi="Consolas" w:cs="Times New Roman"/>
+          <w:color w:val="AE81FF"/>
+          <w:sz w:val="21"/>
+          <w:szCs w:val="21"/>
+        </w:rPr>
+        <w:t>0</w:t>
+      </w:r>
+      <w:r>
+        <w:rPr>
+          <w:rFonts w:ascii="Consolas" w:eastAsia="Times New Roman" w:hAnsi="Consolas" w:cs="Times New Roman"/>
+          <w:color w:val="DDDDDD"/>
+          <w:sz w:val="21"/>
+          <w:szCs w:val="21"/>
+        </w:rPr>
+        <w:t>:</w:t>
+      </w:r>
+    </w:p>
+    <w:p>
+      <w:pPr>
+        <w:shd w:val="clear" w:color="auto" w:fill="1F1F1F"/>
+        <w:suppressAutoHyphens w:val="0"/>
+        <w:spacing w:after="0" w:line="285" w:lineRule="atLeast"/>
+        <w:rPr>
+          <w:rFonts w:ascii="Consolas" w:eastAsia="Times New Roman" w:hAnsi="Consolas" w:cs="Times New Roman"/>
+          <w:color w:val="DDDDDD"/>
+          <w:sz w:val="21"/>
+          <w:szCs w:val="21"/>
+        </w:rPr>
+      </w:pPr>
+      <w:r>
+        <w:rPr>
+          <w:rFonts w:ascii="Consolas" w:eastAsia="Times New Roman" w:hAnsi="Consolas" w:cs="Times New Roman"/>
+          <w:color w:val="DDDDDD"/>
+          <w:sz w:val="21"/>
+          <w:szCs w:val="21"/>
+        </w:rPr>
+        <w:t xml:space="preserve">        </w:t>
+      </w:r>
+      <w:r>
+        <w:rPr>
+          <w:rFonts w:ascii="Consolas" w:eastAsia="Times New Roman" w:hAnsi="Consolas" w:cs="Times New Roman"/>
+          <w:color w:val="F92672"/>
+          <w:sz w:val="21"/>
+          <w:szCs w:val="21"/>
+        </w:rPr>
+        <w:t>return</w:t>
+      </w:r>
+      <w:r>
+        <w:rPr>
+          <w:rFonts w:ascii="Consolas" w:eastAsia="Times New Roman" w:hAnsi="Consolas" w:cs="Times New Roman"/>
+          <w:color w:val="DDDDDD"/>
+          <w:sz w:val="21"/>
+          <w:szCs w:val="21"/>
+        </w:rPr>
+        <w:t xml:space="preserve"> </w:t>
+      </w:r>
+      <w:r>
+        <w:rPr>
+          <w:rFonts w:ascii="Consolas" w:eastAsia="Times New Roman" w:hAnsi="Consolas" w:cs="Times New Roman"/>
+          <w:color w:val="E6DB74"/>
+          <w:sz w:val="21"/>
+          <w:szCs w:val="21"/>
+        </w:rPr>
+        <w:t>"Error: Factorial of negative number is undefined"</w:t>
+      </w:r>
+    </w:p>
+    <w:p>
+      <w:pPr>
+        <w:shd w:val="clear" w:color="auto" w:fill="1F1F1F"/>
+        <w:suppressAutoHyphens w:val="0"/>
+        <w:spacing w:after="0" w:line="285" w:lineRule="atLeast"/>
+        <w:rPr>
+          <w:rFonts w:ascii="Consolas" w:eastAsia="Times New Roman" w:hAnsi="Consolas" w:cs="Times New Roman"/>
+          <w:color w:val="DDDDDD"/>
+          <w:sz w:val="21"/>
+          <w:szCs w:val="21"/>
+        </w:rPr>
+      </w:pPr>
+      <w:r>
+        <w:rPr>
+          <w:rFonts w:ascii="Consolas" w:eastAsia="Times New Roman" w:hAnsi="Consolas" w:cs="Times New Roman"/>
+          <w:color w:val="DDDDDD"/>
+          <w:sz w:val="21"/>
+          <w:szCs w:val="21"/>
+        </w:rPr>
+        <w:t xml:space="preserve">    </w:t>
+      </w:r>
+      <w:r>
+        <w:rPr>
+          <w:rFonts w:ascii="Consolas" w:eastAsia="Times New Roman" w:hAnsi="Consolas" w:cs="Times New Roman"/>
+          <w:color w:val="75715E"/>
+          <w:sz w:val="21"/>
+          <w:szCs w:val="21"/>
+        </w:rPr>
+        <w:t># recursive case</w:t>
+      </w:r>
+    </w:p>
+    <w:p>
+      <w:pPr>
+        <w:shd w:val="clear" w:color="auto" w:fill="1F1F1F"/>
+        <w:suppressAutoHyphens w:val="0"/>
+        <w:spacing w:after="0" w:line="285" w:lineRule="atLeast"/>
+        <w:rPr>
+          <w:rFonts w:ascii="Consolas" w:eastAsia="Times New Roman" w:hAnsi="Consolas" w:cs="Times New Roman"/>
+          <w:color w:val="DDDDDD"/>
+          <w:sz w:val="21"/>
+          <w:szCs w:val="21"/>
+        </w:rPr>
+      </w:pPr>
+      <w:r>
+        <w:rPr>
+          <w:rFonts w:ascii="Consolas" w:eastAsia="Times New Roman" w:hAnsi="Consolas" w:cs="Times New Roman"/>
+          <w:color w:val="DDDDDD"/>
+          <w:sz w:val="21"/>
+          <w:szCs w:val="21"/>
+        </w:rPr>
+        <w:t xml:space="preserve">    </w:t>
+      </w:r>
+      <w:r>
+        <w:rPr>
+          <w:rFonts w:ascii="Consolas" w:eastAsia="Times New Roman" w:hAnsi="Consolas" w:cs="Times New Roman"/>
+          <w:color w:val="F92672"/>
+          <w:sz w:val="21"/>
+          <w:szCs w:val="21"/>
+        </w:rPr>
+        <w:t>else</w:t>
+      </w:r>
+      <w:r>
+        <w:rPr>
+          <w:rFonts w:ascii="Consolas" w:eastAsia="Times New Roman" w:hAnsi="Consolas" w:cs="Times New Roman"/>
+          <w:color w:val="DDDDDD"/>
+          <w:sz w:val="21"/>
+          <w:szCs w:val="21"/>
+        </w:rPr>
+        <w:t>:</w:t>
+      </w:r>
+    </w:p>
+    <w:p>
+      <w:pPr>
+        <w:shd w:val="clear" w:color="auto" w:fill="1F1F1F"/>
+        <w:suppressAutoHyphens w:val="0"/>
+        <w:spacing w:after="0" w:line="285" w:lineRule="atLeast"/>
+        <w:rPr>
+          <w:rFonts w:ascii="Consolas" w:eastAsia="Times New Roman" w:hAnsi="Consolas" w:cs="Times New Roman"/>
+          <w:color w:val="DDDDDD"/>
+          <w:sz w:val="21"/>
+          <w:szCs w:val="21"/>
+        </w:rPr>
+      </w:pPr>
+      <w:r>
+        <w:rPr>
+          <w:rFonts w:ascii="Consolas" w:eastAsia="Times New Roman" w:hAnsi="Consolas" w:cs="Times New Roman"/>
+          <w:color w:val="DDDDDD"/>
+          <w:sz w:val="21"/>
+          <w:szCs w:val="21"/>
+        </w:rPr>
+        <w:t xml:space="preserve">        </w:t>
+      </w:r>
+      <w:r>
+        <w:rPr>
+          <w:rFonts w:ascii="Consolas" w:eastAsia="Times New Roman" w:hAnsi="Consolas" w:cs="Times New Roman"/>
+          <w:color w:val="F92672"/>
+          <w:sz w:val="21"/>
+          <w:szCs w:val="21"/>
+        </w:rPr>
+        <w:t>return</w:t>
+      </w:r>
+      <w:r>
+        <w:rPr>
+          <w:rFonts w:ascii="Consolas" w:eastAsia="Times New Roman" w:hAnsi="Consolas" w:cs="Times New Roman"/>
+          <w:color w:val="DDDDDD"/>
+          <w:sz w:val="21"/>
+          <w:szCs w:val="21"/>
+        </w:rPr>
+        <w:t xml:space="preserve"> n </w:t>
+      </w:r>
+      <w:r>
+        <w:rPr>
+          <w:rFonts w:ascii="Consolas" w:eastAsia="Times New Roman" w:hAnsi="Consolas" w:cs="Times New Roman"/>
+          <w:color w:val="F92672"/>
+          <w:sz w:val="21"/>
+          <w:szCs w:val="21"/>
+        </w:rPr>
+        <w:t>*</w:t>
+      </w:r>
+      <w:r>
+        <w:rPr>
+          <w:rFonts w:ascii="Consolas" w:eastAsia="Times New Roman" w:hAnsi="Consolas" w:cs="Times New Roman"/>
+          <w:color w:val="DDDDDD"/>
+          <w:sz w:val="21"/>
+          <w:szCs w:val="21"/>
+        </w:rPr>
+        <w:t xml:space="preserve"> recursive_factorial(n</w:t>
+      </w:r>
+      <w:r>
+        <w:rPr>
+          <w:rFonts w:ascii="Consolas" w:eastAsia="Times New Roman" w:hAnsi="Consolas" w:cs="Times New Roman"/>
+          <w:color w:val="F92672"/>
+          <w:sz w:val="21"/>
+          <w:szCs w:val="21"/>
+        </w:rPr>
+        <w:t>-</w:t>
+      </w:r>
+      <w:r>
+        <w:rPr>
+          <w:rFonts w:ascii="Consolas" w:eastAsia="Times New Roman" w:hAnsi="Consolas" w:cs="Times New Roman"/>
+          <w:color w:val="AE81FF"/>
+          <w:sz w:val="21"/>
+          <w:szCs w:val="21"/>
+        </w:rPr>
+        <w:t>1</w:t>
+      </w:r>
+      <w:r>
+        <w:rPr>
+          <w:rFonts w:ascii="Consolas" w:eastAsia="Times New Roman" w:hAnsi="Consolas" w:cs="Times New Roman"/>
+          <w:color w:val="DDDDDD"/>
+          <w:sz w:val="21"/>
+          <w:szCs w:val="21"/>
+        </w:rPr>
+        <w:t>)</w:t>
+      </w:r>
+    </w:p>
+    <w:p>
+      <w:pPr>
+        <w:shd w:val="clear" w:color="auto" w:fill="1F1F1F"/>
+        <w:suppressAutoHyphens w:val="0"/>
+        <w:spacing w:after="0" w:line="285" w:lineRule="atLeast"/>
+        <w:rPr>
+          <w:rFonts w:ascii="Consolas" w:eastAsia="Times New Roman" w:hAnsi="Consolas" w:cs="Times New Roman"/>
+          <w:color w:val="DDDDDD"/>
+          <w:sz w:val="21"/>
+          <w:szCs w:val="21"/>
+        </w:rPr>
+      </w:pPr>
+    </w:p>
+    <w:p>
+      <w:pPr>
+        <w:shd w:val="clear" w:color="auto" w:fill="1F1F1F"/>
+        <w:suppressAutoHyphens w:val="0"/>
+        <w:spacing w:after="0" w:line="285" w:lineRule="atLeast"/>
+        <w:rPr>
+          <w:rFonts w:ascii="Consolas" w:eastAsia="Times New Roman" w:hAnsi="Consolas" w:cs="Times New Roman"/>
+          <w:color w:val="DDDDDD"/>
+          <w:sz w:val="21"/>
+          <w:szCs w:val="21"/>
+        </w:rPr>
+      </w:pPr>
+      <w:r>
+        <w:rPr>
+          <w:rFonts w:ascii="Consolas" w:eastAsia="Times New Roman" w:hAnsi="Consolas" w:cs="Times New Roman"/>
+          <w:color w:val="75715E"/>
+          <w:sz w:val="21"/>
+          <w:szCs w:val="21"/>
+        </w:rPr>
+        <w:t># define a function to test the recursive_factorial function</w:t>
+      </w:r>
+    </w:p>
+    <w:p>
+      <w:pPr>
+        <w:shd w:val="clear" w:color="auto" w:fill="1F1F1F"/>
+        <w:suppressAutoHyphens w:val="0"/>
+        <w:spacing w:after="0" w:line="285" w:lineRule="atLeast"/>
+        <w:rPr>
+          <w:rFonts w:ascii="Consolas" w:eastAsia="Times New Roman" w:hAnsi="Consolas" w:cs="Times New Roman"/>
+          <w:color w:val="DDDDDD"/>
+          <w:sz w:val="21"/>
+          <w:szCs w:val="21"/>
+        </w:rPr>
+      </w:pPr>
+      <w:r>
+        <w:rPr>
+          <w:rFonts w:ascii="Consolas" w:eastAsia="Times New Roman" w:hAnsi="Consolas" w:cs="Times New Roman"/>
+          <w:i/>
+          <w:iCs/>
+          <w:color w:val="66D9EF"/>
+          <w:sz w:val="21"/>
+          <w:szCs w:val="21"/>
+        </w:rPr>
+        <w:t>def</w:t>
+      </w:r>
+      <w:r>
+        <w:rPr>
+          <w:rFonts w:ascii="Consolas" w:eastAsia="Times New Roman" w:hAnsi="Consolas" w:cs="Times New Roman"/>
+          <w:color w:val="DDDDDD"/>
+          <w:sz w:val="21"/>
+          <w:szCs w:val="21"/>
+        </w:rPr>
+        <w:t xml:space="preserve"> </w:t>
+      </w:r>
+      <w:r>
+        <w:rPr>
+          <w:rFonts w:ascii="Consolas" w:eastAsia="Times New Roman" w:hAnsi="Consolas" w:cs="Times New Roman"/>
+          <w:color w:val="A6E22E"/>
+          <w:sz w:val="21"/>
+          <w:szCs w:val="21"/>
+        </w:rPr>
+        <w:t>factorial_test</w:t>
+      </w:r>
+      <w:r>
+        <w:rPr>
+          <w:rFonts w:ascii="Consolas" w:eastAsia="Times New Roman" w:hAnsi="Consolas" w:cs="Times New Roman"/>
+          <w:color w:val="DDDDDD"/>
+          <w:sz w:val="21"/>
+          <w:szCs w:val="21"/>
+        </w:rPr>
+        <w:t>(</w:t>
+      </w:r>
+      <w:r>
+        <w:rPr>
+          <w:rFonts w:ascii="Consolas" w:eastAsia="Times New Roman" w:hAnsi="Consolas" w:cs="Times New Roman"/>
+          <w:i/>
+          <w:iCs/>
+          <w:color w:val="FD971F"/>
+          <w:sz w:val="21"/>
+          <w:szCs w:val="21"/>
+        </w:rPr>
+        <w:t>test_cases</w:t>
+      </w:r>
+      <w:r>
+        <w:rPr>
+          <w:rFonts w:ascii="Consolas" w:eastAsia="Times New Roman" w:hAnsi="Consolas" w:cs="Times New Roman"/>
+          <w:color w:val="DDDDDD"/>
+          <w:sz w:val="21"/>
+          <w:szCs w:val="21"/>
+        </w:rPr>
+        <w:t>):</w:t>
+      </w:r>
+    </w:p>
+    <w:p>
+      <w:pPr>
+        <w:shd w:val="clear" w:color="auto" w:fill="1F1F1F"/>
+        <w:suppressAutoHyphens w:val="0"/>
+        <w:spacing w:after="0" w:line="285" w:lineRule="atLeast"/>
+        <w:rPr>
+          <w:rFonts w:ascii="Consolas" w:eastAsia="Times New Roman" w:hAnsi="Consolas" w:cs="Times New Roman"/>
+          <w:color w:val="DDDDDD"/>
+          <w:sz w:val="21"/>
+          <w:szCs w:val="21"/>
+        </w:rPr>
+      </w:pPr>
+      <w:r>
+        <w:rPr>
+          <w:rFonts w:ascii="Consolas" w:eastAsia="Times New Roman" w:hAnsi="Consolas" w:cs="Times New Roman"/>
+          <w:color w:val="DDDDDD"/>
+          <w:sz w:val="21"/>
+          <w:szCs w:val="21"/>
+        </w:rPr>
+        <w:t xml:space="preserve">    </w:t>
+      </w:r>
+      <w:r>
+        <w:rPr>
+          <w:rFonts w:ascii="Consolas" w:eastAsia="Times New Roman" w:hAnsi="Consolas" w:cs="Times New Roman"/>
+          <w:color w:val="E6DB74"/>
+          <w:sz w:val="21"/>
+          <w:szCs w:val="21"/>
+        </w:rPr>
+        <w:t>'''</w:t>
+      </w:r>
+    </w:p>
+    <w:p>
+      <w:pPr>
+        <w:shd w:val="clear" w:color="auto" w:fill="1F1F1F"/>
+        <w:suppressAutoHyphens w:val="0"/>
+        <w:spacing w:after="0" w:line="285" w:lineRule="atLeast"/>
+        <w:rPr>
+          <w:rFonts w:ascii="Consolas" w:eastAsia="Times New Roman" w:hAnsi="Consolas" w:cs="Times New Roman"/>
+          <w:color w:val="DDDDDD"/>
+          <w:sz w:val="21"/>
+          <w:szCs w:val="21"/>
+        </w:rPr>
+      </w:pPr>
+      <w:r>
+        <w:rPr>
+          <w:rFonts w:ascii="Consolas" w:eastAsia="Times New Roman" w:hAnsi="Consolas" w:cs="Times New Roman"/>
+          <w:color w:val="E6DB74"/>
+          <w:sz w:val="21"/>
+          <w:szCs w:val="21"/>
+        </w:rPr>
+        <w:t>    (list) -&gt; None</w:t>
+      </w:r>
+    </w:p>
+    <w:p>
+      <w:pPr>
+        <w:shd w:val="clear" w:color="auto" w:fill="1F1F1F"/>
+        <w:suppressAutoHyphens w:val="0"/>
+        <w:spacing w:after="0" w:line="285" w:lineRule="atLeast"/>
+        <w:rPr>
+          <w:rFonts w:ascii="Consolas" w:eastAsia="Times New Roman" w:hAnsi="Consolas" w:cs="Times New Roman"/>
+          <w:color w:val="DDDDDD"/>
+          <w:sz w:val="21"/>
+          <w:szCs w:val="21"/>
+        </w:rPr>
+      </w:pPr>
+      <w:r>
+        <w:rPr>
+          <w:rFonts w:ascii="Consolas" w:eastAsia="Times New Roman" w:hAnsi="Consolas" w:cs="Times New Roman"/>
+          <w:color w:val="E6DB74"/>
+          <w:sz w:val="21"/>
+          <w:szCs w:val="21"/>
+        </w:rPr>
+        <w:t>    This function takes a list of integers and prints the factorial of each integer in the list and compares it to a long-hand computation of the factorial.</w:t>
+      </w:r>
+    </w:p>
+    <w:p>
+      <w:pPr>
+        <w:shd w:val="clear" w:color="auto" w:fill="1F1F1F"/>
+        <w:suppressAutoHyphens w:val="0"/>
+        <w:spacing w:after="0" w:line="285" w:lineRule="atLeast"/>
+        <w:rPr>
+          <w:rFonts w:ascii="Consolas" w:eastAsia="Times New Roman" w:hAnsi="Consolas" w:cs="Times New Roman"/>
+          <w:color w:val="DDDDDD"/>
+          <w:sz w:val="21"/>
+          <w:szCs w:val="21"/>
+        </w:rPr>
+      </w:pPr>
+      <w:r>
+        <w:rPr>
+          <w:rFonts w:ascii="Consolas" w:eastAsia="Times New Roman" w:hAnsi="Consolas" w:cs="Times New Roman"/>
+          <w:color w:val="E6DB74"/>
+          <w:sz w:val="21"/>
+          <w:szCs w:val="21"/>
+        </w:rPr>
+        <w:t>    Preconditions: test_cases is a list of integers</w:t>
+      </w:r>
+    </w:p>
+    <w:p>
+      <w:pPr>
+        <w:shd w:val="clear" w:color="auto" w:fill="1F1F1F"/>
+        <w:suppressAutoHyphens w:val="0"/>
+        <w:spacing w:after="0" w:line="285" w:lineRule="atLeast"/>
+        <w:rPr>
+          <w:rFonts w:ascii="Consolas" w:eastAsia="Times New Roman" w:hAnsi="Consolas" w:cs="Times New Roman"/>
+          <w:color w:val="DDDDDD"/>
+          <w:sz w:val="21"/>
+          <w:szCs w:val="21"/>
+        </w:rPr>
+      </w:pPr>
+      <w:r>
+        <w:rPr>
+          <w:rFonts w:ascii="Consolas" w:eastAsia="Times New Roman" w:hAnsi="Consolas" w:cs="Times New Roman"/>
+          <w:color w:val="E6DB74"/>
+          <w:sz w:val="21"/>
+          <w:szCs w:val="21"/>
+        </w:rPr>
+        <w:t>    '''</w:t>
+      </w:r>
+    </w:p>
+    <w:p>
+      <w:pPr>
+        <w:shd w:val="clear" w:color="auto" w:fill="1F1F1F"/>
+        <w:suppressAutoHyphens w:val="0"/>
+        <w:spacing w:after="0" w:line="285" w:lineRule="atLeast"/>
+        <w:rPr>
+          <w:rFonts w:ascii="Consolas" w:eastAsia="Times New Roman" w:hAnsi="Consolas" w:cs="Times New Roman"/>
+          <w:color w:val="DDDDDD"/>
+          <w:sz w:val="21"/>
+          <w:szCs w:val="21"/>
+        </w:rPr>
+      </w:pPr>
+      <w:r>
+        <w:rPr>
+          <w:rFonts w:ascii="Consolas" w:eastAsia="Times New Roman" w:hAnsi="Consolas" w:cs="Times New Roman"/>
+          <w:color w:val="DDDDDD"/>
+          <w:sz w:val="21"/>
+          <w:szCs w:val="21"/>
+        </w:rPr>
+        <w:t xml:space="preserve">    </w:t>
+      </w:r>
+      <w:r>
+        <w:rPr>
+          <w:rFonts w:ascii="Consolas" w:eastAsia="Times New Roman" w:hAnsi="Consolas" w:cs="Times New Roman"/>
+          <w:color w:val="75715E"/>
+          <w:sz w:val="21"/>
+          <w:szCs w:val="21"/>
+        </w:rPr>
+        <w:t># iterate through the test cases</w:t>
+      </w:r>
+    </w:p>
+    <w:p>
+      <w:pPr>
+        <w:shd w:val="clear" w:color="auto" w:fill="1F1F1F"/>
+        <w:suppressAutoHyphens w:val="0"/>
+        <w:spacing w:after="0" w:line="285" w:lineRule="atLeast"/>
+        <w:rPr>
+          <w:rFonts w:ascii="Consolas" w:eastAsia="Times New Roman" w:hAnsi="Consolas" w:cs="Times New Roman"/>
+          <w:color w:val="DDDDDD"/>
+          <w:sz w:val="21"/>
+          <w:szCs w:val="21"/>
+        </w:rPr>
+      </w:pPr>
+      <w:r>
+        <w:rPr>
+          <w:rFonts w:ascii="Consolas" w:eastAsia="Times New Roman" w:hAnsi="Consolas" w:cs="Times New Roman"/>
+          <w:color w:val="DDDDDD"/>
+          <w:sz w:val="21"/>
+          <w:szCs w:val="21"/>
+        </w:rPr>
+        <w:t xml:space="preserve">    </w:t>
+      </w:r>
+      <w:r>
+        <w:rPr>
+          <w:rFonts w:ascii="Consolas" w:eastAsia="Times New Roman" w:hAnsi="Consolas" w:cs="Times New Roman"/>
+          <w:color w:val="F92672"/>
+          <w:sz w:val="21"/>
+          <w:szCs w:val="21"/>
+        </w:rPr>
+        <w:t>for</w:t>
+      </w:r>
+      <w:r>
+        <w:rPr>
+          <w:rFonts w:ascii="Consolas" w:eastAsia="Times New Roman" w:hAnsi="Consolas" w:cs="Times New Roman"/>
+          <w:color w:val="DDDDDD"/>
+          <w:sz w:val="21"/>
+          <w:szCs w:val="21"/>
+        </w:rPr>
+        <w:t xml:space="preserve"> i </w:t>
+      </w:r>
+      <w:r>
+        <w:rPr>
+          <w:rFonts w:ascii="Consolas" w:eastAsia="Times New Roman" w:hAnsi="Consolas" w:cs="Times New Roman"/>
+          <w:color w:val="F92672"/>
+          <w:sz w:val="21"/>
+          <w:szCs w:val="21"/>
+        </w:rPr>
+        <w:t>in</w:t>
+      </w:r>
+      <w:r>
+        <w:rPr>
+          <w:rFonts w:ascii="Consolas" w:eastAsia="Times New Roman" w:hAnsi="Consolas" w:cs="Times New Roman"/>
+          <w:color w:val="DDDDDD"/>
+          <w:sz w:val="21"/>
+          <w:szCs w:val="21"/>
+        </w:rPr>
+        <w:t xml:space="preserve"> </w:t>
+      </w:r>
+      <w:r>
+        <w:rPr>
+          <w:rFonts w:ascii="Consolas" w:eastAsia="Times New Roman" w:hAnsi="Consolas" w:cs="Times New Roman"/>
+          <w:color w:val="66D9EF"/>
+          <w:sz w:val="21"/>
+          <w:szCs w:val="21"/>
+        </w:rPr>
+        <w:t>range</w:t>
+      </w:r>
+      <w:r>
+        <w:rPr>
+          <w:rFonts w:ascii="Consolas" w:eastAsia="Times New Roman" w:hAnsi="Consolas" w:cs="Times New Roman"/>
+          <w:color w:val="DDDDDD"/>
+          <w:sz w:val="21"/>
+          <w:szCs w:val="21"/>
+        </w:rPr>
+        <w:t>(</w:t>
+      </w:r>
+      <w:r>
+        <w:rPr>
+          <w:rFonts w:ascii="Consolas" w:eastAsia="Times New Roman" w:hAnsi="Consolas" w:cs="Times New Roman"/>
+          <w:color w:val="66D9EF"/>
+          <w:sz w:val="21"/>
+          <w:szCs w:val="21"/>
+        </w:rPr>
+        <w:t>len</w:t>
+      </w:r>
+      <w:r>
+        <w:rPr>
+          <w:rFonts w:ascii="Consolas" w:eastAsia="Times New Roman" w:hAnsi="Consolas" w:cs="Times New Roman"/>
+          <w:color w:val="DDDDDD"/>
+          <w:sz w:val="21"/>
+          <w:szCs w:val="21"/>
+        </w:rPr>
+        <w:t>(test_cases)):</w:t>
+      </w:r>
+    </w:p>
+    <w:p>
+      <w:pPr>
+        <w:shd w:val="clear" w:color="auto" w:fill="1F1F1F"/>
+        <w:suppressAutoHyphens w:val="0"/>
+        <w:spacing w:after="0" w:line="285" w:lineRule="atLeast"/>
+        <w:rPr>
+          <w:rFonts w:ascii="Consolas" w:eastAsia="Times New Roman" w:hAnsi="Consolas" w:cs="Times New Roman"/>
+          <w:color w:val="DDDDDD"/>
+          <w:sz w:val="21"/>
+          <w:szCs w:val="21"/>
+        </w:rPr>
+      </w:pPr>
+      <w:r>
+        <w:rPr>
+          <w:rFonts w:ascii="Consolas" w:eastAsia="Times New Roman" w:hAnsi="Consolas" w:cs="Times New Roman"/>
+          <w:color w:val="DDDDDD"/>
+          <w:sz w:val="21"/>
+          <w:szCs w:val="21"/>
+        </w:rPr>
+        <w:t xml:space="preserve">        </w:t>
+      </w:r>
+      <w:r>
+        <w:rPr>
+          <w:rFonts w:ascii="Consolas" w:eastAsia="Times New Roman" w:hAnsi="Consolas" w:cs="Times New Roman"/>
+          <w:color w:val="75715E"/>
+          <w:sz w:val="21"/>
+          <w:szCs w:val="21"/>
+        </w:rPr>
+        <w:t># set the factorial to 1</w:t>
+      </w:r>
+    </w:p>
+    <w:p>
+      <w:pPr>
+        <w:shd w:val="clear" w:color="auto" w:fill="1F1F1F"/>
+        <w:suppressAutoHyphens w:val="0"/>
+        <w:spacing w:after="0" w:line="285" w:lineRule="atLeast"/>
+        <w:rPr>
+          <w:rFonts w:ascii="Consolas" w:eastAsia="Times New Roman" w:hAnsi="Consolas" w:cs="Times New Roman"/>
+          <w:color w:val="DDDDDD"/>
+          <w:sz w:val="21"/>
+          <w:szCs w:val="21"/>
+        </w:rPr>
+      </w:pPr>
+      <w:r>
+        <w:rPr>
+          <w:rFonts w:ascii="Consolas" w:eastAsia="Times New Roman" w:hAnsi="Consolas" w:cs="Times New Roman"/>
+          <w:color w:val="DDDDDD"/>
+          <w:sz w:val="21"/>
+          <w:szCs w:val="21"/>
+        </w:rPr>
+        <w:t xml:space="preserve">        factorial </w:t>
+      </w:r>
+      <w:r>
+        <w:rPr>
+          <w:rFonts w:ascii="Consolas" w:eastAsia="Times New Roman" w:hAnsi="Consolas" w:cs="Times New Roman"/>
+          <w:color w:val="F92672"/>
+          <w:sz w:val="21"/>
+          <w:szCs w:val="21"/>
+        </w:rPr>
+        <w:t>=</w:t>
+      </w:r>
+      <w:r>
+        <w:rPr>
+          <w:rFonts w:ascii="Consolas" w:eastAsia="Times New Roman" w:hAnsi="Consolas" w:cs="Times New Roman"/>
+          <w:color w:val="DDDDDD"/>
+          <w:sz w:val="21"/>
+          <w:szCs w:val="21"/>
+        </w:rPr>
+        <w:t xml:space="preserve"> </w:t>
+      </w:r>
+      <w:r>
+        <w:rPr>
+          <w:rFonts w:ascii="Consolas" w:eastAsia="Times New Roman" w:hAnsi="Consolas" w:cs="Times New Roman"/>
+          <w:color w:val="AE81FF"/>
+          <w:sz w:val="21"/>
+          <w:szCs w:val="21"/>
+        </w:rPr>
+        <w:t>1</w:t>
+      </w:r>
+    </w:p>
+    <w:p>
+      <w:pPr>
+        <w:shd w:val="clear" w:color="auto" w:fill="1F1F1F"/>
+        <w:suppressAutoHyphens w:val="0"/>
+        <w:spacing w:after="0" w:line="285" w:lineRule="atLeast"/>
+        <w:rPr>
+          <w:rFonts w:ascii="Consolas" w:eastAsia="Times New Roman" w:hAnsi="Consolas" w:cs="Times New Roman"/>
+          <w:color w:val="DDDDDD"/>
+          <w:sz w:val="21"/>
+          <w:szCs w:val="21"/>
+        </w:rPr>
+      </w:pPr>
+      <w:r>
+        <w:rPr>
+          <w:rFonts w:ascii="Consolas" w:eastAsia="Times New Roman" w:hAnsi="Consolas" w:cs="Times New Roman"/>
+          <w:color w:val="DDDDDD"/>
+          <w:sz w:val="21"/>
+          <w:szCs w:val="21"/>
+        </w:rPr>
+        <w:lastRenderedPageBreak/>
+        <w:t xml:space="preserve">        </w:t>
+      </w:r>
+      <w:r>
+        <w:rPr>
+          <w:rFonts w:ascii="Consolas" w:eastAsia="Times New Roman" w:hAnsi="Consolas" w:cs="Times New Roman"/>
+          <w:color w:val="75715E"/>
+          <w:sz w:val="21"/>
+          <w:szCs w:val="21"/>
+        </w:rPr>
+        <w:t># iterate through the range of the test case and multiply the factorial by the value</w:t>
+      </w:r>
+    </w:p>
+    <w:p>
+      <w:pPr>
+        <w:shd w:val="clear" w:color="auto" w:fill="1F1F1F"/>
+        <w:suppressAutoHyphens w:val="0"/>
+        <w:spacing w:after="0" w:line="285" w:lineRule="atLeast"/>
+        <w:rPr>
+          <w:rFonts w:ascii="Consolas" w:eastAsia="Times New Roman" w:hAnsi="Consolas" w:cs="Times New Roman"/>
+          <w:color w:val="DDDDDD"/>
+          <w:sz w:val="21"/>
+          <w:szCs w:val="21"/>
+        </w:rPr>
+      </w:pPr>
+      <w:r>
+        <w:rPr>
+          <w:rFonts w:ascii="Consolas" w:eastAsia="Times New Roman" w:hAnsi="Consolas" w:cs="Times New Roman"/>
+          <w:color w:val="DDDDDD"/>
+          <w:sz w:val="21"/>
+          <w:szCs w:val="21"/>
+        </w:rPr>
+        <w:t xml:space="preserve">        </w:t>
+      </w:r>
+      <w:r>
+        <w:rPr>
+          <w:rFonts w:ascii="Consolas" w:eastAsia="Times New Roman" w:hAnsi="Consolas" w:cs="Times New Roman"/>
+          <w:color w:val="F92672"/>
+          <w:sz w:val="21"/>
+          <w:szCs w:val="21"/>
+        </w:rPr>
+        <w:t>for</w:t>
+      </w:r>
+      <w:r>
+        <w:rPr>
+          <w:rFonts w:ascii="Consolas" w:eastAsia="Times New Roman" w:hAnsi="Consolas" w:cs="Times New Roman"/>
+          <w:color w:val="DDDDDD"/>
+          <w:sz w:val="21"/>
+          <w:szCs w:val="21"/>
+        </w:rPr>
+        <w:t xml:space="preserve"> j </w:t>
+      </w:r>
+      <w:r>
+        <w:rPr>
+          <w:rFonts w:ascii="Consolas" w:eastAsia="Times New Roman" w:hAnsi="Consolas" w:cs="Times New Roman"/>
+          <w:color w:val="F92672"/>
+          <w:sz w:val="21"/>
+          <w:szCs w:val="21"/>
+        </w:rPr>
+        <w:t>in</w:t>
+      </w:r>
+      <w:r>
+        <w:rPr>
+          <w:rFonts w:ascii="Consolas" w:eastAsia="Times New Roman" w:hAnsi="Consolas" w:cs="Times New Roman"/>
+          <w:color w:val="DDDDDD"/>
+          <w:sz w:val="21"/>
+          <w:szCs w:val="21"/>
+        </w:rPr>
+        <w:t xml:space="preserve"> </w:t>
+      </w:r>
+      <w:r>
+        <w:rPr>
+          <w:rFonts w:ascii="Consolas" w:eastAsia="Times New Roman" w:hAnsi="Consolas" w:cs="Times New Roman"/>
+          <w:color w:val="66D9EF"/>
+          <w:sz w:val="21"/>
+          <w:szCs w:val="21"/>
+        </w:rPr>
+        <w:t>range</w:t>
+      </w:r>
+      <w:r>
+        <w:rPr>
+          <w:rFonts w:ascii="Consolas" w:eastAsia="Times New Roman" w:hAnsi="Consolas" w:cs="Times New Roman"/>
+          <w:color w:val="DDDDDD"/>
+          <w:sz w:val="21"/>
+          <w:szCs w:val="21"/>
+        </w:rPr>
+        <w:t>(</w:t>
+      </w:r>
+      <w:r>
+        <w:rPr>
+          <w:rFonts w:ascii="Consolas" w:eastAsia="Times New Roman" w:hAnsi="Consolas" w:cs="Times New Roman"/>
+          <w:color w:val="AE81FF"/>
+          <w:sz w:val="21"/>
+          <w:szCs w:val="21"/>
+        </w:rPr>
+        <w:t>1</w:t>
+      </w:r>
+      <w:r>
+        <w:rPr>
+          <w:rFonts w:ascii="Consolas" w:eastAsia="Times New Roman" w:hAnsi="Consolas" w:cs="Times New Roman"/>
+          <w:color w:val="DDDDDD"/>
+          <w:sz w:val="21"/>
+          <w:szCs w:val="21"/>
+        </w:rPr>
+        <w:t xml:space="preserve">, test_cases[i] </w:t>
+      </w:r>
+      <w:r>
+        <w:rPr>
+          <w:rFonts w:ascii="Consolas" w:eastAsia="Times New Roman" w:hAnsi="Consolas" w:cs="Times New Roman"/>
+          <w:color w:val="F92672"/>
+          <w:sz w:val="21"/>
+          <w:szCs w:val="21"/>
+        </w:rPr>
+        <w:t>+</w:t>
+      </w:r>
+      <w:r>
+        <w:rPr>
+          <w:rFonts w:ascii="Consolas" w:eastAsia="Times New Roman" w:hAnsi="Consolas" w:cs="Times New Roman"/>
+          <w:color w:val="DDDDDD"/>
+          <w:sz w:val="21"/>
+          <w:szCs w:val="21"/>
+        </w:rPr>
+        <w:t xml:space="preserve"> </w:t>
+      </w:r>
+      <w:r>
+        <w:rPr>
+          <w:rFonts w:ascii="Consolas" w:eastAsia="Times New Roman" w:hAnsi="Consolas" w:cs="Times New Roman"/>
+          <w:color w:val="AE81FF"/>
+          <w:sz w:val="21"/>
+          <w:szCs w:val="21"/>
+        </w:rPr>
+        <w:t>1</w:t>
+      </w:r>
+      <w:r>
+        <w:rPr>
+          <w:rFonts w:ascii="Consolas" w:eastAsia="Times New Roman" w:hAnsi="Consolas" w:cs="Times New Roman"/>
+          <w:color w:val="DDDDDD"/>
+          <w:sz w:val="21"/>
+          <w:szCs w:val="21"/>
+        </w:rPr>
+        <w:t>):</w:t>
+      </w:r>
+    </w:p>
+    <w:p>
+      <w:pPr>
+        <w:shd w:val="clear" w:color="auto" w:fill="1F1F1F"/>
+        <w:suppressAutoHyphens w:val="0"/>
+        <w:spacing w:after="0" w:line="285" w:lineRule="atLeast"/>
+        <w:rPr>
+          <w:rFonts w:ascii="Consolas" w:eastAsia="Times New Roman" w:hAnsi="Consolas" w:cs="Times New Roman"/>
+          <w:color w:val="DDDDDD"/>
+          <w:sz w:val="21"/>
+          <w:szCs w:val="21"/>
+        </w:rPr>
+      </w:pPr>
+      <w:r>
+        <w:rPr>
+          <w:rFonts w:ascii="Consolas" w:eastAsia="Times New Roman" w:hAnsi="Consolas" w:cs="Times New Roman"/>
+          <w:color w:val="DDDDDD"/>
+          <w:sz w:val="21"/>
+          <w:szCs w:val="21"/>
+        </w:rPr>
+        <w:t xml:space="preserve">            factorial </w:t>
+      </w:r>
+      <w:r>
+        <w:rPr>
+          <w:rFonts w:ascii="Consolas" w:eastAsia="Times New Roman" w:hAnsi="Consolas" w:cs="Times New Roman"/>
+          <w:color w:val="F92672"/>
+          <w:sz w:val="21"/>
+          <w:szCs w:val="21"/>
+        </w:rPr>
+        <w:t>*=</w:t>
+      </w:r>
+      <w:r>
+        <w:rPr>
+          <w:rFonts w:ascii="Consolas" w:eastAsia="Times New Roman" w:hAnsi="Consolas" w:cs="Times New Roman"/>
+          <w:color w:val="DDDDDD"/>
+          <w:sz w:val="21"/>
+          <w:szCs w:val="21"/>
+        </w:rPr>
+        <w:t xml:space="preserve"> j</w:t>
+      </w:r>
+    </w:p>
+    <w:p>
+      <w:pPr>
+        <w:shd w:val="clear" w:color="auto" w:fill="1F1F1F"/>
+        <w:suppressAutoHyphens w:val="0"/>
+        <w:spacing w:after="0" w:line="285" w:lineRule="atLeast"/>
+        <w:rPr>
+          <w:rFonts w:ascii="Consolas" w:eastAsia="Times New Roman" w:hAnsi="Consolas" w:cs="Times New Roman"/>
+          <w:color w:val="DDDDDD"/>
+          <w:sz w:val="21"/>
+          <w:szCs w:val="21"/>
+        </w:rPr>
+      </w:pPr>
+      <w:r>
+        <w:rPr>
+          <w:rFonts w:ascii="Consolas" w:eastAsia="Times New Roman" w:hAnsi="Consolas" w:cs="Times New Roman"/>
+          <w:color w:val="DDDDDD"/>
+          <w:sz w:val="21"/>
+          <w:szCs w:val="21"/>
+        </w:rPr>
+        <w:t xml:space="preserve">        </w:t>
+      </w:r>
+      <w:r>
+        <w:rPr>
+          <w:rFonts w:ascii="Consolas" w:eastAsia="Times New Roman" w:hAnsi="Consolas" w:cs="Times New Roman"/>
+          <w:color w:val="75715E"/>
+          <w:sz w:val="21"/>
+          <w:szCs w:val="21"/>
+        </w:rPr>
+        <w:t># print the factorial and the comparison as a boolean</w:t>
+      </w:r>
+    </w:p>
+    <w:p>
+      <w:pPr>
+        <w:shd w:val="clear" w:color="auto" w:fill="1F1F1F"/>
+        <w:suppressAutoHyphens w:val="0"/>
+        <w:spacing w:after="0" w:line="285" w:lineRule="atLeast"/>
+        <w:rPr>
+          <w:rFonts w:ascii="Consolas" w:eastAsia="Times New Roman" w:hAnsi="Consolas" w:cs="Times New Roman"/>
+          <w:color w:val="DDDDDD"/>
+          <w:sz w:val="21"/>
+          <w:szCs w:val="21"/>
+        </w:rPr>
+      </w:pPr>
+      <w:r>
+        <w:rPr>
+          <w:rFonts w:ascii="Consolas" w:eastAsia="Times New Roman" w:hAnsi="Consolas" w:cs="Times New Roman"/>
+          <w:color w:val="DDDDDD"/>
+          <w:sz w:val="21"/>
+          <w:szCs w:val="21"/>
+        </w:rPr>
+        <w:t xml:space="preserve">        </w:t>
+      </w:r>
+      <w:r>
+        <w:rPr>
+          <w:rFonts w:ascii="Consolas" w:eastAsia="Times New Roman" w:hAnsi="Consolas" w:cs="Times New Roman"/>
+          <w:color w:val="66D9EF"/>
+          <w:sz w:val="21"/>
+          <w:szCs w:val="21"/>
+        </w:rPr>
+        <w:t>print</w:t>
+      </w:r>
+      <w:r>
+        <w:rPr>
+          <w:rFonts w:ascii="Consolas" w:eastAsia="Times New Roman" w:hAnsi="Consolas" w:cs="Times New Roman"/>
+          <w:color w:val="DDDDDD"/>
+          <w:sz w:val="21"/>
+          <w:szCs w:val="21"/>
+        </w:rPr>
+        <w:t>(</w:t>
+      </w:r>
+      <w:r>
+        <w:rPr>
+          <w:rFonts w:ascii="Consolas" w:eastAsia="Times New Roman" w:hAnsi="Consolas" w:cs="Times New Roman"/>
+          <w:i/>
+          <w:iCs/>
+          <w:color w:val="66D9EF"/>
+          <w:sz w:val="21"/>
+          <w:szCs w:val="21"/>
+        </w:rPr>
+        <w:t>f</w:t>
+      </w:r>
+      <w:r>
+        <w:rPr>
+          <w:rFonts w:ascii="Consolas" w:eastAsia="Times New Roman" w:hAnsi="Consolas" w:cs="Times New Roman"/>
+          <w:color w:val="E6DB74"/>
+          <w:sz w:val="21"/>
+          <w:szCs w:val="21"/>
+        </w:rPr>
+        <w:t>'</w:t>
+      </w:r>
+      <w:r>
+        <w:rPr>
+          <w:rFonts w:ascii="Consolas" w:eastAsia="Times New Roman" w:hAnsi="Consolas" w:cs="Times New Roman"/>
+          <w:color w:val="AE81FF"/>
+          <w:sz w:val="21"/>
+          <w:szCs w:val="21"/>
+        </w:rPr>
+        <w:t>{</w:t>
+      </w:r>
+      <w:r>
+        <w:rPr>
+          <w:rFonts w:ascii="Consolas" w:eastAsia="Times New Roman" w:hAnsi="Consolas" w:cs="Times New Roman"/>
+          <w:color w:val="DDDDDD"/>
+          <w:sz w:val="21"/>
+          <w:szCs w:val="21"/>
+        </w:rPr>
+        <w:t>test_cases[i]</w:t>
+      </w:r>
+      <w:r>
+        <w:rPr>
+          <w:rFonts w:ascii="Consolas" w:eastAsia="Times New Roman" w:hAnsi="Consolas" w:cs="Times New Roman"/>
+          <w:color w:val="AE81FF"/>
+          <w:sz w:val="21"/>
+          <w:szCs w:val="21"/>
+        </w:rPr>
+        <w:t>}</w:t>
+      </w:r>
+      <w:r>
+        <w:rPr>
+          <w:rFonts w:ascii="Consolas" w:eastAsia="Times New Roman" w:hAnsi="Consolas" w:cs="Times New Roman"/>
+          <w:color w:val="E6DB74"/>
+          <w:sz w:val="21"/>
+          <w:szCs w:val="21"/>
+        </w:rPr>
+        <w:t xml:space="preserve">! = </w:t>
+      </w:r>
+      <w:r>
+        <w:rPr>
+          <w:rFonts w:ascii="Consolas" w:eastAsia="Times New Roman" w:hAnsi="Consolas" w:cs="Times New Roman"/>
+          <w:color w:val="AE81FF"/>
+          <w:sz w:val="21"/>
+          <w:szCs w:val="21"/>
+        </w:rPr>
+        <w:t>{</w:t>
+      </w:r>
+      <w:r>
+        <w:rPr>
+          <w:rFonts w:ascii="Consolas" w:eastAsia="Times New Roman" w:hAnsi="Consolas" w:cs="Times New Roman"/>
+          <w:color w:val="DDDDDD"/>
+          <w:sz w:val="21"/>
+          <w:szCs w:val="21"/>
+        </w:rPr>
+        <w:t>factorial</w:t>
+      </w:r>
+      <w:r>
+        <w:rPr>
+          <w:rFonts w:ascii="Consolas" w:eastAsia="Times New Roman" w:hAnsi="Consolas" w:cs="Times New Roman"/>
+          <w:color w:val="AE81FF"/>
+          <w:sz w:val="21"/>
+          <w:szCs w:val="21"/>
+        </w:rPr>
+        <w:t>}</w:t>
+      </w:r>
+      <w:r>
+        <w:rPr>
+          <w:rFonts w:ascii="Consolas" w:eastAsia="Times New Roman" w:hAnsi="Consolas" w:cs="Times New Roman"/>
+          <w:color w:val="E6DB74"/>
+          <w:sz w:val="21"/>
+          <w:szCs w:val="21"/>
+        </w:rPr>
+        <w:t xml:space="preserve">, comparison: </w:t>
+      </w:r>
+      <w:r>
+        <w:rPr>
+          <w:rFonts w:ascii="Consolas" w:eastAsia="Times New Roman" w:hAnsi="Consolas" w:cs="Times New Roman"/>
+          <w:color w:val="AE81FF"/>
+          <w:sz w:val="21"/>
+          <w:szCs w:val="21"/>
+        </w:rPr>
+        <w:t>{</w:t>
+      </w:r>
+      <w:r>
+        <w:rPr>
+          <w:rFonts w:ascii="Consolas" w:eastAsia="Times New Roman" w:hAnsi="Consolas" w:cs="Times New Roman"/>
+          <w:color w:val="DDDDDD"/>
+          <w:sz w:val="21"/>
+          <w:szCs w:val="21"/>
+        </w:rPr>
+        <w:t xml:space="preserve">factorial </w:t>
+      </w:r>
+      <w:r>
+        <w:rPr>
+          <w:rFonts w:ascii="Consolas" w:eastAsia="Times New Roman" w:hAnsi="Consolas" w:cs="Times New Roman"/>
+          <w:color w:val="F92672"/>
+          <w:sz w:val="21"/>
+          <w:szCs w:val="21"/>
+        </w:rPr>
+        <w:t>==</w:t>
+      </w:r>
+      <w:r>
+        <w:rPr>
+          <w:rFonts w:ascii="Consolas" w:eastAsia="Times New Roman" w:hAnsi="Consolas" w:cs="Times New Roman"/>
+          <w:color w:val="DDDDDD"/>
+          <w:sz w:val="21"/>
+          <w:szCs w:val="21"/>
+        </w:rPr>
+        <w:t xml:space="preserve"> recursive_factorial(test_cases[i])</w:t>
+      </w:r>
+      <w:r>
+        <w:rPr>
+          <w:rFonts w:ascii="Consolas" w:eastAsia="Times New Roman" w:hAnsi="Consolas" w:cs="Times New Roman"/>
+          <w:color w:val="AE81FF"/>
+          <w:sz w:val="21"/>
+          <w:szCs w:val="21"/>
+        </w:rPr>
+        <w:t>}</w:t>
+      </w:r>
+      <w:r>
+        <w:rPr>
+          <w:rFonts w:ascii="Consolas" w:eastAsia="Times New Roman" w:hAnsi="Consolas" w:cs="Times New Roman"/>
+          <w:color w:val="E6DB74"/>
+          <w:sz w:val="21"/>
+          <w:szCs w:val="21"/>
+        </w:rPr>
+        <w:t>'</w:t>
+      </w:r>
+      <w:r>
+        <w:rPr>
+          <w:rFonts w:ascii="Consolas" w:eastAsia="Times New Roman" w:hAnsi="Consolas" w:cs="Times New Roman"/>
+          <w:color w:val="DDDDDD"/>
+          <w:sz w:val="21"/>
+          <w:szCs w:val="21"/>
+        </w:rPr>
+        <w:t>)</w:t>
+      </w:r>
+    </w:p>
+    <w:p>
+      <w:pPr>
+        <w:shd w:val="clear" w:color="auto" w:fill="1F1F1F"/>
+        <w:suppressAutoHyphens w:val="0"/>
+        <w:spacing w:after="240" w:line="285" w:lineRule="atLeast"/>
+        <w:rPr>
+          <w:rFonts w:ascii="Consolas" w:eastAsia="Times New Roman" w:hAnsi="Consolas" w:cs="Times New Roman"/>
+          <w:color w:val="DDDDDD"/>
+          <w:sz w:val="21"/>
+          <w:szCs w:val="21"/>
+        </w:rPr>
+      </w:pPr>
+    </w:p>
+    <w:p>
+      <w:pPr>
+        <w:shd w:val="clear" w:color="auto" w:fill="1F1F1F"/>
+        <w:suppressAutoHyphens w:val="0"/>
+        <w:spacing w:after="0" w:line="285" w:lineRule="atLeast"/>
+        <w:rPr>
+          <w:rFonts w:ascii="Consolas" w:eastAsia="Times New Roman" w:hAnsi="Consolas" w:cs="Times New Roman"/>
+          <w:color w:val="DDDDDD"/>
+          <w:sz w:val="21"/>
+          <w:szCs w:val="21"/>
+        </w:rPr>
+      </w:pPr>
+      <w:r>
+        <w:rPr>
+          <w:rFonts w:ascii="Consolas" w:eastAsia="Times New Roman" w:hAnsi="Consolas" w:cs="Times New Roman"/>
+          <w:color w:val="75715E"/>
+          <w:sz w:val="21"/>
+          <w:szCs w:val="21"/>
+        </w:rPr>
+        <w:t># Part 2: Handling Large Data Sets</w:t>
+      </w:r>
+    </w:p>
+    <w:p>
+      <w:pPr>
+        <w:shd w:val="clear" w:color="auto" w:fill="1F1F1F"/>
+        <w:suppressAutoHyphens w:val="0"/>
+        <w:spacing w:after="0" w:line="285" w:lineRule="atLeast"/>
+        <w:rPr>
+          <w:rFonts w:ascii="Consolas" w:eastAsia="Times New Roman" w:hAnsi="Consolas" w:cs="Times New Roman"/>
+          <w:color w:val="DDDDDD"/>
+          <w:sz w:val="21"/>
+          <w:szCs w:val="21"/>
+        </w:rPr>
+      </w:pPr>
+    </w:p>
+    <w:p>
+      <w:pPr>
+        <w:shd w:val="clear" w:color="auto" w:fill="1F1F1F"/>
+        <w:suppressAutoHyphens w:val="0"/>
+        <w:spacing w:after="0" w:line="285" w:lineRule="atLeast"/>
+        <w:rPr>
+          <w:rFonts w:ascii="Consolas" w:eastAsia="Times New Roman" w:hAnsi="Consolas" w:cs="Times New Roman"/>
+          <w:color w:val="DDDDDD"/>
+          <w:sz w:val="21"/>
+          <w:szCs w:val="21"/>
+        </w:rPr>
+      </w:pPr>
+      <w:r>
+        <w:rPr>
+          <w:rFonts w:ascii="Consolas" w:eastAsia="Times New Roman" w:hAnsi="Consolas" w:cs="Times New Roman"/>
+          <w:color w:val="F92672"/>
+          <w:sz w:val="21"/>
+          <w:szCs w:val="21"/>
+        </w:rPr>
+        <w:t>import</w:t>
+      </w:r>
+      <w:r>
+        <w:rPr>
+          <w:rFonts w:ascii="Consolas" w:eastAsia="Times New Roman" w:hAnsi="Consolas" w:cs="Times New Roman"/>
+          <w:color w:val="DDDDDD"/>
+          <w:sz w:val="21"/>
+          <w:szCs w:val="21"/>
+        </w:rPr>
+        <w:t xml:space="preserve"> numpy </w:t>
+      </w:r>
+      <w:r>
+        <w:rPr>
+          <w:rFonts w:ascii="Consolas" w:eastAsia="Times New Roman" w:hAnsi="Consolas" w:cs="Times New Roman"/>
+          <w:color w:val="F92672"/>
+          <w:sz w:val="21"/>
+          <w:szCs w:val="21"/>
+        </w:rPr>
+        <w:t>as</w:t>
+      </w:r>
+      <w:r>
+        <w:rPr>
+          <w:rFonts w:ascii="Consolas" w:eastAsia="Times New Roman" w:hAnsi="Consolas" w:cs="Times New Roman"/>
+          <w:color w:val="DDDDDD"/>
+          <w:sz w:val="21"/>
+          <w:szCs w:val="21"/>
+        </w:rPr>
+        <w:t xml:space="preserve"> np</w:t>
+      </w:r>
+    </w:p>
+    <w:p>
+      <w:pPr>
+        <w:shd w:val="clear" w:color="auto" w:fill="1F1F1F"/>
+        <w:suppressAutoHyphens w:val="0"/>
+        <w:spacing w:after="0" w:line="285" w:lineRule="atLeast"/>
+        <w:rPr>
+          <w:rFonts w:ascii="Consolas" w:eastAsia="Times New Roman" w:hAnsi="Consolas" w:cs="Times New Roman"/>
+          <w:color w:val="DDDDDD"/>
+          <w:sz w:val="21"/>
+          <w:szCs w:val="21"/>
+        </w:rPr>
+      </w:pPr>
+    </w:p>
+    <w:p>
+      <w:pPr>
+        <w:shd w:val="clear" w:color="auto" w:fill="1F1F1F"/>
+        <w:suppressAutoHyphens w:val="0"/>
+        <w:spacing w:after="0" w:line="285" w:lineRule="atLeast"/>
+        <w:rPr>
+          <w:rFonts w:ascii="Consolas" w:eastAsia="Times New Roman" w:hAnsi="Consolas" w:cs="Times New Roman"/>
+          <w:color w:val="DDDDDD"/>
+          <w:sz w:val="21"/>
+          <w:szCs w:val="21"/>
+        </w:rPr>
+      </w:pPr>
+      <w:r>
+        <w:rPr>
+          <w:rFonts w:ascii="Consolas" w:eastAsia="Times New Roman" w:hAnsi="Consolas" w:cs="Times New Roman"/>
+          <w:color w:val="75715E"/>
+          <w:sz w:val="21"/>
+          <w:szCs w:val="21"/>
+        </w:rPr>
+        <w:t># define a function to load the data</w:t>
+      </w:r>
+    </w:p>
+    <w:p>
+      <w:pPr>
+        <w:shd w:val="clear" w:color="auto" w:fill="1F1F1F"/>
+        <w:suppressAutoHyphens w:val="0"/>
+        <w:spacing w:after="0" w:line="285" w:lineRule="atLeast"/>
+        <w:rPr>
+          <w:rFonts w:ascii="Consolas" w:eastAsia="Times New Roman" w:hAnsi="Consolas" w:cs="Times New Roman"/>
+          <w:color w:val="DDDDDD"/>
+          <w:sz w:val="21"/>
+          <w:szCs w:val="21"/>
+        </w:rPr>
+      </w:pPr>
+      <w:r>
+        <w:rPr>
+          <w:rFonts w:ascii="Consolas" w:eastAsia="Times New Roman" w:hAnsi="Consolas" w:cs="Times New Roman"/>
+          <w:i/>
+          <w:iCs/>
+          <w:color w:val="66D9EF"/>
+          <w:sz w:val="21"/>
+          <w:szCs w:val="21"/>
+        </w:rPr>
+        <w:t>def</w:t>
+      </w:r>
+      <w:r>
+        <w:rPr>
+          <w:rFonts w:ascii="Consolas" w:eastAsia="Times New Roman" w:hAnsi="Consolas" w:cs="Times New Roman"/>
+          <w:color w:val="DDDDDD"/>
+          <w:sz w:val="21"/>
+          <w:szCs w:val="21"/>
+        </w:rPr>
+        <w:t xml:space="preserve"> </w:t>
+      </w:r>
+      <w:r>
+        <w:rPr>
+          <w:rFonts w:ascii="Consolas" w:eastAsia="Times New Roman" w:hAnsi="Consolas" w:cs="Times New Roman"/>
+          <w:color w:val="A6E22E"/>
+          <w:sz w:val="21"/>
+          <w:szCs w:val="21"/>
+        </w:rPr>
+        <w:t>load_data</w:t>
+      </w:r>
+      <w:r>
+        <w:rPr>
+          <w:rFonts w:ascii="Consolas" w:eastAsia="Times New Roman" w:hAnsi="Consolas" w:cs="Times New Roman"/>
+          <w:color w:val="DDDDDD"/>
+          <w:sz w:val="21"/>
+          <w:szCs w:val="21"/>
+        </w:rPr>
+        <w:t>():</w:t>
+      </w:r>
+    </w:p>
+    <w:p>
+      <w:pPr>
+        <w:shd w:val="clear" w:color="auto" w:fill="1F1F1F"/>
+        <w:suppressAutoHyphens w:val="0"/>
+        <w:spacing w:after="0" w:line="285" w:lineRule="atLeast"/>
+        <w:rPr>
+          <w:rFonts w:ascii="Consolas" w:eastAsia="Times New Roman" w:hAnsi="Consolas" w:cs="Times New Roman"/>
+          <w:color w:val="DDDDDD"/>
+          <w:sz w:val="21"/>
+          <w:szCs w:val="21"/>
+        </w:rPr>
+      </w:pPr>
+      <w:r>
+        <w:rPr>
+          <w:rFonts w:ascii="Consolas" w:eastAsia="Times New Roman" w:hAnsi="Consolas" w:cs="Times New Roman"/>
+          <w:color w:val="DDDDDD"/>
+          <w:sz w:val="21"/>
+          <w:szCs w:val="21"/>
+        </w:rPr>
+        <w:t xml:space="preserve">    </w:t>
+      </w:r>
+      <w:r>
+        <w:rPr>
+          <w:rFonts w:ascii="Consolas" w:eastAsia="Times New Roman" w:hAnsi="Consolas" w:cs="Times New Roman"/>
+          <w:color w:val="E6DB74"/>
+          <w:sz w:val="21"/>
+          <w:szCs w:val="21"/>
+        </w:rPr>
+        <w:t>'''</w:t>
+      </w:r>
+    </w:p>
+    <w:p>
+      <w:pPr>
+        <w:shd w:val="clear" w:color="auto" w:fill="1F1F1F"/>
+        <w:suppressAutoHyphens w:val="0"/>
+        <w:spacing w:after="0" w:line="285" w:lineRule="atLeast"/>
+        <w:rPr>
+          <w:rFonts w:ascii="Consolas" w:eastAsia="Times New Roman" w:hAnsi="Consolas" w:cs="Times New Roman"/>
+          <w:color w:val="DDDDDD"/>
+          <w:sz w:val="21"/>
+          <w:szCs w:val="21"/>
+        </w:rPr>
+      </w:pPr>
+      <w:r>
+        <w:rPr>
+          <w:rFonts w:ascii="Consolas" w:eastAsia="Times New Roman" w:hAnsi="Consolas" w:cs="Times New Roman"/>
+          <w:color w:val="E6DB74"/>
+          <w:sz w:val="21"/>
+          <w:szCs w:val="21"/>
+        </w:rPr>
+        <w:t>    () -&gt; np.array</w:t>
+      </w:r>
+    </w:p>
+    <w:p>
+      <w:pPr>
+        <w:shd w:val="clear" w:color="auto" w:fill="1F1F1F"/>
+        <w:suppressAutoHyphens w:val="0"/>
+        <w:spacing w:after="0" w:line="285" w:lineRule="atLeast"/>
+        <w:rPr>
+          <w:rFonts w:ascii="Consolas" w:eastAsia="Times New Roman" w:hAnsi="Consolas" w:cs="Times New Roman"/>
+          <w:color w:val="DDDDDD"/>
+          <w:sz w:val="21"/>
+          <w:szCs w:val="21"/>
+        </w:rPr>
+      </w:pPr>
+      <w:r>
+        <w:rPr>
+          <w:rFonts w:ascii="Consolas" w:eastAsia="Times New Roman" w:hAnsi="Consolas" w:cs="Times New Roman"/>
+          <w:color w:val="E6DB74"/>
+          <w:sz w:val="21"/>
+          <w:szCs w:val="21"/>
+        </w:rPr>
+        <w:t>    This function returns a numpy array of the data in the 'weather_data_lab5.csv'.</w:t>
+      </w:r>
+    </w:p>
+    <w:p>
+      <w:pPr>
+        <w:shd w:val="clear" w:color="auto" w:fill="1F1F1F"/>
+        <w:suppressAutoHyphens w:val="0"/>
+        <w:spacing w:after="0" w:line="285" w:lineRule="atLeast"/>
+        <w:rPr>
+          <w:rFonts w:ascii="Consolas" w:eastAsia="Times New Roman" w:hAnsi="Consolas" w:cs="Times New Roman"/>
+          <w:color w:val="DDDDDD"/>
+          <w:sz w:val="21"/>
+          <w:szCs w:val="21"/>
+        </w:rPr>
+      </w:pPr>
+      <w:r>
+        <w:rPr>
+          <w:rFonts w:ascii="Consolas" w:eastAsia="Times New Roman" w:hAnsi="Consolas" w:cs="Times New Roman"/>
+          <w:color w:val="E6DB74"/>
+          <w:sz w:val="21"/>
+          <w:szCs w:val="21"/>
+        </w:rPr>
+        <w:t>    Preconditions: filename is a string</w:t>
+      </w:r>
+    </w:p>
+    <w:p>
+      <w:pPr>
+        <w:shd w:val="clear" w:color="auto" w:fill="1F1F1F"/>
+        <w:suppressAutoHyphens w:val="0"/>
+        <w:spacing w:after="0" w:line="285" w:lineRule="atLeast"/>
+        <w:rPr>
+          <w:rFonts w:ascii="Consolas" w:eastAsia="Times New Roman" w:hAnsi="Consolas" w:cs="Times New Roman"/>
+          <w:color w:val="DDDDDD"/>
+          <w:sz w:val="21"/>
+          <w:szCs w:val="21"/>
+        </w:rPr>
+      </w:pPr>
+      <w:r>
+        <w:rPr>
+          <w:rFonts w:ascii="Consolas" w:eastAsia="Times New Roman" w:hAnsi="Consolas" w:cs="Times New Roman"/>
+          <w:color w:val="E6DB74"/>
+          <w:sz w:val="21"/>
+          <w:szCs w:val="21"/>
+        </w:rPr>
+        <w:t>    '''</w:t>
+      </w:r>
+    </w:p>
+    <w:p>
+      <w:pPr>
+        <w:shd w:val="clear" w:color="auto" w:fill="1F1F1F"/>
+        <w:suppressAutoHyphens w:val="0"/>
+        <w:spacing w:after="0" w:line="285" w:lineRule="atLeast"/>
+        <w:rPr>
+          <w:rFonts w:ascii="Consolas" w:eastAsia="Times New Roman" w:hAnsi="Consolas" w:cs="Times New Roman"/>
+          <w:color w:val="DDDDDD"/>
+          <w:sz w:val="21"/>
+          <w:szCs w:val="21"/>
+        </w:rPr>
+      </w:pPr>
+      <w:r>
+        <w:rPr>
+          <w:rFonts w:ascii="Consolas" w:eastAsia="Times New Roman" w:hAnsi="Consolas" w:cs="Times New Roman"/>
+          <w:color w:val="DDDDDD"/>
+          <w:sz w:val="21"/>
+          <w:szCs w:val="21"/>
+        </w:rPr>
+        <w:t xml:space="preserve">    </w:t>
+      </w:r>
+      <w:r>
+        <w:rPr>
+          <w:rFonts w:ascii="Consolas" w:eastAsia="Times New Roman" w:hAnsi="Consolas" w:cs="Times New Roman"/>
+          <w:color w:val="75715E"/>
+          <w:sz w:val="21"/>
+          <w:szCs w:val="21"/>
+        </w:rPr>
+        <w:t># load the data from the file using np.genfromtxt. Define necessary columns, skip the header, identify the separator, and define the data type as float</w:t>
+      </w:r>
+    </w:p>
+    <w:p>
+      <w:pPr>
+        <w:shd w:val="clear" w:color="auto" w:fill="1F1F1F"/>
+        <w:suppressAutoHyphens w:val="0"/>
+        <w:spacing w:after="0" w:line="285" w:lineRule="atLeast"/>
+        <w:rPr>
+          <w:rFonts w:ascii="Consolas" w:eastAsia="Times New Roman" w:hAnsi="Consolas" w:cs="Times New Roman"/>
+          <w:color w:val="DDDDDD"/>
+          <w:sz w:val="21"/>
+          <w:szCs w:val="21"/>
+        </w:rPr>
+      </w:pPr>
+      <w:r>
+        <w:rPr>
+          <w:rFonts w:ascii="Consolas" w:eastAsia="Times New Roman" w:hAnsi="Consolas" w:cs="Times New Roman"/>
+          <w:color w:val="DDDDDD"/>
+          <w:sz w:val="21"/>
+          <w:szCs w:val="21"/>
+        </w:rPr>
+        <w:t xml:space="preserve">    </w:t>
+      </w:r>
+      <w:r>
+        <w:rPr>
+          <w:rFonts w:ascii="Consolas" w:eastAsia="Times New Roman" w:hAnsi="Consolas" w:cs="Times New Roman"/>
+          <w:color w:val="F92672"/>
+          <w:sz w:val="21"/>
+          <w:szCs w:val="21"/>
+        </w:rPr>
+        <w:t>return</w:t>
+      </w:r>
+      <w:r>
+        <w:rPr>
+          <w:rFonts w:ascii="Consolas" w:eastAsia="Times New Roman" w:hAnsi="Consolas" w:cs="Times New Roman"/>
+          <w:color w:val="DDDDDD"/>
+          <w:sz w:val="21"/>
+          <w:szCs w:val="21"/>
+        </w:rPr>
+        <w:t xml:space="preserve"> np.genfromtxt(</w:t>
+      </w:r>
+      <w:r>
+        <w:rPr>
+          <w:rFonts w:ascii="Consolas" w:eastAsia="Times New Roman" w:hAnsi="Consolas" w:cs="Times New Roman"/>
+          <w:color w:val="E6DB74"/>
+          <w:sz w:val="21"/>
+          <w:szCs w:val="21"/>
+        </w:rPr>
+        <w:t>'weather_data_lab5.csv'</w:t>
+      </w:r>
+      <w:r>
+        <w:rPr>
+          <w:rFonts w:ascii="Consolas" w:eastAsia="Times New Roman" w:hAnsi="Consolas" w:cs="Times New Roman"/>
+          <w:color w:val="DDDDDD"/>
+          <w:sz w:val="21"/>
+          <w:szCs w:val="21"/>
+        </w:rPr>
+        <w:t xml:space="preserve">, </w:t>
+      </w:r>
+      <w:r>
+        <w:rPr>
+          <w:rFonts w:ascii="Consolas" w:eastAsia="Times New Roman" w:hAnsi="Consolas" w:cs="Times New Roman"/>
+          <w:i/>
+          <w:iCs/>
+          <w:color w:val="FD971F"/>
+          <w:sz w:val="21"/>
+          <w:szCs w:val="21"/>
+        </w:rPr>
+        <w:t>usecols</w:t>
+      </w:r>
+      <w:r>
+        <w:rPr>
+          <w:rFonts w:ascii="Consolas" w:eastAsia="Times New Roman" w:hAnsi="Consolas" w:cs="Times New Roman"/>
+          <w:color w:val="F92672"/>
+          <w:sz w:val="21"/>
+          <w:szCs w:val="21"/>
+        </w:rPr>
+        <w:t>=</w:t>
+      </w:r>
+      <w:r>
+        <w:rPr>
+          <w:rFonts w:ascii="Consolas" w:eastAsia="Times New Roman" w:hAnsi="Consolas" w:cs="Times New Roman"/>
+          <w:color w:val="DDDDDD"/>
+          <w:sz w:val="21"/>
+          <w:szCs w:val="21"/>
+        </w:rPr>
+        <w:t>(</w:t>
+      </w:r>
+      <w:r>
+        <w:rPr>
+          <w:rFonts w:ascii="Consolas" w:eastAsia="Times New Roman" w:hAnsi="Consolas" w:cs="Times New Roman"/>
+          <w:color w:val="AE81FF"/>
+          <w:sz w:val="21"/>
+          <w:szCs w:val="21"/>
+        </w:rPr>
+        <w:t>9</w:t>
+      </w:r>
+      <w:r>
+        <w:rPr>
+          <w:rFonts w:ascii="Consolas" w:eastAsia="Times New Roman" w:hAnsi="Consolas" w:cs="Times New Roman"/>
+          <w:color w:val="DDDDDD"/>
+          <w:sz w:val="21"/>
+          <w:szCs w:val="21"/>
+        </w:rPr>
+        <w:t>,</w:t>
+      </w:r>
+      <w:r>
+        <w:rPr>
+          <w:rFonts w:ascii="Consolas" w:eastAsia="Times New Roman" w:hAnsi="Consolas" w:cs="Times New Roman"/>
+          <w:color w:val="AE81FF"/>
+          <w:sz w:val="21"/>
+          <w:szCs w:val="21"/>
+        </w:rPr>
+        <w:t>11</w:t>
+      </w:r>
+      <w:r>
+        <w:rPr>
+          <w:rFonts w:ascii="Consolas" w:eastAsia="Times New Roman" w:hAnsi="Consolas" w:cs="Times New Roman"/>
+          <w:color w:val="DDDDDD"/>
+          <w:sz w:val="21"/>
+          <w:szCs w:val="21"/>
+        </w:rPr>
+        <w:t xml:space="preserve">), </w:t>
+      </w:r>
+      <w:r>
+        <w:rPr>
+          <w:rFonts w:ascii="Consolas" w:eastAsia="Times New Roman" w:hAnsi="Consolas" w:cs="Times New Roman"/>
+          <w:i/>
+          <w:iCs/>
+          <w:color w:val="FD971F"/>
+          <w:sz w:val="21"/>
+          <w:szCs w:val="21"/>
+        </w:rPr>
+        <w:t>skip_header</w:t>
+      </w:r>
+      <w:r>
+        <w:rPr>
+          <w:rFonts w:ascii="Consolas" w:eastAsia="Times New Roman" w:hAnsi="Consolas" w:cs="Times New Roman"/>
+          <w:color w:val="F92672"/>
+          <w:sz w:val="21"/>
+          <w:szCs w:val="21"/>
+        </w:rPr>
+        <w:t>=</w:t>
+      </w:r>
+      <w:r>
+        <w:rPr>
+          <w:rFonts w:ascii="Consolas" w:eastAsia="Times New Roman" w:hAnsi="Consolas" w:cs="Times New Roman"/>
+          <w:color w:val="AE81FF"/>
+          <w:sz w:val="21"/>
+          <w:szCs w:val="21"/>
+        </w:rPr>
+        <w:t>1</w:t>
+      </w:r>
+      <w:r>
+        <w:rPr>
+          <w:rFonts w:ascii="Consolas" w:eastAsia="Times New Roman" w:hAnsi="Consolas" w:cs="Times New Roman"/>
+          <w:color w:val="DDDDDD"/>
+          <w:sz w:val="21"/>
+          <w:szCs w:val="21"/>
+        </w:rPr>
+        <w:t xml:space="preserve">, </w:t>
+      </w:r>
+      <w:r>
+        <w:rPr>
+          <w:rFonts w:ascii="Consolas" w:eastAsia="Times New Roman" w:hAnsi="Consolas" w:cs="Times New Roman"/>
+          <w:i/>
+          <w:iCs/>
+          <w:color w:val="FD971F"/>
+          <w:sz w:val="21"/>
+          <w:szCs w:val="21"/>
+        </w:rPr>
+        <w:t>delimiter</w:t>
+      </w:r>
+      <w:r>
+        <w:rPr>
+          <w:rFonts w:ascii="Consolas" w:eastAsia="Times New Roman" w:hAnsi="Consolas" w:cs="Times New Roman"/>
+          <w:color w:val="F92672"/>
+          <w:sz w:val="21"/>
+          <w:szCs w:val="21"/>
+        </w:rPr>
+        <w:t>=</w:t>
+      </w:r>
+      <w:r>
+        <w:rPr>
+          <w:rFonts w:ascii="Consolas" w:eastAsia="Times New Roman" w:hAnsi="Consolas" w:cs="Times New Roman"/>
+          <w:color w:val="E6DB74"/>
+          <w:sz w:val="21"/>
+          <w:szCs w:val="21"/>
+        </w:rPr>
+        <w:t>','</w:t>
+      </w:r>
+      <w:r>
+        <w:rPr>
+          <w:rFonts w:ascii="Consolas" w:eastAsia="Times New Roman" w:hAnsi="Consolas" w:cs="Times New Roman"/>
+          <w:color w:val="DDDDDD"/>
+          <w:sz w:val="21"/>
+          <w:szCs w:val="21"/>
+        </w:rPr>
+        <w:t xml:space="preserve">, </w:t>
+      </w:r>
+      <w:r>
+        <w:rPr>
+          <w:rFonts w:ascii="Consolas" w:eastAsia="Times New Roman" w:hAnsi="Consolas" w:cs="Times New Roman"/>
+          <w:i/>
+          <w:iCs/>
+          <w:color w:val="FD971F"/>
+          <w:sz w:val="21"/>
+          <w:szCs w:val="21"/>
+        </w:rPr>
+        <w:t>dtype</w:t>
+      </w:r>
+      <w:r>
+        <w:rPr>
+          <w:rFonts w:ascii="Consolas" w:eastAsia="Times New Roman" w:hAnsi="Consolas" w:cs="Times New Roman"/>
+          <w:color w:val="F92672"/>
+          <w:sz w:val="21"/>
+          <w:szCs w:val="21"/>
+        </w:rPr>
+        <w:t>=</w:t>
+      </w:r>
+      <w:r>
+        <w:rPr>
+          <w:rFonts w:ascii="Consolas" w:eastAsia="Times New Roman" w:hAnsi="Consolas" w:cs="Times New Roman"/>
+          <w:i/>
+          <w:iCs/>
+          <w:color w:val="66D9EF"/>
+          <w:sz w:val="21"/>
+          <w:szCs w:val="21"/>
+        </w:rPr>
+        <w:t>float</w:t>
+      </w:r>
+      <w:r>
+        <w:rPr>
+          <w:rFonts w:ascii="Consolas" w:eastAsia="Times New Roman" w:hAnsi="Consolas" w:cs="Times New Roman"/>
+          <w:color w:val="DDDDDD"/>
+          <w:sz w:val="21"/>
+          <w:szCs w:val="21"/>
+        </w:rPr>
+        <w:t>)</w:t>
+      </w:r>
+    </w:p>
+    <w:p>
+      <w:pPr>
+        <w:shd w:val="clear" w:color="auto" w:fill="1F1F1F"/>
+        <w:suppressAutoHyphens w:val="0"/>
+        <w:spacing w:after="0" w:line="285" w:lineRule="atLeast"/>
+        <w:rPr>
+          <w:rFonts w:ascii="Consolas" w:eastAsia="Times New Roman" w:hAnsi="Consolas" w:cs="Times New Roman"/>
+          <w:color w:val="DDDDDD"/>
+          <w:sz w:val="21"/>
+          <w:szCs w:val="21"/>
+        </w:rPr>
+      </w:pPr>
+    </w:p>
+    <w:p>
+      <w:pPr>
+        <w:shd w:val="clear" w:color="auto" w:fill="1F1F1F"/>
+        <w:suppressAutoHyphens w:val="0"/>
+        <w:spacing w:after="0" w:line="285" w:lineRule="atLeast"/>
+        <w:rPr>
+          <w:rFonts w:ascii="Consolas" w:eastAsia="Times New Roman" w:hAnsi="Consolas" w:cs="Times New Roman"/>
+          <w:color w:val="DDDDDD"/>
+          <w:sz w:val="21"/>
+          <w:szCs w:val="21"/>
+        </w:rPr>
+      </w:pPr>
+      <w:r>
+        <w:rPr>
+          <w:rFonts w:ascii="Consolas" w:eastAsia="Times New Roman" w:hAnsi="Consolas" w:cs="Times New Roman"/>
+          <w:color w:val="75715E"/>
+          <w:sz w:val="21"/>
+          <w:szCs w:val="21"/>
+        </w:rPr>
+        <w:t># define a function to calculate the weather statistics</w:t>
+      </w:r>
+    </w:p>
+    <w:p>
+      <w:pPr>
+        <w:shd w:val="clear" w:color="auto" w:fill="1F1F1F"/>
+        <w:suppressAutoHyphens w:val="0"/>
+        <w:spacing w:after="0" w:line="285" w:lineRule="atLeast"/>
+        <w:rPr>
+          <w:rFonts w:ascii="Consolas" w:eastAsia="Times New Roman" w:hAnsi="Consolas" w:cs="Times New Roman"/>
+          <w:color w:val="DDDDDD"/>
+          <w:sz w:val="21"/>
+          <w:szCs w:val="21"/>
+        </w:rPr>
+      </w:pPr>
+      <w:r>
+        <w:rPr>
+          <w:rFonts w:ascii="Consolas" w:eastAsia="Times New Roman" w:hAnsi="Consolas" w:cs="Times New Roman"/>
+          <w:i/>
+          <w:iCs/>
+          <w:color w:val="66D9EF"/>
+          <w:sz w:val="21"/>
+          <w:szCs w:val="21"/>
+        </w:rPr>
+        <w:t>def</w:t>
+      </w:r>
+      <w:r>
+        <w:rPr>
+          <w:rFonts w:ascii="Consolas" w:eastAsia="Times New Roman" w:hAnsi="Consolas" w:cs="Times New Roman"/>
+          <w:color w:val="DDDDDD"/>
+          <w:sz w:val="21"/>
+          <w:szCs w:val="21"/>
+        </w:rPr>
+        <w:t xml:space="preserve"> </w:t>
+      </w:r>
+      <w:r>
+        <w:rPr>
+          <w:rFonts w:ascii="Consolas" w:eastAsia="Times New Roman" w:hAnsi="Consolas" w:cs="Times New Roman"/>
+          <w:color w:val="A6E22E"/>
+          <w:sz w:val="21"/>
+          <w:szCs w:val="21"/>
+        </w:rPr>
+        <w:t>weather_stats</w:t>
+      </w:r>
+      <w:r>
+        <w:rPr>
+          <w:rFonts w:ascii="Consolas" w:eastAsia="Times New Roman" w:hAnsi="Consolas" w:cs="Times New Roman"/>
+          <w:color w:val="DDDDDD"/>
+          <w:sz w:val="21"/>
+          <w:szCs w:val="21"/>
+        </w:rPr>
+        <w:t>():</w:t>
+      </w:r>
+    </w:p>
+    <w:p>
+      <w:pPr>
+        <w:shd w:val="clear" w:color="auto" w:fill="1F1F1F"/>
+        <w:suppressAutoHyphens w:val="0"/>
+        <w:spacing w:after="0" w:line="285" w:lineRule="atLeast"/>
+        <w:rPr>
+          <w:rFonts w:ascii="Consolas" w:eastAsia="Times New Roman" w:hAnsi="Consolas" w:cs="Times New Roman"/>
+          <w:color w:val="DDDDDD"/>
+          <w:sz w:val="21"/>
+          <w:szCs w:val="21"/>
+        </w:rPr>
+      </w:pPr>
+      <w:r>
+        <w:rPr>
+          <w:rFonts w:ascii="Consolas" w:eastAsia="Times New Roman" w:hAnsi="Consolas" w:cs="Times New Roman"/>
+          <w:color w:val="DDDDDD"/>
+          <w:sz w:val="21"/>
+          <w:szCs w:val="21"/>
+        </w:rPr>
+        <w:t xml:space="preserve">    </w:t>
+      </w:r>
+      <w:r>
+        <w:rPr>
+          <w:rFonts w:ascii="Consolas" w:eastAsia="Times New Roman" w:hAnsi="Consolas" w:cs="Times New Roman"/>
+          <w:color w:val="E6DB74"/>
+          <w:sz w:val="21"/>
+          <w:szCs w:val="21"/>
+        </w:rPr>
+        <w:t>'''</w:t>
+      </w:r>
+    </w:p>
+    <w:p>
+      <w:pPr>
+        <w:shd w:val="clear" w:color="auto" w:fill="1F1F1F"/>
+        <w:suppressAutoHyphens w:val="0"/>
+        <w:spacing w:after="0" w:line="285" w:lineRule="atLeast"/>
+        <w:rPr>
+          <w:rFonts w:ascii="Consolas" w:eastAsia="Times New Roman" w:hAnsi="Consolas" w:cs="Times New Roman"/>
+          <w:color w:val="DDDDDD"/>
+          <w:sz w:val="21"/>
+          <w:szCs w:val="21"/>
+        </w:rPr>
+      </w:pPr>
+      <w:r>
+        <w:rPr>
+          <w:rFonts w:ascii="Consolas" w:eastAsia="Times New Roman" w:hAnsi="Consolas" w:cs="Times New Roman"/>
+          <w:color w:val="E6DB74"/>
+          <w:sz w:val="21"/>
+          <w:szCs w:val="21"/>
+        </w:rPr>
+        <w:t>    () -&gt; None</w:t>
+      </w:r>
+    </w:p>
+    <w:p>
+      <w:pPr>
+        <w:shd w:val="clear" w:color="auto" w:fill="1F1F1F"/>
+        <w:suppressAutoHyphens w:val="0"/>
+        <w:spacing w:after="0" w:line="285" w:lineRule="atLeast"/>
+        <w:rPr>
+          <w:rFonts w:ascii="Consolas" w:eastAsia="Times New Roman" w:hAnsi="Consolas" w:cs="Times New Roman"/>
+          <w:color w:val="DDDDDD"/>
+          <w:sz w:val="21"/>
+          <w:szCs w:val="21"/>
+        </w:rPr>
+      </w:pPr>
+      <w:r>
+        <w:rPr>
+          <w:rFonts w:ascii="Consolas" w:eastAsia="Times New Roman" w:hAnsi="Consolas" w:cs="Times New Roman"/>
+          <w:color w:val="E6DB74"/>
+          <w:sz w:val="21"/>
+          <w:szCs w:val="21"/>
+        </w:rPr>
+        <w:t>    Prints the lowest and highest temperatures as well as the day (0-364) when they occurred. Furthermore, prints the largest difference between the daily high and low in any one day, as well as the day which it occured.</w:t>
+      </w:r>
+    </w:p>
+    <w:p>
+      <w:pPr>
+        <w:shd w:val="clear" w:color="auto" w:fill="1F1F1F"/>
+        <w:suppressAutoHyphens w:val="0"/>
+        <w:spacing w:after="0" w:line="285" w:lineRule="atLeast"/>
+        <w:rPr>
+          <w:rFonts w:ascii="Consolas" w:eastAsia="Times New Roman" w:hAnsi="Consolas" w:cs="Times New Roman"/>
+          <w:color w:val="DDDDDD"/>
+          <w:sz w:val="21"/>
+          <w:szCs w:val="21"/>
+        </w:rPr>
+      </w:pPr>
+      <w:r>
+        <w:rPr>
+          <w:rFonts w:ascii="Consolas" w:eastAsia="Times New Roman" w:hAnsi="Consolas" w:cs="Times New Roman"/>
+          <w:color w:val="E6DB74"/>
+          <w:sz w:val="21"/>
+          <w:szCs w:val="21"/>
+        </w:rPr>
+        <w:t>    Preconditions: None</w:t>
+      </w:r>
+    </w:p>
+    <w:p>
+      <w:pPr>
+        <w:shd w:val="clear" w:color="auto" w:fill="1F1F1F"/>
+        <w:suppressAutoHyphens w:val="0"/>
+        <w:spacing w:after="0" w:line="285" w:lineRule="atLeast"/>
+        <w:rPr>
+          <w:rFonts w:ascii="Consolas" w:eastAsia="Times New Roman" w:hAnsi="Consolas" w:cs="Times New Roman"/>
+          <w:color w:val="DDDDDD"/>
+          <w:sz w:val="21"/>
+          <w:szCs w:val="21"/>
+        </w:rPr>
+      </w:pPr>
+      <w:r>
+        <w:rPr>
+          <w:rFonts w:ascii="Consolas" w:eastAsia="Times New Roman" w:hAnsi="Consolas" w:cs="Times New Roman"/>
+          <w:color w:val="E6DB74"/>
+          <w:sz w:val="21"/>
+          <w:szCs w:val="21"/>
+        </w:rPr>
+        <w:t>    '''</w:t>
+      </w:r>
+    </w:p>
+    <w:p>
+      <w:pPr>
+        <w:shd w:val="clear" w:color="auto" w:fill="1F1F1F"/>
+        <w:suppressAutoHyphens w:val="0"/>
+        <w:spacing w:after="0" w:line="285" w:lineRule="atLeast"/>
+        <w:rPr>
+          <w:rFonts w:ascii="Consolas" w:eastAsia="Times New Roman" w:hAnsi="Consolas" w:cs="Times New Roman"/>
+          <w:color w:val="DDDDDD"/>
+          <w:sz w:val="21"/>
+          <w:szCs w:val="21"/>
+        </w:rPr>
+      </w:pPr>
+      <w:r>
+        <w:rPr>
+          <w:rFonts w:ascii="Consolas" w:eastAsia="Times New Roman" w:hAnsi="Consolas" w:cs="Times New Roman"/>
+          <w:color w:val="DDDDDD"/>
+          <w:sz w:val="21"/>
+          <w:szCs w:val="21"/>
+        </w:rPr>
+        <w:t xml:space="preserve">    </w:t>
+      </w:r>
+      <w:r>
+        <w:rPr>
+          <w:rFonts w:ascii="Consolas" w:eastAsia="Times New Roman" w:hAnsi="Consolas" w:cs="Times New Roman"/>
+          <w:color w:val="75715E"/>
+          <w:sz w:val="21"/>
+          <w:szCs w:val="21"/>
+        </w:rPr>
+        <w:t># load the data</w:t>
+      </w:r>
+    </w:p>
+    <w:p>
+      <w:pPr>
+        <w:shd w:val="clear" w:color="auto" w:fill="1F1F1F"/>
+        <w:suppressAutoHyphens w:val="0"/>
+        <w:spacing w:after="0" w:line="285" w:lineRule="atLeast"/>
+        <w:rPr>
+          <w:rFonts w:ascii="Consolas" w:eastAsia="Times New Roman" w:hAnsi="Consolas" w:cs="Times New Roman"/>
+          <w:color w:val="DDDDDD"/>
+          <w:sz w:val="21"/>
+          <w:szCs w:val="21"/>
+        </w:rPr>
+      </w:pPr>
+      <w:r>
+        <w:rPr>
+          <w:rFonts w:ascii="Consolas" w:eastAsia="Times New Roman" w:hAnsi="Consolas" w:cs="Times New Roman"/>
+          <w:color w:val="DDDDDD"/>
+          <w:sz w:val="21"/>
+          <w:szCs w:val="21"/>
+        </w:rPr>
+        <w:t xml:space="preserve">    data </w:t>
+      </w:r>
+      <w:r>
+        <w:rPr>
+          <w:rFonts w:ascii="Consolas" w:eastAsia="Times New Roman" w:hAnsi="Consolas" w:cs="Times New Roman"/>
+          <w:color w:val="F92672"/>
+          <w:sz w:val="21"/>
+          <w:szCs w:val="21"/>
+        </w:rPr>
+        <w:t>=</w:t>
+      </w:r>
+      <w:r>
+        <w:rPr>
+          <w:rFonts w:ascii="Consolas" w:eastAsia="Times New Roman" w:hAnsi="Consolas" w:cs="Times New Roman"/>
+          <w:color w:val="DDDDDD"/>
+          <w:sz w:val="21"/>
+          <w:szCs w:val="21"/>
+        </w:rPr>
+        <w:t xml:space="preserve"> load_data()</w:t>
+      </w:r>
+    </w:p>
+    <w:p>
+      <w:pPr>
+        <w:shd w:val="clear" w:color="auto" w:fill="1F1F1F"/>
+        <w:suppressAutoHyphens w:val="0"/>
+        <w:spacing w:after="0" w:line="285" w:lineRule="atLeast"/>
+        <w:rPr>
+          <w:rFonts w:ascii="Consolas" w:eastAsia="Times New Roman" w:hAnsi="Consolas" w:cs="Times New Roman"/>
+          <w:color w:val="DDDDDD"/>
+          <w:sz w:val="21"/>
+          <w:szCs w:val="21"/>
+        </w:rPr>
+      </w:pPr>
+      <w:r>
+        <w:rPr>
+          <w:rFonts w:ascii="Consolas" w:eastAsia="Times New Roman" w:hAnsi="Consolas" w:cs="Times New Roman"/>
+          <w:color w:val="DDDDDD"/>
+          <w:sz w:val="21"/>
+          <w:szCs w:val="21"/>
+        </w:rPr>
+        <w:t xml:space="preserve">    </w:t>
+      </w:r>
+      <w:r>
+        <w:rPr>
+          <w:rFonts w:ascii="Consolas" w:eastAsia="Times New Roman" w:hAnsi="Consolas" w:cs="Times New Roman"/>
+          <w:color w:val="75715E"/>
+          <w:sz w:val="21"/>
+          <w:szCs w:val="21"/>
+        </w:rPr>
+        <w:t># define the high and low temperatures</w:t>
+      </w:r>
+    </w:p>
+    <w:p>
+      <w:pPr>
+        <w:shd w:val="clear" w:color="auto" w:fill="1F1F1F"/>
+        <w:suppressAutoHyphens w:val="0"/>
+        <w:spacing w:after="0" w:line="285" w:lineRule="atLeast"/>
+        <w:rPr>
+          <w:rFonts w:ascii="Consolas" w:eastAsia="Times New Roman" w:hAnsi="Consolas" w:cs="Times New Roman"/>
+          <w:color w:val="DDDDDD"/>
+          <w:sz w:val="21"/>
+          <w:szCs w:val="21"/>
+        </w:rPr>
+      </w:pPr>
+      <w:r>
+        <w:rPr>
+          <w:rFonts w:ascii="Consolas" w:eastAsia="Times New Roman" w:hAnsi="Consolas" w:cs="Times New Roman"/>
+          <w:color w:val="DDDDDD"/>
+          <w:sz w:val="21"/>
+          <w:szCs w:val="21"/>
+        </w:rPr>
+        <w:t xml:space="preserve">    high </w:t>
+      </w:r>
+      <w:r>
+        <w:rPr>
+          <w:rFonts w:ascii="Consolas" w:eastAsia="Times New Roman" w:hAnsi="Consolas" w:cs="Times New Roman"/>
+          <w:color w:val="F92672"/>
+          <w:sz w:val="21"/>
+          <w:szCs w:val="21"/>
+        </w:rPr>
+        <w:t>=</w:t>
+      </w:r>
+      <w:r>
+        <w:rPr>
+          <w:rFonts w:ascii="Consolas" w:eastAsia="Times New Roman" w:hAnsi="Consolas" w:cs="Times New Roman"/>
+          <w:color w:val="DDDDDD"/>
+          <w:sz w:val="21"/>
+          <w:szCs w:val="21"/>
+        </w:rPr>
+        <w:t xml:space="preserve"> data[:,</w:t>
+      </w:r>
+      <w:r>
+        <w:rPr>
+          <w:rFonts w:ascii="Consolas" w:eastAsia="Times New Roman" w:hAnsi="Consolas" w:cs="Times New Roman"/>
+          <w:color w:val="AE81FF"/>
+          <w:sz w:val="21"/>
+          <w:szCs w:val="21"/>
+        </w:rPr>
+        <w:t>0</w:t>
+      </w:r>
+      <w:r>
+        <w:rPr>
+          <w:rFonts w:ascii="Consolas" w:eastAsia="Times New Roman" w:hAnsi="Consolas" w:cs="Times New Roman"/>
+          <w:color w:val="DDDDDD"/>
+          <w:sz w:val="21"/>
+          <w:szCs w:val="21"/>
+        </w:rPr>
+        <w:t>]</w:t>
+      </w:r>
+    </w:p>
+    <w:p>
+      <w:pPr>
+        <w:shd w:val="clear" w:color="auto" w:fill="1F1F1F"/>
+        <w:suppressAutoHyphens w:val="0"/>
+        <w:spacing w:after="0" w:line="285" w:lineRule="atLeast"/>
+        <w:rPr>
+          <w:rFonts w:ascii="Consolas" w:eastAsia="Times New Roman" w:hAnsi="Consolas" w:cs="Times New Roman"/>
+          <w:color w:val="DDDDDD"/>
+          <w:sz w:val="21"/>
+          <w:szCs w:val="21"/>
+        </w:rPr>
+      </w:pPr>
+      <w:r>
+        <w:rPr>
+          <w:rFonts w:ascii="Consolas" w:eastAsia="Times New Roman" w:hAnsi="Consolas" w:cs="Times New Roman"/>
+          <w:color w:val="DDDDDD"/>
+          <w:sz w:val="21"/>
+          <w:szCs w:val="21"/>
+        </w:rPr>
+        <w:t xml:space="preserve">    low </w:t>
+      </w:r>
+      <w:r>
+        <w:rPr>
+          <w:rFonts w:ascii="Consolas" w:eastAsia="Times New Roman" w:hAnsi="Consolas" w:cs="Times New Roman"/>
+          <w:color w:val="F92672"/>
+          <w:sz w:val="21"/>
+          <w:szCs w:val="21"/>
+        </w:rPr>
+        <w:t>=</w:t>
+      </w:r>
+      <w:r>
+        <w:rPr>
+          <w:rFonts w:ascii="Consolas" w:eastAsia="Times New Roman" w:hAnsi="Consolas" w:cs="Times New Roman"/>
+          <w:color w:val="DDDDDD"/>
+          <w:sz w:val="21"/>
+          <w:szCs w:val="21"/>
+        </w:rPr>
+        <w:t xml:space="preserve"> data[:,</w:t>
+      </w:r>
+      <w:r>
+        <w:rPr>
+          <w:rFonts w:ascii="Consolas" w:eastAsia="Times New Roman" w:hAnsi="Consolas" w:cs="Times New Roman"/>
+          <w:color w:val="AE81FF"/>
+          <w:sz w:val="21"/>
+          <w:szCs w:val="21"/>
+        </w:rPr>
+        <w:t>1</w:t>
+      </w:r>
+      <w:r>
+        <w:rPr>
+          <w:rFonts w:ascii="Consolas" w:eastAsia="Times New Roman" w:hAnsi="Consolas" w:cs="Times New Roman"/>
+          <w:color w:val="DDDDDD"/>
+          <w:sz w:val="21"/>
+          <w:szCs w:val="21"/>
+        </w:rPr>
+        <w:t>]</w:t>
+      </w:r>
+    </w:p>
+    <w:p>
+      <w:pPr>
+        <w:shd w:val="clear" w:color="auto" w:fill="1F1F1F"/>
+        <w:suppressAutoHyphens w:val="0"/>
+        <w:spacing w:after="0" w:line="285" w:lineRule="atLeast"/>
+        <w:rPr>
+          <w:rFonts w:ascii="Consolas" w:eastAsia="Times New Roman" w:hAnsi="Consolas" w:cs="Times New Roman"/>
+          <w:color w:val="DDDDDD"/>
+          <w:sz w:val="21"/>
+          <w:szCs w:val="21"/>
+        </w:rPr>
+      </w:pPr>
+      <w:r>
+        <w:rPr>
+          <w:rFonts w:ascii="Consolas" w:eastAsia="Times New Roman" w:hAnsi="Consolas" w:cs="Times New Roman"/>
+          <w:color w:val="DDDDDD"/>
+          <w:sz w:val="21"/>
+          <w:szCs w:val="21"/>
+        </w:rPr>
+        <w:t xml:space="preserve">    </w:t>
+      </w:r>
+      <w:r>
+        <w:rPr>
+          <w:rFonts w:ascii="Consolas" w:eastAsia="Times New Roman" w:hAnsi="Consolas" w:cs="Times New Roman"/>
+          <w:color w:val="75715E"/>
+          <w:sz w:val="21"/>
+          <w:szCs w:val="21"/>
+        </w:rPr>
+        <w:t># calculate the difference between the high and low temperatures</w:t>
+      </w:r>
+    </w:p>
+    <w:p>
+      <w:pPr>
+        <w:shd w:val="clear" w:color="auto" w:fill="1F1F1F"/>
+        <w:suppressAutoHyphens w:val="0"/>
+        <w:spacing w:after="0" w:line="285" w:lineRule="atLeast"/>
+        <w:rPr>
+          <w:rFonts w:ascii="Consolas" w:eastAsia="Times New Roman" w:hAnsi="Consolas" w:cs="Times New Roman"/>
+          <w:color w:val="DDDDDD"/>
+          <w:sz w:val="21"/>
+          <w:szCs w:val="21"/>
+        </w:rPr>
+      </w:pPr>
+      <w:r>
+        <w:rPr>
+          <w:rFonts w:ascii="Consolas" w:eastAsia="Times New Roman" w:hAnsi="Consolas" w:cs="Times New Roman"/>
+          <w:color w:val="DDDDDD"/>
+          <w:sz w:val="21"/>
+          <w:szCs w:val="21"/>
+        </w:rPr>
+        <w:t xml:space="preserve">    diff </w:t>
+      </w:r>
+      <w:r>
+        <w:rPr>
+          <w:rFonts w:ascii="Consolas" w:eastAsia="Times New Roman" w:hAnsi="Consolas" w:cs="Times New Roman"/>
+          <w:color w:val="F92672"/>
+          <w:sz w:val="21"/>
+          <w:szCs w:val="21"/>
+        </w:rPr>
+        <w:t>=</w:t>
+      </w:r>
+      <w:r>
+        <w:rPr>
+          <w:rFonts w:ascii="Consolas" w:eastAsia="Times New Roman" w:hAnsi="Consolas" w:cs="Times New Roman"/>
+          <w:color w:val="DDDDDD"/>
+          <w:sz w:val="21"/>
+          <w:szCs w:val="21"/>
+        </w:rPr>
+        <w:t xml:space="preserve"> high </w:t>
+      </w:r>
+      <w:r>
+        <w:rPr>
+          <w:rFonts w:ascii="Consolas" w:eastAsia="Times New Roman" w:hAnsi="Consolas" w:cs="Times New Roman"/>
+          <w:color w:val="F92672"/>
+          <w:sz w:val="21"/>
+          <w:szCs w:val="21"/>
+        </w:rPr>
+        <w:t>-</w:t>
+      </w:r>
+      <w:r>
+        <w:rPr>
+          <w:rFonts w:ascii="Consolas" w:eastAsia="Times New Roman" w:hAnsi="Consolas" w:cs="Times New Roman"/>
+          <w:color w:val="DDDDDD"/>
+          <w:sz w:val="21"/>
+          <w:szCs w:val="21"/>
+        </w:rPr>
+        <w:t xml:space="preserve"> low</w:t>
+      </w:r>
+    </w:p>
+    <w:p>
+      <w:pPr>
+        <w:shd w:val="clear" w:color="auto" w:fill="1F1F1F"/>
+        <w:suppressAutoHyphens w:val="0"/>
+        <w:spacing w:after="0" w:line="285" w:lineRule="atLeast"/>
+        <w:rPr>
+          <w:rFonts w:ascii="Consolas" w:eastAsia="Times New Roman" w:hAnsi="Consolas" w:cs="Times New Roman"/>
+          <w:color w:val="DDDDDD"/>
+          <w:sz w:val="21"/>
+          <w:szCs w:val="21"/>
+        </w:rPr>
+      </w:pPr>
+      <w:r>
+        <w:rPr>
+          <w:rFonts w:ascii="Consolas" w:eastAsia="Times New Roman" w:hAnsi="Consolas" w:cs="Times New Roman"/>
+          <w:color w:val="DDDDDD"/>
+          <w:sz w:val="21"/>
+          <w:szCs w:val="21"/>
+        </w:rPr>
+        <w:t xml:space="preserve">    </w:t>
+      </w:r>
+      <w:r>
+        <w:rPr>
+          <w:rFonts w:ascii="Consolas" w:eastAsia="Times New Roman" w:hAnsi="Consolas" w:cs="Times New Roman"/>
+          <w:color w:val="75715E"/>
+          <w:sz w:val="21"/>
+          <w:szCs w:val="21"/>
+        </w:rPr>
+        <w:t># print the statistics</w:t>
+      </w:r>
+    </w:p>
+    <w:p>
+      <w:pPr>
+        <w:shd w:val="clear" w:color="auto" w:fill="1F1F1F"/>
+        <w:suppressAutoHyphens w:val="0"/>
+        <w:spacing w:after="0" w:line="285" w:lineRule="atLeast"/>
+        <w:rPr>
+          <w:rFonts w:ascii="Consolas" w:eastAsia="Times New Roman" w:hAnsi="Consolas" w:cs="Times New Roman"/>
+          <w:color w:val="DDDDDD"/>
+          <w:sz w:val="21"/>
+          <w:szCs w:val="21"/>
+        </w:rPr>
+      </w:pPr>
+      <w:r>
+        <w:rPr>
+          <w:rFonts w:ascii="Consolas" w:eastAsia="Times New Roman" w:hAnsi="Consolas" w:cs="Times New Roman"/>
+          <w:color w:val="DDDDDD"/>
+          <w:sz w:val="21"/>
+          <w:szCs w:val="21"/>
+        </w:rPr>
+        <w:lastRenderedPageBreak/>
+        <w:t xml:space="preserve">    </w:t>
+      </w:r>
+      <w:r>
+        <w:rPr>
+          <w:rFonts w:ascii="Consolas" w:eastAsia="Times New Roman" w:hAnsi="Consolas" w:cs="Times New Roman"/>
+          <w:color w:val="75715E"/>
+          <w:sz w:val="21"/>
+          <w:szCs w:val="21"/>
+        </w:rPr>
+        <w:t># use np.nanmin and np.nanmax to ignore NaN values and find the max and min within the high and low lists. Use np.nanargmin and np.nanargmax to find the index of the max and min values.</w:t>
+      </w:r>
+    </w:p>
+    <w:p>
+      <w:pPr>
+        <w:shd w:val="clear" w:color="auto" w:fill="1F1F1F"/>
+        <w:suppressAutoHyphens w:val="0"/>
+        <w:spacing w:after="0" w:line="285" w:lineRule="atLeast"/>
+        <w:rPr>
+          <w:rFonts w:ascii="Consolas" w:eastAsia="Times New Roman" w:hAnsi="Consolas" w:cs="Times New Roman"/>
+          <w:color w:val="DDDDDD"/>
+          <w:sz w:val="21"/>
+          <w:szCs w:val="21"/>
+        </w:rPr>
+      </w:pPr>
+      <w:r>
+        <w:rPr>
+          <w:rFonts w:ascii="Consolas" w:eastAsia="Times New Roman" w:hAnsi="Consolas" w:cs="Times New Roman"/>
+          <w:color w:val="DDDDDD"/>
+          <w:sz w:val="21"/>
+          <w:szCs w:val="21"/>
+        </w:rPr>
+        <w:t xml:space="preserve">    </w:t>
+      </w:r>
+      <w:r>
+        <w:rPr>
+          <w:rFonts w:ascii="Consolas" w:eastAsia="Times New Roman" w:hAnsi="Consolas" w:cs="Times New Roman"/>
+          <w:color w:val="66D9EF"/>
+          <w:sz w:val="21"/>
+          <w:szCs w:val="21"/>
+        </w:rPr>
+        <w:t>print</w:t>
+      </w:r>
+      <w:r>
+        <w:rPr>
+          <w:rFonts w:ascii="Consolas" w:eastAsia="Times New Roman" w:hAnsi="Consolas" w:cs="Times New Roman"/>
+          <w:color w:val="DDDDDD"/>
+          <w:sz w:val="21"/>
+          <w:szCs w:val="21"/>
+        </w:rPr>
+        <w:t>(</w:t>
+      </w:r>
+      <w:r>
+        <w:rPr>
+          <w:rFonts w:ascii="Consolas" w:eastAsia="Times New Roman" w:hAnsi="Consolas" w:cs="Times New Roman"/>
+          <w:i/>
+          <w:iCs/>
+          <w:color w:val="66D9EF"/>
+          <w:sz w:val="21"/>
+          <w:szCs w:val="21"/>
+        </w:rPr>
+        <w:t>f</w:t>
+      </w:r>
+      <w:r>
+        <w:rPr>
+          <w:rFonts w:ascii="Consolas" w:eastAsia="Times New Roman" w:hAnsi="Consolas" w:cs="Times New Roman"/>
+          <w:color w:val="E6DB74"/>
+          <w:sz w:val="21"/>
+          <w:szCs w:val="21"/>
+        </w:rPr>
+        <w:t xml:space="preserve">'Lowest temperature: </w:t>
+      </w:r>
+      <w:r>
+        <w:rPr>
+          <w:rFonts w:ascii="Consolas" w:eastAsia="Times New Roman" w:hAnsi="Consolas" w:cs="Times New Roman"/>
+          <w:color w:val="AE81FF"/>
+          <w:sz w:val="21"/>
+          <w:szCs w:val="21"/>
+        </w:rPr>
+        <w:t>{</w:t>
+      </w:r>
+      <w:r>
+        <w:rPr>
+          <w:rFonts w:ascii="Consolas" w:eastAsia="Times New Roman" w:hAnsi="Consolas" w:cs="Times New Roman"/>
+          <w:color w:val="DDDDDD"/>
+          <w:sz w:val="21"/>
+          <w:szCs w:val="21"/>
+        </w:rPr>
+        <w:t>np.nanmin(low)</w:t>
+      </w:r>
+      <w:r>
+        <w:rPr>
+          <w:rFonts w:ascii="Consolas" w:eastAsia="Times New Roman" w:hAnsi="Consolas" w:cs="Times New Roman"/>
+          <w:color w:val="AE81FF"/>
+          <w:sz w:val="21"/>
+          <w:szCs w:val="21"/>
+        </w:rPr>
+        <w:t>}</w:t>
+      </w:r>
+      <w:r>
+        <w:rPr>
+          <w:rFonts w:ascii="Consolas" w:eastAsia="Times New Roman" w:hAnsi="Consolas" w:cs="Times New Roman"/>
+          <w:color w:val="E6DB74"/>
+          <w:sz w:val="21"/>
+          <w:szCs w:val="21"/>
+        </w:rPr>
+        <w:t xml:space="preserve"> on day </w:t>
+      </w:r>
+      <w:r>
+        <w:rPr>
+          <w:rFonts w:ascii="Consolas" w:eastAsia="Times New Roman" w:hAnsi="Consolas" w:cs="Times New Roman"/>
+          <w:color w:val="AE81FF"/>
+          <w:sz w:val="21"/>
+          <w:szCs w:val="21"/>
+        </w:rPr>
+        <w:t>{</w:t>
+      </w:r>
+      <w:r>
+        <w:rPr>
+          <w:rFonts w:ascii="Consolas" w:eastAsia="Times New Roman" w:hAnsi="Consolas" w:cs="Times New Roman"/>
+          <w:color w:val="DDDDDD"/>
+          <w:sz w:val="21"/>
+          <w:szCs w:val="21"/>
+        </w:rPr>
+        <w:t>np.nanargmin(low)</w:t>
+      </w:r>
+      <w:r>
+        <w:rPr>
+          <w:rFonts w:ascii="Consolas" w:eastAsia="Times New Roman" w:hAnsi="Consolas" w:cs="Times New Roman"/>
+          <w:color w:val="AE81FF"/>
+          <w:sz w:val="21"/>
+          <w:szCs w:val="21"/>
+        </w:rPr>
+        <w:t>}</w:t>
+      </w:r>
+      <w:r>
+        <w:rPr>
+          <w:rFonts w:ascii="Consolas" w:eastAsia="Times New Roman" w:hAnsi="Consolas" w:cs="Times New Roman"/>
+          <w:color w:val="E6DB74"/>
+          <w:sz w:val="21"/>
+          <w:szCs w:val="21"/>
+        </w:rPr>
+        <w:t>'</w:t>
+      </w:r>
+      <w:r>
+        <w:rPr>
+          <w:rFonts w:ascii="Consolas" w:eastAsia="Times New Roman" w:hAnsi="Consolas" w:cs="Times New Roman"/>
+          <w:color w:val="DDDDDD"/>
+          <w:sz w:val="21"/>
+          <w:szCs w:val="21"/>
+        </w:rPr>
+        <w:t>)</w:t>
+      </w:r>
+    </w:p>
+    <w:p>
+      <w:pPr>
+        <w:shd w:val="clear" w:color="auto" w:fill="1F1F1F"/>
+        <w:suppressAutoHyphens w:val="0"/>
+        <w:spacing w:after="0" w:line="285" w:lineRule="atLeast"/>
+        <w:rPr>
+          <w:rFonts w:ascii="Consolas" w:eastAsia="Times New Roman" w:hAnsi="Consolas" w:cs="Times New Roman"/>
+          <w:color w:val="DDDDDD"/>
+          <w:sz w:val="21"/>
+          <w:szCs w:val="21"/>
+        </w:rPr>
+      </w:pPr>
+      <w:r>
+        <w:rPr>
+          <w:rFonts w:ascii="Consolas" w:eastAsia="Times New Roman" w:hAnsi="Consolas" w:cs="Times New Roman"/>
+          <w:color w:val="DDDDDD"/>
+          <w:sz w:val="21"/>
+          <w:szCs w:val="21"/>
+        </w:rPr>
+        <w:t xml:space="preserve">    </w:t>
+      </w:r>
+      <w:r>
+        <w:rPr>
+          <w:rFonts w:ascii="Consolas" w:eastAsia="Times New Roman" w:hAnsi="Consolas" w:cs="Times New Roman"/>
+          <w:color w:val="66D9EF"/>
+          <w:sz w:val="21"/>
+          <w:szCs w:val="21"/>
+        </w:rPr>
+        <w:t>print</w:t>
+      </w:r>
+      <w:r>
+        <w:rPr>
+          <w:rFonts w:ascii="Consolas" w:eastAsia="Times New Roman" w:hAnsi="Consolas" w:cs="Times New Roman"/>
+          <w:color w:val="DDDDDD"/>
+          <w:sz w:val="21"/>
+          <w:szCs w:val="21"/>
+        </w:rPr>
+        <w:t>(</w:t>
+      </w:r>
+      <w:r>
+        <w:rPr>
+          <w:rFonts w:ascii="Consolas" w:eastAsia="Times New Roman" w:hAnsi="Consolas" w:cs="Times New Roman"/>
+          <w:i/>
+          <w:iCs/>
+          <w:color w:val="66D9EF"/>
+          <w:sz w:val="21"/>
+          <w:szCs w:val="21"/>
+        </w:rPr>
+        <w:t>f</w:t>
+      </w:r>
+      <w:r>
+        <w:rPr>
+          <w:rFonts w:ascii="Consolas" w:eastAsia="Times New Roman" w:hAnsi="Consolas" w:cs="Times New Roman"/>
+          <w:color w:val="E6DB74"/>
+          <w:sz w:val="21"/>
+          <w:szCs w:val="21"/>
+        </w:rPr>
+        <w:t xml:space="preserve">'Highest temperature: </w:t>
+      </w:r>
+      <w:r>
+        <w:rPr>
+          <w:rFonts w:ascii="Consolas" w:eastAsia="Times New Roman" w:hAnsi="Consolas" w:cs="Times New Roman"/>
+          <w:color w:val="AE81FF"/>
+          <w:sz w:val="21"/>
+          <w:szCs w:val="21"/>
+        </w:rPr>
+        <w:t>{</w:t>
+      </w:r>
+      <w:r>
+        <w:rPr>
+          <w:rFonts w:ascii="Consolas" w:eastAsia="Times New Roman" w:hAnsi="Consolas" w:cs="Times New Roman"/>
+          <w:color w:val="DDDDDD"/>
+          <w:sz w:val="21"/>
+          <w:szCs w:val="21"/>
+        </w:rPr>
+        <w:t>np.nanmax(high)</w:t>
+      </w:r>
+      <w:r>
+        <w:rPr>
+          <w:rFonts w:ascii="Consolas" w:eastAsia="Times New Roman" w:hAnsi="Consolas" w:cs="Times New Roman"/>
+          <w:color w:val="AE81FF"/>
+          <w:sz w:val="21"/>
+          <w:szCs w:val="21"/>
+        </w:rPr>
+        <w:t>}</w:t>
+      </w:r>
+      <w:r>
+        <w:rPr>
+          <w:rFonts w:ascii="Consolas" w:eastAsia="Times New Roman" w:hAnsi="Consolas" w:cs="Times New Roman"/>
+          <w:color w:val="E6DB74"/>
+          <w:sz w:val="21"/>
+          <w:szCs w:val="21"/>
+        </w:rPr>
+        <w:t xml:space="preserve"> on day </w:t>
+      </w:r>
+      <w:r>
+        <w:rPr>
+          <w:rFonts w:ascii="Consolas" w:eastAsia="Times New Roman" w:hAnsi="Consolas" w:cs="Times New Roman"/>
+          <w:color w:val="AE81FF"/>
+          <w:sz w:val="21"/>
+          <w:szCs w:val="21"/>
+        </w:rPr>
+        <w:t>{</w:t>
+      </w:r>
+      <w:r>
+        <w:rPr>
+          <w:rFonts w:ascii="Consolas" w:eastAsia="Times New Roman" w:hAnsi="Consolas" w:cs="Times New Roman"/>
+          <w:color w:val="DDDDDD"/>
+          <w:sz w:val="21"/>
+          <w:szCs w:val="21"/>
+        </w:rPr>
+        <w:t>np.nanargmax(high)</w:t>
+      </w:r>
+      <w:r>
+        <w:rPr>
+          <w:rFonts w:ascii="Consolas" w:eastAsia="Times New Roman" w:hAnsi="Consolas" w:cs="Times New Roman"/>
+          <w:color w:val="AE81FF"/>
+          <w:sz w:val="21"/>
+          <w:szCs w:val="21"/>
+        </w:rPr>
+        <w:t>}</w:t>
+      </w:r>
+      <w:r>
+        <w:rPr>
+          <w:rFonts w:ascii="Consolas" w:eastAsia="Times New Roman" w:hAnsi="Consolas" w:cs="Times New Roman"/>
+          <w:color w:val="E6DB74"/>
+          <w:sz w:val="21"/>
+          <w:szCs w:val="21"/>
+        </w:rPr>
+        <w:t>'</w:t>
+      </w:r>
+      <w:r>
+        <w:rPr>
+          <w:rFonts w:ascii="Consolas" w:eastAsia="Times New Roman" w:hAnsi="Consolas" w:cs="Times New Roman"/>
+          <w:color w:val="DDDDDD"/>
+          <w:sz w:val="21"/>
+          <w:szCs w:val="21"/>
+        </w:rPr>
+        <w:t>)</w:t>
+      </w:r>
+    </w:p>
+    <w:p>
+      <w:pPr>
+        <w:shd w:val="clear" w:color="auto" w:fill="1F1F1F"/>
+        <w:suppressAutoHyphens w:val="0"/>
+        <w:spacing w:after="0" w:line="285" w:lineRule="atLeast"/>
+        <w:rPr>
+          <w:rFonts w:ascii="Consolas" w:eastAsia="Times New Roman" w:hAnsi="Consolas" w:cs="Times New Roman"/>
+          <w:color w:val="DDDDDD"/>
+          <w:sz w:val="21"/>
+          <w:szCs w:val="21"/>
+        </w:rPr>
+      </w:pPr>
+      <w:r>
+        <w:rPr>
+          <w:rFonts w:ascii="Consolas" w:eastAsia="Times New Roman" w:hAnsi="Consolas" w:cs="Times New Roman"/>
+          <w:color w:val="DDDDDD"/>
+          <w:sz w:val="21"/>
+          <w:szCs w:val="21"/>
+        </w:rPr>
+        <w:t xml:space="preserve">    </w:t>
+      </w:r>
+      <w:r>
+        <w:rPr>
+          <w:rFonts w:ascii="Consolas" w:eastAsia="Times New Roman" w:hAnsi="Consolas" w:cs="Times New Roman"/>
+          <w:color w:val="75715E"/>
+          <w:sz w:val="21"/>
+          <w:szCs w:val="21"/>
+        </w:rPr>
+        <w:t># use np.nanmax to ignore NaN values and find the max difference between high and low. Use np.nanargmax to find the index of the max difference.</w:t>
+      </w:r>
+    </w:p>
+    <w:p>
+      <w:pPr>
+        <w:shd w:val="clear" w:color="auto" w:fill="1F1F1F"/>
+        <w:suppressAutoHyphens w:val="0"/>
+        <w:spacing w:after="0" w:line="285" w:lineRule="atLeast"/>
+        <w:rPr>
+          <w:rFonts w:ascii="Consolas" w:eastAsia="Times New Roman" w:hAnsi="Consolas" w:cs="Times New Roman"/>
+          <w:color w:val="DDDDDD"/>
+          <w:sz w:val="21"/>
+          <w:szCs w:val="21"/>
+        </w:rPr>
+      </w:pPr>
+      <w:r>
+        <w:rPr>
+          <w:rFonts w:ascii="Consolas" w:eastAsia="Times New Roman" w:hAnsi="Consolas" w:cs="Times New Roman"/>
+          <w:color w:val="DDDDDD"/>
+          <w:sz w:val="21"/>
+          <w:szCs w:val="21"/>
+        </w:rPr>
+        <w:t xml:space="preserve">    </w:t>
+      </w:r>
+      <w:r>
+        <w:rPr>
+          <w:rFonts w:ascii="Consolas" w:eastAsia="Times New Roman" w:hAnsi="Consolas" w:cs="Times New Roman"/>
+          <w:color w:val="66D9EF"/>
+          <w:sz w:val="21"/>
+          <w:szCs w:val="21"/>
+        </w:rPr>
+        <w:t>print</w:t>
+      </w:r>
+      <w:r>
+        <w:rPr>
+          <w:rFonts w:ascii="Consolas" w:eastAsia="Times New Roman" w:hAnsi="Consolas" w:cs="Times New Roman"/>
+          <w:color w:val="DDDDDD"/>
+          <w:sz w:val="21"/>
+          <w:szCs w:val="21"/>
+        </w:rPr>
+        <w:t>(</w:t>
+      </w:r>
+      <w:r>
+        <w:rPr>
+          <w:rFonts w:ascii="Consolas" w:eastAsia="Times New Roman" w:hAnsi="Consolas" w:cs="Times New Roman"/>
+          <w:i/>
+          <w:iCs/>
+          <w:color w:val="66D9EF"/>
+          <w:sz w:val="21"/>
+          <w:szCs w:val="21"/>
+        </w:rPr>
+        <w:t>f</w:t>
+      </w:r>
+      <w:r>
+        <w:rPr>
+          <w:rFonts w:ascii="Consolas" w:eastAsia="Times New Roman" w:hAnsi="Consolas" w:cs="Times New Roman"/>
+          <w:color w:val="E6DB74"/>
+          <w:sz w:val="21"/>
+          <w:szCs w:val="21"/>
+        </w:rPr>
+        <w:t xml:space="preserve">'Largest difference between high and low: </w:t>
+      </w:r>
+      <w:r>
+        <w:rPr>
+          <w:rFonts w:ascii="Consolas" w:eastAsia="Times New Roman" w:hAnsi="Consolas" w:cs="Times New Roman"/>
+          <w:color w:val="AE81FF"/>
+          <w:sz w:val="21"/>
+          <w:szCs w:val="21"/>
+        </w:rPr>
+        <w:t>{</w:t>
+      </w:r>
+      <w:r>
+        <w:rPr>
+          <w:rFonts w:ascii="Consolas" w:eastAsia="Times New Roman" w:hAnsi="Consolas" w:cs="Times New Roman"/>
+          <w:color w:val="DDDDDD"/>
+          <w:sz w:val="21"/>
+          <w:szCs w:val="21"/>
+        </w:rPr>
+        <w:t>np.nanmax(diff)</w:t>
+      </w:r>
+      <w:r>
+        <w:rPr>
+          <w:rFonts w:ascii="Consolas" w:eastAsia="Times New Roman" w:hAnsi="Consolas" w:cs="Times New Roman"/>
+          <w:color w:val="AE81FF"/>
+          <w:sz w:val="21"/>
+          <w:szCs w:val="21"/>
+        </w:rPr>
+        <w:t>}</w:t>
+      </w:r>
+      <w:r>
+        <w:rPr>
+          <w:rFonts w:ascii="Consolas" w:eastAsia="Times New Roman" w:hAnsi="Consolas" w:cs="Times New Roman"/>
+          <w:color w:val="E6DB74"/>
+          <w:sz w:val="21"/>
+          <w:szCs w:val="21"/>
+        </w:rPr>
+        <w:t xml:space="preserve"> on day </w:t>
+      </w:r>
+      <w:r>
+        <w:rPr>
+          <w:rFonts w:ascii="Consolas" w:eastAsia="Times New Roman" w:hAnsi="Consolas" w:cs="Times New Roman"/>
+          <w:color w:val="AE81FF"/>
+          <w:sz w:val="21"/>
+          <w:szCs w:val="21"/>
+        </w:rPr>
+        <w:t>{</w:t>
+      </w:r>
+      <w:r>
+        <w:rPr>
+          <w:rFonts w:ascii="Consolas" w:eastAsia="Times New Roman" w:hAnsi="Consolas" w:cs="Times New Roman"/>
+          <w:color w:val="DDDDDD"/>
+          <w:sz w:val="21"/>
+          <w:szCs w:val="21"/>
+        </w:rPr>
+        <w:t>np.nanargmax(diff)</w:t>
+      </w:r>
+      <w:r>
+        <w:rPr>
+          <w:rFonts w:ascii="Consolas" w:eastAsia="Times New Roman" w:hAnsi="Consolas" w:cs="Times New Roman"/>
+          <w:color w:val="AE81FF"/>
+          <w:sz w:val="21"/>
+          <w:szCs w:val="21"/>
+        </w:rPr>
+        <w:t>}</w:t>
+      </w:r>
+      <w:r>
+        <w:rPr>
+          <w:rFonts w:ascii="Consolas" w:eastAsia="Times New Roman" w:hAnsi="Consolas" w:cs="Times New Roman"/>
+          <w:color w:val="E6DB74"/>
+          <w:sz w:val="21"/>
+          <w:szCs w:val="21"/>
+        </w:rPr>
+        <w:t>'</w:t>
+      </w:r>
+      <w:r>
+        <w:rPr>
+          <w:rFonts w:ascii="Consolas" w:eastAsia="Times New Roman" w:hAnsi="Consolas" w:cs="Times New Roman"/>
+          <w:color w:val="DDDDDD"/>
+          <w:sz w:val="21"/>
+          <w:szCs w:val="21"/>
+        </w:rPr>
+        <w:t>)</w:t>
+      </w:r>
+    </w:p>
+    <w:p>
+      <w:pPr>
+        <w:shd w:val="clear" w:color="auto" w:fill="1F1F1F"/>
+        <w:suppressAutoHyphens w:val="0"/>
+        <w:spacing w:after="0" w:line="285" w:lineRule="atLeast"/>
+        <w:rPr>
+          <w:rFonts w:ascii="Consolas" w:eastAsia="Times New Roman" w:hAnsi="Consolas" w:cs="Times New Roman"/>
+          <w:color w:val="DDDDDD"/>
+          <w:sz w:val="21"/>
+          <w:szCs w:val="21"/>
+        </w:rPr>
+      </w:pPr>
+      <w:r>
+        <w:rPr>
+          <w:rFonts w:ascii="Consolas" w:eastAsia="Times New Roman" w:hAnsi="Consolas" w:cs="Times New Roman"/>
+          <w:color w:val="DDDDDD"/>
+          <w:sz w:val="21"/>
+          <w:szCs w:val="21"/>
+        </w:rPr>
+        <w:t xml:space="preserve">    </w:t>
+      </w:r>
+    </w:p>
+    <w:p>
+      <w:pPr>
+        <w:pStyle w:val="BodyText"/>
+        <w:rPr>
+          <w:szCs w:val="20"/>
+        </w:rPr>
+      </w:pPr>
+    </w:p>
     <w:sectPr>
-      <w:headerReference w:type="default" r:id="rId7"/>
-      <w:footerReference w:type="default" r:id="rId8"/>
+      <w:headerReference w:type="default" r:id="rId11"/>
+      <w:footerReference w:type="default" r:id="rId12"/>
       <w:pgSz w:w="12240" w:h="15840"/>
       <w:pgMar w:top="1440" w:right="1440" w:bottom="1440" w:left="1440" w:header="720" w:footer="720" w:gutter="0"/>
       <w:cols w:space="720"/>

</xml_diff>